<commit_message>
Alteração documento de requisitos
</commit_message>
<xml_diff>
--- a/Documentação/documentoRequisitos.docx
+++ b/Documentação/documentoRequisitos.docx
@@ -884,7 +884,7 @@
       <w:r>
         <w:fldChar w:fldCharType="separate"/>
       </w:r>
-      <w:hyperlink w:anchor="_Toc389067034" w:history="1">
+      <w:hyperlink w:anchor="_Toc389243600" w:history="1">
         <w:r>
           <w:rPr>
             <w:rStyle w:val="Hyperlink"/>
@@ -923,7 +923,7 @@
           <w:rPr>
             <w:webHidden/>
           </w:rPr>
-          <w:instrText xml:space="preserve"> PAGEREF _Toc389067034 \h </w:instrText>
+          <w:instrText xml:space="preserve"> PAGEREF _Toc389243600 \h </w:instrText>
         </w:r>
         <w:r>
           <w:rPr>
@@ -965,7 +965,7 @@
           <w:szCs w:val="22"/>
         </w:rPr>
       </w:pPr>
-      <w:hyperlink w:anchor="_Toc389067035" w:history="1">
+      <w:hyperlink w:anchor="_Toc389243601" w:history="1">
         <w:r>
           <w:rPr>
             <w:rStyle w:val="Hyperlink"/>
@@ -1009,7 +1009,7 @@
             <w:noProof/>
             <w:webHidden/>
           </w:rPr>
-          <w:instrText xml:space="preserve"> PAGEREF _Toc389067035 \h </w:instrText>
+          <w:instrText xml:space="preserve"> PAGEREF _Toc389243601 \h </w:instrText>
         </w:r>
         <w:r>
           <w:rPr>
@@ -1055,7 +1055,7 @@
           <w:szCs w:val="22"/>
         </w:rPr>
       </w:pPr>
-      <w:hyperlink w:anchor="_Toc389067036" w:history="1">
+      <w:hyperlink w:anchor="_Toc389243602" w:history="1">
         <w:r>
           <w:rPr>
             <w:rStyle w:val="Hyperlink"/>
@@ -1099,7 +1099,7 @@
             <w:noProof/>
             <w:webHidden/>
           </w:rPr>
-          <w:instrText xml:space="preserve"> PAGEREF _Toc389067036 \h </w:instrText>
+          <w:instrText xml:space="preserve"> PAGEREF _Toc389243602 \h </w:instrText>
         </w:r>
         <w:r>
           <w:rPr>
@@ -1145,7 +1145,7 @@
           <w:szCs w:val="22"/>
         </w:rPr>
       </w:pPr>
-      <w:hyperlink w:anchor="_Toc389067037" w:history="1">
+      <w:hyperlink w:anchor="_Toc389243603" w:history="1">
         <w:r>
           <w:rPr>
             <w:rStyle w:val="Hyperlink"/>
@@ -1189,7 +1189,7 @@
             <w:noProof/>
             <w:webHidden/>
           </w:rPr>
-          <w:instrText xml:space="preserve"> PAGEREF _Toc389067037 \h </w:instrText>
+          <w:instrText xml:space="preserve"> PAGEREF _Toc389243603 \h </w:instrText>
         </w:r>
         <w:r>
           <w:rPr>
@@ -1231,7 +1231,7 @@
           <w:szCs w:val="22"/>
         </w:rPr>
       </w:pPr>
-      <w:hyperlink w:anchor="_Toc389067038" w:history="1">
+      <w:hyperlink w:anchor="_Toc389243604" w:history="1">
         <w:r>
           <w:rPr>
             <w:rStyle w:val="Hyperlink"/>
@@ -1270,7 +1270,7 @@
           <w:rPr>
             <w:webHidden/>
           </w:rPr>
-          <w:instrText xml:space="preserve"> PAGEREF _Toc389067038 \h </w:instrText>
+          <w:instrText xml:space="preserve"> PAGEREF _Toc389243604 \h </w:instrText>
         </w:r>
         <w:r>
           <w:rPr>
@@ -1312,7 +1312,7 @@
           <w:szCs w:val="22"/>
         </w:rPr>
       </w:pPr>
-      <w:hyperlink w:anchor="_Toc389067039" w:history="1">
+      <w:hyperlink w:anchor="_Toc389243605" w:history="1">
         <w:r>
           <w:rPr>
             <w:rStyle w:val="Hyperlink"/>
@@ -1356,7 +1356,7 @@
             <w:noProof/>
             <w:webHidden/>
           </w:rPr>
-          <w:instrText xml:space="preserve"> PAGEREF _Toc389067039 \h </w:instrText>
+          <w:instrText xml:space="preserve"> PAGEREF _Toc389243605 \h </w:instrText>
         </w:r>
         <w:r>
           <w:rPr>
@@ -1398,7 +1398,7 @@
           <w:szCs w:val="22"/>
         </w:rPr>
       </w:pPr>
-      <w:hyperlink w:anchor="_Toc389067040" w:history="1">
+      <w:hyperlink w:anchor="_Toc389243606" w:history="1">
         <w:r>
           <w:rPr>
             <w:rStyle w:val="Hyperlink"/>
@@ -1437,7 +1437,7 @@
           <w:rPr>
             <w:webHidden/>
           </w:rPr>
-          <w:instrText xml:space="preserve"> PAGEREF _Toc389067040 \h </w:instrText>
+          <w:instrText xml:space="preserve"> PAGEREF _Toc389243606 \h </w:instrText>
         </w:r>
         <w:r>
           <w:rPr>
@@ -1479,7 +1479,7 @@
           <w:szCs w:val="22"/>
         </w:rPr>
       </w:pPr>
-      <w:hyperlink w:anchor="_Toc389067041" w:history="1">
+      <w:hyperlink w:anchor="_Toc389243607" w:history="1">
         <w:r>
           <w:rPr>
             <w:rStyle w:val="Hyperlink"/>
@@ -1525,7 +1525,7 @@
             <w:noProof/>
             <w:webHidden/>
           </w:rPr>
-          <w:instrText xml:space="preserve"> PAGEREF _Toc389067041 \h </w:instrText>
+          <w:instrText xml:space="preserve"> PAGEREF _Toc389243607 \h </w:instrText>
         </w:r>
         <w:r>
           <w:rPr>
@@ -1570,7 +1570,7 @@
           <w:szCs w:val="22"/>
         </w:rPr>
       </w:pPr>
-      <w:hyperlink w:anchor="_Toc389067042" w:history="1">
+      <w:hyperlink w:anchor="_Toc389243608" w:history="1">
         <w:r>
           <w:rPr>
             <w:rStyle w:val="Hyperlink"/>
@@ -1605,7 +1605,7 @@
             <w:noProof/>
             <w:webHidden/>
           </w:rPr>
-          <w:instrText xml:space="preserve"> PAGEREF _Toc389067042 \h </w:instrText>
+          <w:instrText xml:space="preserve"> PAGEREF _Toc389243608 \h </w:instrText>
         </w:r>
         <w:r>
           <w:rPr>
@@ -1650,7 +1650,7 @@
           <w:szCs w:val="22"/>
         </w:rPr>
       </w:pPr>
-      <w:hyperlink w:anchor="_Toc389067043" w:history="1">
+      <w:hyperlink w:anchor="_Toc389243609" w:history="1">
         <w:r>
           <w:rPr>
             <w:rStyle w:val="Hyperlink"/>
@@ -1685,7 +1685,7 @@
             <w:noProof/>
             <w:webHidden/>
           </w:rPr>
-          <w:instrText xml:space="preserve"> PAGEREF _Toc389067043 \h </w:instrText>
+          <w:instrText xml:space="preserve"> PAGEREF _Toc389243609 \h </w:instrText>
         </w:r>
         <w:r>
           <w:rPr>
@@ -1730,7 +1730,7 @@
           <w:szCs w:val="22"/>
         </w:rPr>
       </w:pPr>
-      <w:hyperlink w:anchor="_Toc389067044" w:history="1">
+      <w:hyperlink w:anchor="_Toc389243610" w:history="1">
         <w:r>
           <w:rPr>
             <w:rStyle w:val="Hyperlink"/>
@@ -1765,7 +1765,7 @@
             <w:noProof/>
             <w:webHidden/>
           </w:rPr>
-          <w:instrText xml:space="preserve"> PAGEREF _Toc389067044 \h </w:instrText>
+          <w:instrText xml:space="preserve"> PAGEREF _Toc389243610 \h </w:instrText>
         </w:r>
         <w:r>
           <w:rPr>
@@ -1810,7 +1810,7 @@
           <w:szCs w:val="22"/>
         </w:rPr>
       </w:pPr>
-      <w:hyperlink w:anchor="_Toc389067045" w:history="1">
+      <w:hyperlink w:anchor="_Toc389243611" w:history="1">
         <w:r>
           <w:rPr>
             <w:rStyle w:val="Hyperlink"/>
@@ -1845,7 +1845,7 @@
             <w:noProof/>
             <w:webHidden/>
           </w:rPr>
-          <w:instrText xml:space="preserve"> PAGEREF _Toc389067045 \h </w:instrText>
+          <w:instrText xml:space="preserve"> PAGEREF _Toc389243611 \h </w:instrText>
         </w:r>
         <w:r>
           <w:rPr>
@@ -1890,7 +1890,7 @@
           <w:szCs w:val="22"/>
         </w:rPr>
       </w:pPr>
-      <w:hyperlink w:anchor="_Toc389067046" w:history="1">
+      <w:hyperlink w:anchor="_Toc389243612" w:history="1">
         <w:r>
           <w:rPr>
             <w:rStyle w:val="Hyperlink"/>
@@ -1925,7 +1925,7 @@
             <w:noProof/>
             <w:webHidden/>
           </w:rPr>
-          <w:instrText xml:space="preserve"> PAGEREF _Toc389067046 \h </w:instrText>
+          <w:instrText xml:space="preserve"> PAGEREF _Toc389243612 \h </w:instrText>
         </w:r>
         <w:r>
           <w:rPr>
@@ -1970,7 +1970,7 @@
           <w:szCs w:val="22"/>
         </w:rPr>
       </w:pPr>
-      <w:hyperlink w:anchor="_Toc389067047" w:history="1">
+      <w:hyperlink w:anchor="_Toc389243613" w:history="1">
         <w:r>
           <w:rPr>
             <w:rStyle w:val="Hyperlink"/>
@@ -2005,99 +2005,7 @@
             <w:noProof/>
             <w:webHidden/>
           </w:rPr>
-          <w:instrText xml:space="preserve"> PAGEREF _Toc389067047 \h </w:instrText>
-        </w:r>
-        <w:r>
-          <w:rPr>
-            <w:noProof/>
-            <w:webHidden/>
-          </w:rPr>
-        </w:r>
-        <w:r>
-          <w:rPr>
-            <w:noProof/>
-            <w:webHidden/>
-          </w:rPr>
-          <w:fldChar w:fldCharType="separate"/>
-        </w:r>
-        <w:r>
-          <w:rPr>
-            <w:noProof/>
-            <w:webHidden/>
-          </w:rPr>
-          <w:t>6</w:t>
-        </w:r>
-        <w:r>
-          <w:rPr>
-            <w:noProof/>
-            <w:webHidden/>
-          </w:rPr>
-          <w:fldChar w:fldCharType="end"/>
-        </w:r>
-      </w:hyperlink>
-    </w:p>
-    <w:p>
-      <w:pPr>
-        <w:pStyle w:val="Sumrio2"/>
-        <w:tabs>
-          <w:tab w:val="left" w:pos="720"/>
-          <w:tab w:val="right" w:leader="dot" w:pos="9060"/>
-        </w:tabs>
-        <w:rPr>
-          <w:rFonts w:asciiTheme="minorHAnsi" w:eastAsiaTheme="minorEastAsia" w:hAnsiTheme="minorHAnsi" w:cstheme="minorBidi"/>
-          <w:smallCaps w:val="0"/>
-          <w:noProof/>
-          <w:sz w:val="22"/>
-          <w:szCs w:val="22"/>
-        </w:rPr>
-      </w:pPr>
-      <w:hyperlink w:anchor="_Toc389067048" w:history="1">
-        <w:r>
-          <w:rPr>
-            <w:rStyle w:val="Hyperlink"/>
-            <w:iCs/>
-            <w:noProof/>
-          </w:rPr>
-          <w:t>3.2</w:t>
-        </w:r>
-        <w:r>
-          <w:rPr>
-            <w:rFonts w:asciiTheme="minorHAnsi" w:eastAsiaTheme="minorEastAsia" w:hAnsiTheme="minorHAnsi" w:cstheme="minorBidi"/>
-            <w:smallCaps w:val="0"/>
-            <w:noProof/>
-            <w:sz w:val="22"/>
-            <w:szCs w:val="22"/>
-          </w:rPr>
-          <w:tab/>
-        </w:r>
-        <w:r>
-          <w:rPr>
-            <w:rStyle w:val="Hyperlink"/>
-            <w:iCs/>
-            <w:noProof/>
-          </w:rPr>
-          <w:t>Interface</w:t>
-        </w:r>
-        <w:r>
-          <w:rPr>
-            <w:noProof/>
-            <w:webHidden/>
-          </w:rPr>
-          <w:tab/>
-        </w:r>
-        <w:r>
-          <w:rPr>
-            <w:noProof/>
-            <w:webHidden/>
-          </w:rPr>
-          <w:fldChar w:fldCharType="begin"/>
-        </w:r>
-        <w:r>
-          <w:rPr>
-            <w:noProof/>
-            <w:webHidden/>
-          </w:rPr>
-          <w:instrText xml:space="preserve"> PAGEREF _Toc389067048 \h </w:instrText>
+          <w:instrText xml:space="preserve"> PAGEREF _Toc389243613 \h </w:instrText>
         </w:r>
         <w:r>
           <w:rPr>
@@ -2142,13 +2050,13 @@
           <w:szCs w:val="22"/>
         </w:rPr>
       </w:pPr>
-      <w:hyperlink w:anchor="_Toc389067049" w:history="1">
+      <w:hyperlink w:anchor="_Toc389243614" w:history="1">
         <w:r>
           <w:rPr>
             <w:rStyle w:val="Hyperlink"/>
             <w:noProof/>
           </w:rPr>
-          <w:t xml:space="preserve">[RF001] </w:t>
+          <w:t xml:space="preserve">[RF006] </w:t>
         </w:r>
         <w:r>
           <w:rPr>
@@ -2156,7 +2064,7 @@
             <w:iCs/>
             <w:noProof/>
           </w:rPr>
-          <w:t>Visualizar Componente</w:t>
+          <w:t>Cadastrar Comissão de Avaliação</w:t>
         </w:r>
         <w:r>
           <w:rPr>
@@ -2177,7 +2085,7 @@
             <w:noProof/>
             <w:webHidden/>
           </w:rPr>
-          <w:instrText xml:space="preserve"> PAGEREF _Toc389067049 \h </w:instrText>
+          <w:instrText xml:space="preserve"> PAGEREF _Toc389243614 \h </w:instrText>
         </w:r>
         <w:r>
           <w:rPr>
@@ -2222,13 +2130,13 @@
           <w:szCs w:val="22"/>
         </w:rPr>
       </w:pPr>
-      <w:hyperlink w:anchor="_Toc389067050" w:history="1">
+      <w:hyperlink w:anchor="_Toc389243615" w:history="1">
         <w:r>
           <w:rPr>
             <w:rStyle w:val="Hyperlink"/>
             <w:noProof/>
           </w:rPr>
-          <w:t xml:space="preserve">[RF002] </w:t>
+          <w:t xml:space="preserve">[RF006] </w:t>
         </w:r>
         <w:r>
           <w:rPr>
@@ -2236,7 +2144,7 @@
             <w:iCs/>
             <w:noProof/>
           </w:rPr>
-          <w:t>Copiar componente</w:t>
+          <w:t>Importar Arquivo</w:t>
         </w:r>
         <w:r>
           <w:rPr>
@@ -2257,7 +2165,7 @@
             <w:noProof/>
             <w:webHidden/>
           </w:rPr>
-          <w:instrText xml:space="preserve"> PAGEREF _Toc389067050 \h </w:instrText>
+          <w:instrText xml:space="preserve"> PAGEREF _Toc389243615 \h </w:instrText>
         </w:r>
         <w:r>
           <w:rPr>
@@ -2282,6 +2190,83 @@
         <w:r>
           <w:rPr>
             <w:noProof/>
+            <w:webHidden/>
+          </w:rPr>
+          <w:fldChar w:fldCharType="end"/>
+        </w:r>
+      </w:hyperlink>
+    </w:p>
+    <w:p>
+      <w:pPr>
+        <w:pStyle w:val="Sumrio1"/>
+        <w:rPr>
+          <w:rFonts w:asciiTheme="minorHAnsi" w:eastAsiaTheme="minorEastAsia" w:hAnsiTheme="minorHAnsi" w:cstheme="minorBidi"/>
+          <w:b w:val="0"/>
+          <w:caps w:val="0"/>
+          <w:sz w:val="22"/>
+          <w:szCs w:val="22"/>
+        </w:rPr>
+      </w:pPr>
+      <w:hyperlink w:anchor="_Toc389243616" w:history="1">
+        <w:r>
+          <w:rPr>
+            <w:rStyle w:val="Hyperlink"/>
+          </w:rPr>
+          <w:t>4.</w:t>
+        </w:r>
+        <w:r>
+          <w:rPr>
+            <w:rFonts w:asciiTheme="minorHAnsi" w:eastAsiaTheme="minorEastAsia" w:hAnsiTheme="minorHAnsi" w:cstheme="minorBidi"/>
+            <w:b w:val="0"/>
+            <w:caps w:val="0"/>
+            <w:sz w:val="22"/>
+            <w:szCs w:val="22"/>
+          </w:rPr>
+          <w:tab/>
+        </w:r>
+        <w:r>
+          <w:rPr>
+            <w:rStyle w:val="Hyperlink"/>
+          </w:rPr>
+          <w:t>Requisitos não-funcionais</w:t>
+        </w:r>
+        <w:r>
+          <w:rPr>
+            <w:webHidden/>
+          </w:rPr>
+          <w:tab/>
+        </w:r>
+        <w:r>
+          <w:rPr>
+            <w:webHidden/>
+          </w:rPr>
+          <w:fldChar w:fldCharType="begin"/>
+        </w:r>
+        <w:r>
+          <w:rPr>
+            <w:webHidden/>
+          </w:rPr>
+          <w:instrText xml:space="preserve"> PAGEREF _Toc389243616 \h </w:instrText>
+        </w:r>
+        <w:r>
+          <w:rPr>
+            <w:webHidden/>
+          </w:rPr>
+        </w:r>
+        <w:r>
+          <w:rPr>
+            <w:webHidden/>
+          </w:rPr>
+          <w:fldChar w:fldCharType="separate"/>
+        </w:r>
+        <w:r>
+          <w:rPr>
+            <w:webHidden/>
+          </w:rPr>
+          <w:t>6</w:t>
+        </w:r>
+        <w:r>
+          <w:rPr>
             <w:webHidden/>
           </w:rPr>
           <w:fldChar w:fldCharType="end"/>
@@ -2302,13 +2287,13 @@
           <w:szCs w:val="22"/>
         </w:rPr>
       </w:pPr>
-      <w:hyperlink w:anchor="_Toc389067051" w:history="1">
+      <w:hyperlink w:anchor="_Toc389243617" w:history="1">
         <w:r>
           <w:rPr>
             <w:rStyle w:val="Hyperlink"/>
             <w:noProof/>
           </w:rPr>
-          <w:t xml:space="preserve">[RF003] </w:t>
+          <w:t xml:space="preserve">[NF001] </w:t>
         </w:r>
         <w:r>
           <w:rPr>
@@ -2316,7 +2301,7 @@
             <w:iCs/>
             <w:noProof/>
           </w:rPr>
-          <w:t>Colar componentes</w:t>
+          <w:t>Usabilidade</w:t>
         </w:r>
         <w:r>
           <w:rPr>
@@ -2337,99 +2322,7 @@
             <w:noProof/>
             <w:webHidden/>
           </w:rPr>
-          <w:instrText xml:space="preserve"> PAGEREF _Toc389067051 \h </w:instrText>
-        </w:r>
-        <w:r>
-          <w:rPr>
-            <w:noProof/>
-            <w:webHidden/>
-          </w:rPr>
-        </w:r>
-        <w:r>
-          <w:rPr>
-            <w:noProof/>
-            <w:webHidden/>
-          </w:rPr>
-          <w:fldChar w:fldCharType="separate"/>
-        </w:r>
-        <w:r>
-          <w:rPr>
-            <w:noProof/>
-            <w:webHidden/>
-          </w:rPr>
-          <w:t>6</w:t>
-        </w:r>
-        <w:r>
-          <w:rPr>
-            <w:noProof/>
-            <w:webHidden/>
-          </w:rPr>
-          <w:fldChar w:fldCharType="end"/>
-        </w:r>
-      </w:hyperlink>
-    </w:p>
-    <w:p>
-      <w:pPr>
-        <w:pStyle w:val="Sumrio2"/>
-        <w:tabs>
-          <w:tab w:val="left" w:pos="720"/>
-          <w:tab w:val="right" w:leader="dot" w:pos="9060"/>
-        </w:tabs>
-        <w:rPr>
-          <w:rFonts w:asciiTheme="minorHAnsi" w:eastAsiaTheme="minorEastAsia" w:hAnsiTheme="minorHAnsi" w:cstheme="minorBidi"/>
-          <w:smallCaps w:val="0"/>
-          <w:noProof/>
-          <w:sz w:val="22"/>
-          <w:szCs w:val="22"/>
-        </w:rPr>
-      </w:pPr>
-      <w:hyperlink w:anchor="_Toc389067052" w:history="1">
-        <w:r>
-          <w:rPr>
-            <w:rStyle w:val="Hyperlink"/>
-            <w:iCs/>
-            <w:noProof/>
-          </w:rPr>
-          <w:t>3.3</w:t>
-        </w:r>
-        <w:r>
-          <w:rPr>
-            <w:rFonts w:asciiTheme="minorHAnsi" w:eastAsiaTheme="minorEastAsia" w:hAnsiTheme="minorHAnsi" w:cstheme="minorBidi"/>
-            <w:smallCaps w:val="0"/>
-            <w:noProof/>
-            <w:sz w:val="22"/>
-            <w:szCs w:val="22"/>
-          </w:rPr>
-          <w:tab/>
-        </w:r>
-        <w:r>
-          <w:rPr>
-            <w:rStyle w:val="Hyperlink"/>
-            <w:iCs/>
-            <w:noProof/>
-          </w:rPr>
-          <w:t>Compilação</w:t>
-        </w:r>
-        <w:r>
-          <w:rPr>
-            <w:noProof/>
-            <w:webHidden/>
-          </w:rPr>
-          <w:tab/>
-        </w:r>
-        <w:r>
-          <w:rPr>
-            <w:noProof/>
-            <w:webHidden/>
-          </w:rPr>
-          <w:fldChar w:fldCharType="begin"/>
-        </w:r>
-        <w:r>
-          <w:rPr>
-            <w:noProof/>
-            <w:webHidden/>
-          </w:rPr>
-          <w:instrText xml:space="preserve"> PAGEREF _Toc389067052 \h </w:instrText>
+          <w:instrText xml:space="preserve"> PAGEREF _Toc389243617 \h </w:instrText>
         </w:r>
         <w:r>
           <w:rPr>
@@ -2474,13 +2367,13 @@
           <w:szCs w:val="22"/>
         </w:rPr>
       </w:pPr>
-      <w:hyperlink w:anchor="_Toc389067053" w:history="1">
+      <w:hyperlink w:anchor="_Toc389243618" w:history="1">
         <w:r>
           <w:rPr>
             <w:rStyle w:val="Hyperlink"/>
             <w:noProof/>
           </w:rPr>
-          <w:t xml:space="preserve">[RF001] </w:t>
+          <w:t xml:space="preserve">[NF002] </w:t>
         </w:r>
         <w:r>
           <w:rPr>
@@ -2488,7 +2381,7 @@
             <w:iCs/>
             <w:noProof/>
           </w:rPr>
-          <w:t>Compilar componente</w:t>
+          <w:t>Desempenho</w:t>
         </w:r>
         <w:r>
           <w:rPr>
@@ -2509,7 +2402,7 @@
             <w:noProof/>
             <w:webHidden/>
           </w:rPr>
-          <w:instrText xml:space="preserve"> PAGEREF _Toc389067053 \h </w:instrText>
+          <w:instrText xml:space="preserve"> PAGEREF _Toc389243618 \h </w:instrText>
         </w:r>
         <w:r>
           <w:rPr>
@@ -2529,99 +2422,7 @@
             <w:noProof/>
             <w:webHidden/>
           </w:rPr>
-          <w:t>7</w:t>
-        </w:r>
-        <w:r>
-          <w:rPr>
-            <w:noProof/>
-            <w:webHidden/>
-          </w:rPr>
-          <w:fldChar w:fldCharType="end"/>
-        </w:r>
-      </w:hyperlink>
-    </w:p>
-    <w:p>
-      <w:pPr>
-        <w:pStyle w:val="Sumrio2"/>
-        <w:tabs>
-          <w:tab w:val="left" w:pos="720"/>
-          <w:tab w:val="right" w:leader="dot" w:pos="9060"/>
-        </w:tabs>
-        <w:rPr>
-          <w:rFonts w:asciiTheme="minorHAnsi" w:eastAsiaTheme="minorEastAsia" w:hAnsiTheme="minorHAnsi" w:cstheme="minorBidi"/>
-          <w:smallCaps w:val="0"/>
-          <w:noProof/>
-          <w:sz w:val="22"/>
-          <w:szCs w:val="22"/>
-        </w:rPr>
-      </w:pPr>
-      <w:hyperlink w:anchor="_Toc389067054" w:history="1">
-        <w:r>
-          <w:rPr>
-            <w:rStyle w:val="Hyperlink"/>
-            <w:iCs/>
-            <w:noProof/>
-          </w:rPr>
-          <w:t>3.4</w:t>
-        </w:r>
-        <w:r>
-          <w:rPr>
-            <w:rFonts w:asciiTheme="minorHAnsi" w:eastAsiaTheme="minorEastAsia" w:hAnsiTheme="minorHAnsi" w:cstheme="minorBidi"/>
-            <w:smallCaps w:val="0"/>
-            <w:noProof/>
-            <w:sz w:val="22"/>
-            <w:szCs w:val="22"/>
-          </w:rPr>
-          <w:tab/>
-        </w:r>
-        <w:r>
-          <w:rPr>
-            <w:rStyle w:val="Hyperlink"/>
-            <w:iCs/>
-            <w:noProof/>
-          </w:rPr>
-          <w:t>Importação/Exportação</w:t>
-        </w:r>
-        <w:r>
-          <w:rPr>
-            <w:noProof/>
-            <w:webHidden/>
-          </w:rPr>
-          <w:tab/>
-        </w:r>
-        <w:r>
-          <w:rPr>
-            <w:noProof/>
-            <w:webHidden/>
-          </w:rPr>
-          <w:fldChar w:fldCharType="begin"/>
-        </w:r>
-        <w:r>
-          <w:rPr>
-            <w:noProof/>
-            <w:webHidden/>
-          </w:rPr>
-          <w:instrText xml:space="preserve"> PAGEREF _Toc389067054 \h </w:instrText>
-        </w:r>
-        <w:r>
-          <w:rPr>
-            <w:noProof/>
-            <w:webHidden/>
-          </w:rPr>
-        </w:r>
-        <w:r>
-          <w:rPr>
-            <w:noProof/>
-            <w:webHidden/>
-          </w:rPr>
-          <w:fldChar w:fldCharType="separate"/>
-        </w:r>
-        <w:r>
-          <w:rPr>
-            <w:noProof/>
-            <w:webHidden/>
-          </w:rPr>
-          <w:t>7</w:t>
+          <w:t>6</w:t>
         </w:r>
         <w:r>
           <w:rPr>
@@ -2646,13 +2447,13 @@
           <w:szCs w:val="22"/>
         </w:rPr>
       </w:pPr>
-      <w:hyperlink w:anchor="_Toc389067055" w:history="1">
+      <w:hyperlink w:anchor="_Toc389243619" w:history="1">
         <w:r>
           <w:rPr>
             <w:rStyle w:val="Hyperlink"/>
             <w:noProof/>
           </w:rPr>
-          <w:t xml:space="preserve">[RF001] </w:t>
+          <w:t xml:space="preserve">[NF003] </w:t>
         </w:r>
         <w:r>
           <w:rPr>
@@ -2660,7 +2461,7 @@
             <w:iCs/>
             <w:noProof/>
           </w:rPr>
-          <w:t>Anexar documentos</w:t>
+          <w:t>Hardware e Software</w:t>
         </w:r>
         <w:r>
           <w:rPr>
@@ -2681,7 +2482,7 @@
             <w:noProof/>
             <w:webHidden/>
           </w:rPr>
-          <w:instrText xml:space="preserve"> PAGEREF _Toc389067055 \h </w:instrText>
+          <w:instrText xml:space="preserve"> PAGEREF _Toc389243619 \h </w:instrText>
         </w:r>
         <w:r>
           <w:rPr>
@@ -2702,318 +2503,6 @@
             <w:webHidden/>
           </w:rPr>
           <w:t>7</w:t>
-        </w:r>
-        <w:r>
-          <w:rPr>
-            <w:noProof/>
-            <w:webHidden/>
-          </w:rPr>
-          <w:fldChar w:fldCharType="end"/>
-        </w:r>
-      </w:hyperlink>
-    </w:p>
-    <w:p>
-      <w:pPr>
-        <w:pStyle w:val="Sumrio3"/>
-        <w:tabs>
-          <w:tab w:val="right" w:leader="dot" w:pos="9060"/>
-        </w:tabs>
-        <w:rPr>
-          <w:rFonts w:asciiTheme="minorHAnsi" w:eastAsiaTheme="minorEastAsia" w:hAnsiTheme="minorHAnsi" w:cstheme="minorBidi"/>
-          <w:i w:val="0"/>
-          <w:noProof/>
-          <w:sz w:val="22"/>
-          <w:szCs w:val="22"/>
-        </w:rPr>
-      </w:pPr>
-      <w:hyperlink w:anchor="_Toc389067056" w:history="1">
-        <w:r>
-          <w:rPr>
-            <w:rStyle w:val="Hyperlink"/>
-            <w:noProof/>
-          </w:rPr>
-          <w:t xml:space="preserve">[RF002] </w:t>
-        </w:r>
-        <w:r>
-          <w:rPr>
-            <w:rStyle w:val="Hyperlink"/>
-            <w:iCs/>
-            <w:noProof/>
-          </w:rPr>
-          <w:t>Exportar metodologia</w:t>
-        </w:r>
-        <w:r>
-          <w:rPr>
-            <w:noProof/>
-            <w:webHidden/>
-          </w:rPr>
-          <w:tab/>
-        </w:r>
-        <w:r>
-          <w:rPr>
-            <w:noProof/>
-            <w:webHidden/>
-          </w:rPr>
-          <w:fldChar w:fldCharType="begin"/>
-        </w:r>
-        <w:r>
-          <w:rPr>
-            <w:noProof/>
-            <w:webHidden/>
-          </w:rPr>
-          <w:instrText xml:space="preserve"> PAGEREF _Toc389067056 \h </w:instrText>
-        </w:r>
-        <w:r>
-          <w:rPr>
-            <w:noProof/>
-            <w:webHidden/>
-          </w:rPr>
-        </w:r>
-        <w:r>
-          <w:rPr>
-            <w:noProof/>
-            <w:webHidden/>
-          </w:rPr>
-          <w:fldChar w:fldCharType="separate"/>
-        </w:r>
-        <w:r>
-          <w:rPr>
-            <w:noProof/>
-            <w:webHidden/>
-          </w:rPr>
-          <w:t>7</w:t>
-        </w:r>
-        <w:r>
-          <w:rPr>
-            <w:noProof/>
-            <w:webHidden/>
-          </w:rPr>
-          <w:fldChar w:fldCharType="end"/>
-        </w:r>
-      </w:hyperlink>
-    </w:p>
-    <w:p>
-      <w:pPr>
-        <w:pStyle w:val="Sumrio3"/>
-        <w:tabs>
-          <w:tab w:val="right" w:leader="dot" w:pos="9060"/>
-        </w:tabs>
-        <w:rPr>
-          <w:rFonts w:asciiTheme="minorHAnsi" w:eastAsiaTheme="minorEastAsia" w:hAnsiTheme="minorHAnsi" w:cstheme="minorBidi"/>
-          <w:i w:val="0"/>
-          <w:noProof/>
-          <w:sz w:val="22"/>
-          <w:szCs w:val="22"/>
-        </w:rPr>
-      </w:pPr>
-      <w:hyperlink w:anchor="_Toc389067057" w:history="1">
-        <w:r>
-          <w:rPr>
-            <w:rStyle w:val="Hyperlink"/>
-            <w:noProof/>
-          </w:rPr>
-          <w:t>[RF003] Importar metodologia</w:t>
-        </w:r>
-        <w:r>
-          <w:rPr>
-            <w:noProof/>
-            <w:webHidden/>
-          </w:rPr>
-          <w:tab/>
-        </w:r>
-        <w:r>
-          <w:rPr>
-            <w:noProof/>
-            <w:webHidden/>
-          </w:rPr>
-          <w:fldChar w:fldCharType="begin"/>
-        </w:r>
-        <w:r>
-          <w:rPr>
-            <w:noProof/>
-            <w:webHidden/>
-          </w:rPr>
-          <w:instrText xml:space="preserve"> PAGEREF _Toc389067057 \h </w:instrText>
-        </w:r>
-        <w:r>
-          <w:rPr>
-            <w:noProof/>
-            <w:webHidden/>
-          </w:rPr>
-        </w:r>
-        <w:r>
-          <w:rPr>
-            <w:noProof/>
-            <w:webHidden/>
-          </w:rPr>
-          <w:fldChar w:fldCharType="separate"/>
-        </w:r>
-        <w:r>
-          <w:rPr>
-            <w:noProof/>
-            <w:webHidden/>
-          </w:rPr>
-          <w:t>7</w:t>
-        </w:r>
-        <w:r>
-          <w:rPr>
-            <w:noProof/>
-            <w:webHidden/>
-          </w:rPr>
-          <w:fldChar w:fldCharType="end"/>
-        </w:r>
-      </w:hyperlink>
-    </w:p>
-    <w:p>
-      <w:pPr>
-        <w:pStyle w:val="Sumrio3"/>
-        <w:tabs>
-          <w:tab w:val="right" w:leader="dot" w:pos="9060"/>
-        </w:tabs>
-        <w:rPr>
-          <w:rFonts w:asciiTheme="minorHAnsi" w:eastAsiaTheme="minorEastAsia" w:hAnsiTheme="minorHAnsi" w:cstheme="minorBidi"/>
-          <w:i w:val="0"/>
-          <w:noProof/>
-          <w:sz w:val="22"/>
-          <w:szCs w:val="22"/>
-        </w:rPr>
-      </w:pPr>
-      <w:hyperlink w:anchor="_Toc389067058" w:history="1">
-        <w:r>
-          <w:rPr>
-            <w:rStyle w:val="Hyperlink"/>
-            <w:noProof/>
-          </w:rPr>
-          <w:t xml:space="preserve">[RF004] </w:t>
-        </w:r>
-        <w:r>
-          <w:rPr>
-            <w:rStyle w:val="Hyperlink"/>
-            <w:iCs/>
-            <w:noProof/>
-          </w:rPr>
-          <w:t>Salvar metodologia</w:t>
-        </w:r>
-        <w:r>
-          <w:rPr>
-            <w:noProof/>
-            <w:webHidden/>
-          </w:rPr>
-          <w:tab/>
-        </w:r>
-        <w:r>
-          <w:rPr>
-            <w:noProof/>
-            <w:webHidden/>
-          </w:rPr>
-          <w:fldChar w:fldCharType="begin"/>
-        </w:r>
-        <w:r>
-          <w:rPr>
-            <w:noProof/>
-            <w:webHidden/>
-          </w:rPr>
-          <w:instrText xml:space="preserve"> PAGEREF _Toc389067058 \h </w:instrText>
-        </w:r>
-        <w:r>
-          <w:rPr>
-            <w:noProof/>
-            <w:webHidden/>
-          </w:rPr>
-        </w:r>
-        <w:r>
-          <w:rPr>
-            <w:noProof/>
-            <w:webHidden/>
-          </w:rPr>
-          <w:fldChar w:fldCharType="separate"/>
-        </w:r>
-        <w:r>
-          <w:rPr>
-            <w:noProof/>
-            <w:webHidden/>
-          </w:rPr>
-          <w:t>8</w:t>
-        </w:r>
-        <w:r>
-          <w:rPr>
-            <w:noProof/>
-            <w:webHidden/>
-          </w:rPr>
-          <w:fldChar w:fldCharType="end"/>
-        </w:r>
-      </w:hyperlink>
-    </w:p>
-    <w:p>
-      <w:pPr>
-        <w:pStyle w:val="Sumrio3"/>
-        <w:tabs>
-          <w:tab w:val="right" w:leader="dot" w:pos="9060"/>
-        </w:tabs>
-        <w:rPr>
-          <w:rFonts w:asciiTheme="minorHAnsi" w:eastAsiaTheme="minorEastAsia" w:hAnsiTheme="minorHAnsi" w:cstheme="minorBidi"/>
-          <w:i w:val="0"/>
-          <w:noProof/>
-          <w:sz w:val="22"/>
-          <w:szCs w:val="22"/>
-        </w:rPr>
-      </w:pPr>
-      <w:hyperlink w:anchor="_Toc389067059" w:history="1">
-        <w:r>
-          <w:rPr>
-            <w:rStyle w:val="Hyperlink"/>
-            <w:noProof/>
-          </w:rPr>
-          <w:t xml:space="preserve">[RF005] </w:t>
-        </w:r>
-        <w:r>
-          <w:rPr>
-            <w:rStyle w:val="Hyperlink"/>
-            <w:iCs/>
-            <w:noProof/>
-          </w:rPr>
-          <w:t>Gerar site de metodologia</w:t>
-        </w:r>
-        <w:r>
-          <w:rPr>
-            <w:noProof/>
-            <w:webHidden/>
-          </w:rPr>
-          <w:tab/>
-        </w:r>
-        <w:r>
-          <w:rPr>
-            <w:noProof/>
-            <w:webHidden/>
-          </w:rPr>
-          <w:fldChar w:fldCharType="begin"/>
-        </w:r>
-        <w:r>
-          <w:rPr>
-            <w:noProof/>
-            <w:webHidden/>
-          </w:rPr>
-          <w:instrText xml:space="preserve"> PAGEREF _Toc389067059 \h </w:instrText>
-        </w:r>
-        <w:r>
-          <w:rPr>
-            <w:noProof/>
-            <w:webHidden/>
-          </w:rPr>
-        </w:r>
-        <w:r>
-          <w:rPr>
-            <w:noProof/>
-            <w:webHidden/>
-          </w:rPr>
-          <w:fldChar w:fldCharType="separate"/>
-        </w:r>
-        <w:r>
-          <w:rPr>
-            <w:noProof/>
-            <w:webHidden/>
-          </w:rPr>
-          <w:t>8</w:t>
         </w:r>
         <w:r>
           <w:rPr>
@@ -3035,12 +2524,12 @@
           <w:szCs w:val="22"/>
         </w:rPr>
       </w:pPr>
-      <w:hyperlink w:anchor="_Toc389067060" w:history="1">
+      <w:hyperlink w:anchor="_Toc389243620" w:history="1">
         <w:r>
           <w:rPr>
             <w:rStyle w:val="Hyperlink"/>
           </w:rPr>
-          <w:t>4.</w:t>
+          <w:t>5.</w:t>
         </w:r>
         <w:r>
           <w:rPr>
@@ -3056,7 +2545,7 @@
           <w:rPr>
             <w:rStyle w:val="Hyperlink"/>
           </w:rPr>
-          <w:t>Requisitos não-funcionais</w:t>
+          <w:t>Tabelas auxiliares</w:t>
         </w:r>
         <w:r>
           <w:rPr>
@@ -3074,7 +2563,7 @@
           <w:rPr>
             <w:webHidden/>
           </w:rPr>
-          <w:instrText xml:space="preserve"> PAGEREF _Toc389067060 \h </w:instrText>
+          <w:instrText xml:space="preserve"> PAGEREF _Toc389243620 \h </w:instrText>
         </w:r>
         <w:r>
           <w:rPr>
@@ -3091,324 +2580,7 @@
           <w:rPr>
             <w:webHidden/>
           </w:rPr>
-          <w:t>8</w:t>
-        </w:r>
-        <w:r>
-          <w:rPr>
-            <w:webHidden/>
-          </w:rPr>
-          <w:fldChar w:fldCharType="end"/>
-        </w:r>
-      </w:hyperlink>
-    </w:p>
-    <w:p>
-      <w:pPr>
-        <w:pStyle w:val="Sumrio3"/>
-        <w:tabs>
-          <w:tab w:val="right" w:leader="dot" w:pos="9060"/>
-        </w:tabs>
-        <w:rPr>
-          <w:rFonts w:asciiTheme="minorHAnsi" w:eastAsiaTheme="minorEastAsia" w:hAnsiTheme="minorHAnsi" w:cstheme="minorBidi"/>
-          <w:i w:val="0"/>
-          <w:noProof/>
-          <w:sz w:val="22"/>
-          <w:szCs w:val="22"/>
-        </w:rPr>
-      </w:pPr>
-      <w:hyperlink w:anchor="_Toc389067061" w:history="1">
-        <w:r>
-          <w:rPr>
-            <w:rStyle w:val="Hyperlink"/>
-            <w:noProof/>
-          </w:rPr>
-          <w:t xml:space="preserve">[NF001] </w:t>
-        </w:r>
-        <w:r>
-          <w:rPr>
-            <w:rStyle w:val="Hyperlink"/>
-            <w:iCs/>
-            <w:noProof/>
-          </w:rPr>
-          <w:t>Usabilidade</w:t>
-        </w:r>
-        <w:r>
-          <w:rPr>
-            <w:noProof/>
-            <w:webHidden/>
-          </w:rPr>
-          <w:tab/>
-        </w:r>
-        <w:r>
-          <w:rPr>
-            <w:noProof/>
-            <w:webHidden/>
-          </w:rPr>
-          <w:fldChar w:fldCharType="begin"/>
-        </w:r>
-        <w:r>
-          <w:rPr>
-            <w:noProof/>
-            <w:webHidden/>
-          </w:rPr>
-          <w:instrText xml:space="preserve"> PAGEREF _Toc389067061 \h </w:instrText>
-        </w:r>
-        <w:r>
-          <w:rPr>
-            <w:noProof/>
-            <w:webHidden/>
-          </w:rPr>
-        </w:r>
-        <w:r>
-          <w:rPr>
-            <w:noProof/>
-            <w:webHidden/>
-          </w:rPr>
-          <w:fldChar w:fldCharType="separate"/>
-        </w:r>
-        <w:r>
-          <w:rPr>
-            <w:noProof/>
-            <w:webHidden/>
-          </w:rPr>
-          <w:t>8</w:t>
-        </w:r>
-        <w:r>
-          <w:rPr>
-            <w:noProof/>
-            <w:webHidden/>
-          </w:rPr>
-          <w:fldChar w:fldCharType="end"/>
-        </w:r>
-      </w:hyperlink>
-    </w:p>
-    <w:p>
-      <w:pPr>
-        <w:pStyle w:val="Sumrio3"/>
-        <w:tabs>
-          <w:tab w:val="right" w:leader="dot" w:pos="9060"/>
-        </w:tabs>
-        <w:rPr>
-          <w:rFonts w:asciiTheme="minorHAnsi" w:eastAsiaTheme="minorEastAsia" w:hAnsiTheme="minorHAnsi" w:cstheme="minorBidi"/>
-          <w:i w:val="0"/>
-          <w:noProof/>
-          <w:sz w:val="22"/>
-          <w:szCs w:val="22"/>
-        </w:rPr>
-      </w:pPr>
-      <w:hyperlink w:anchor="_Toc389067062" w:history="1">
-        <w:r>
-          <w:rPr>
-            <w:rStyle w:val="Hyperlink"/>
-            <w:noProof/>
-          </w:rPr>
-          <w:t xml:space="preserve">[NF002] </w:t>
-        </w:r>
-        <w:r>
-          <w:rPr>
-            <w:rStyle w:val="Hyperlink"/>
-            <w:iCs/>
-            <w:noProof/>
-          </w:rPr>
-          <w:t>Desempenho</w:t>
-        </w:r>
-        <w:r>
-          <w:rPr>
-            <w:noProof/>
-            <w:webHidden/>
-          </w:rPr>
-          <w:tab/>
-        </w:r>
-        <w:r>
-          <w:rPr>
-            <w:noProof/>
-            <w:webHidden/>
-          </w:rPr>
-          <w:fldChar w:fldCharType="begin"/>
-        </w:r>
-        <w:r>
-          <w:rPr>
-            <w:noProof/>
-            <w:webHidden/>
-          </w:rPr>
-          <w:instrText xml:space="preserve"> PAGEREF _Toc389067062 \h </w:instrText>
-        </w:r>
-        <w:r>
-          <w:rPr>
-            <w:noProof/>
-            <w:webHidden/>
-          </w:rPr>
-        </w:r>
-        <w:r>
-          <w:rPr>
-            <w:noProof/>
-            <w:webHidden/>
-          </w:rPr>
-          <w:fldChar w:fldCharType="separate"/>
-        </w:r>
-        <w:r>
-          <w:rPr>
-            <w:noProof/>
-            <w:webHidden/>
-          </w:rPr>
-          <w:t>8</w:t>
-        </w:r>
-        <w:r>
-          <w:rPr>
-            <w:noProof/>
-            <w:webHidden/>
-          </w:rPr>
-          <w:fldChar w:fldCharType="end"/>
-        </w:r>
-      </w:hyperlink>
-    </w:p>
-    <w:p>
-      <w:pPr>
-        <w:pStyle w:val="Sumrio3"/>
-        <w:tabs>
-          <w:tab w:val="right" w:leader="dot" w:pos="9060"/>
-        </w:tabs>
-        <w:rPr>
-          <w:rFonts w:asciiTheme="minorHAnsi" w:eastAsiaTheme="minorEastAsia" w:hAnsiTheme="minorHAnsi" w:cstheme="minorBidi"/>
-          <w:i w:val="0"/>
-          <w:noProof/>
-          <w:sz w:val="22"/>
-          <w:szCs w:val="22"/>
-        </w:rPr>
-      </w:pPr>
-      <w:hyperlink w:anchor="_Toc389067063" w:history="1">
-        <w:r>
-          <w:rPr>
-            <w:rStyle w:val="Hyperlink"/>
-            <w:noProof/>
-          </w:rPr>
-          <w:t xml:space="preserve">[NF003] </w:t>
-        </w:r>
-        <w:r>
-          <w:rPr>
-            <w:rStyle w:val="Hyperlink"/>
-            <w:iCs/>
-            <w:noProof/>
-          </w:rPr>
-          <w:t>Hardware e Software</w:t>
-        </w:r>
-        <w:r>
-          <w:rPr>
-            <w:noProof/>
-            <w:webHidden/>
-          </w:rPr>
-          <w:tab/>
-        </w:r>
-        <w:r>
-          <w:rPr>
-            <w:noProof/>
-            <w:webHidden/>
-          </w:rPr>
-          <w:fldChar w:fldCharType="begin"/>
-        </w:r>
-        <w:r>
-          <w:rPr>
-            <w:noProof/>
-            <w:webHidden/>
-          </w:rPr>
-          <w:instrText xml:space="preserve"> PAGEREF _Toc389067063 \h </w:instrText>
-        </w:r>
-        <w:r>
-          <w:rPr>
-            <w:noProof/>
-            <w:webHidden/>
-          </w:rPr>
-        </w:r>
-        <w:r>
-          <w:rPr>
-            <w:noProof/>
-            <w:webHidden/>
-          </w:rPr>
-          <w:fldChar w:fldCharType="separate"/>
-        </w:r>
-        <w:r>
-          <w:rPr>
-            <w:noProof/>
-            <w:webHidden/>
-          </w:rPr>
-          <w:t>8</w:t>
-        </w:r>
-        <w:r>
-          <w:rPr>
-            <w:noProof/>
-            <w:webHidden/>
-          </w:rPr>
-          <w:fldChar w:fldCharType="end"/>
-        </w:r>
-      </w:hyperlink>
-    </w:p>
-    <w:p>
-      <w:pPr>
-        <w:pStyle w:val="Sumrio1"/>
-        <w:rPr>
-          <w:rFonts w:asciiTheme="minorHAnsi" w:eastAsiaTheme="minorEastAsia" w:hAnsiTheme="minorHAnsi" w:cstheme="minorBidi"/>
-          <w:b w:val="0"/>
-          <w:caps w:val="0"/>
-          <w:sz w:val="22"/>
-          <w:szCs w:val="22"/>
-        </w:rPr>
-      </w:pPr>
-      <w:hyperlink w:anchor="_Toc389067064" w:history="1">
-        <w:r>
-          <w:rPr>
-            <w:rStyle w:val="Hyperlink"/>
-          </w:rPr>
-          <w:t>5.</w:t>
-        </w:r>
-        <w:r>
-          <w:rPr>
-            <w:rFonts w:asciiTheme="minorHAnsi" w:eastAsiaTheme="minorEastAsia" w:hAnsiTheme="minorHAnsi" w:cstheme="minorBidi"/>
-            <w:b w:val="0"/>
-            <w:caps w:val="0"/>
-            <w:sz w:val="22"/>
-            <w:szCs w:val="22"/>
-          </w:rPr>
-          <w:tab/>
-        </w:r>
-        <w:r>
-          <w:rPr>
-            <w:rStyle w:val="Hyperlink"/>
-          </w:rPr>
-          <w:t>Tabelas auxiliares</w:t>
-        </w:r>
-        <w:r>
-          <w:rPr>
-            <w:webHidden/>
-          </w:rPr>
-          <w:tab/>
-        </w:r>
-        <w:r>
-          <w:rPr>
-            <w:webHidden/>
-          </w:rPr>
-          <w:fldChar w:fldCharType="begin"/>
-        </w:r>
-        <w:r>
-          <w:rPr>
-            <w:webHidden/>
-          </w:rPr>
-          <w:instrText xml:space="preserve"> PAGEREF _Toc389067064 \h </w:instrText>
-        </w:r>
-        <w:r>
-          <w:rPr>
-            <w:webHidden/>
-          </w:rPr>
-        </w:r>
-        <w:r>
-          <w:rPr>
-            <w:webHidden/>
-          </w:rPr>
-          <w:fldChar w:fldCharType="separate"/>
-        </w:r>
-        <w:r>
-          <w:rPr>
-            <w:webHidden/>
-          </w:rPr>
-          <w:t>9</w:t>
+          <w:t>7</w:t>
         </w:r>
         <w:r>
           <w:rPr>
@@ -3449,7 +2621,7 @@
       <w:bookmarkStart w:id="5" w:name="_Toc467495234"/>
       <w:bookmarkStart w:id="6" w:name="_Toc468086040"/>
       <w:bookmarkStart w:id="7" w:name="_Toc497896595"/>
-      <w:bookmarkStart w:id="8" w:name="_Toc389067034"/>
+      <w:bookmarkStart w:id="8" w:name="_Toc389243600"/>
       <w:r>
         <w:lastRenderedPageBreak/>
         <w:t>Introdução</w:t>
@@ -3484,7 +2656,7 @@
       <w:pPr>
         <w:pStyle w:val="Ttulo2"/>
       </w:pPr>
-      <w:bookmarkStart w:id="9" w:name="_Toc389067035"/>
+      <w:bookmarkStart w:id="9" w:name="_Toc389243601"/>
       <w:r>
         <w:t>Visão geral do documento</w:t>
       </w:r>
@@ -3565,7 +2737,7 @@
       <w:bookmarkStart w:id="18" w:name="_Toc497896534"/>
       <w:bookmarkStart w:id="19" w:name="_Toc497896625"/>
       <w:bookmarkStart w:id="20" w:name="_Toc497896682"/>
-      <w:bookmarkStart w:id="21" w:name="_Toc389067036"/>
+      <w:bookmarkStart w:id="21" w:name="_Toc389243602"/>
       <w:r>
         <w:t>Convenções, termos e abreviações</w:t>
       </w:r>
@@ -3600,7 +2772,7 @@
       <w:bookmarkStart w:id="25" w:name="_Toc497896535"/>
       <w:bookmarkStart w:id="26" w:name="_Toc497896626"/>
       <w:bookmarkStart w:id="27" w:name="_Toc497896683"/>
-      <w:bookmarkStart w:id="28" w:name="_Toc389067037"/>
+      <w:bookmarkStart w:id="28" w:name="_Toc389243603"/>
       <w:r>
         <w:t>Identificação dos requisitos</w:t>
       </w:r>
@@ -3632,7 +2804,7 @@
       <w:bookmarkStart w:id="34" w:name="_Toc467495238"/>
       <w:bookmarkStart w:id="35" w:name="_Toc468086046"/>
       <w:bookmarkStart w:id="36" w:name="_Toc497896596"/>
-      <w:bookmarkStart w:id="37" w:name="_Toc389067038"/>
+      <w:bookmarkStart w:id="37" w:name="_Toc389243604"/>
       <w:bookmarkEnd w:id="29"/>
       <w:r>
         <w:t>Descrição geral do sistema</w:t>
@@ -3658,7 +2830,7 @@
       <w:bookmarkStart w:id="43" w:name="_Toc468086047"/>
       <w:bookmarkStart w:id="44" w:name="_Toc497726438"/>
       <w:bookmarkStart w:id="45" w:name="_Toc497896597"/>
-      <w:bookmarkStart w:id="46" w:name="_Toc389067039"/>
+      <w:bookmarkStart w:id="46" w:name="_Toc389243605"/>
       <w:r>
         <w:t>Abrangência e sistemas relacionados</w:t>
       </w:r>
@@ -3704,7 +2876,7 @@
         <w:pStyle w:val="Ttulo1"/>
         <w:ind w:left="431" w:hanging="431"/>
       </w:pPr>
-      <w:bookmarkStart w:id="47" w:name="_Toc389067040"/>
+      <w:bookmarkStart w:id="47" w:name="_Toc389243606"/>
       <w:r>
         <w:t>Requisitos funcionais</w:t>
       </w:r>
@@ -3718,7 +2890,7 @@
           <w:iCs/>
         </w:rPr>
       </w:pPr>
-      <w:bookmarkStart w:id="48" w:name="_Toc389067041"/>
+      <w:bookmarkStart w:id="48" w:name="_Toc389243607"/>
       <w:r>
         <w:rPr>
           <w:iCs/>
@@ -3744,7 +2916,7 @@
       <w:bookmarkStart w:id="54" w:name="_Toc468086054"/>
       <w:bookmarkStart w:id="55" w:name="_Toc497726444"/>
       <w:bookmarkStart w:id="56" w:name="_Toc497896604"/>
-      <w:bookmarkStart w:id="57" w:name="_Toc389067042"/>
+      <w:bookmarkStart w:id="57" w:name="_Toc389243608"/>
       <w:r>
         <w:t xml:space="preserve">[RF001] </w:t>
       </w:r>
@@ -3889,7 +3061,7 @@
       <w:r>
         <w:t xml:space="preserve"> </w:t>
       </w:r>
-      <w:bookmarkStart w:id="66" w:name="_Toc389067043"/>
+      <w:bookmarkStart w:id="66" w:name="_Toc389243609"/>
       <w:r>
         <w:t xml:space="preserve">[RF002] </w:t>
       </w:r>
@@ -4032,7 +3204,7 @@
         <w:pStyle w:val="Requisito"/>
         <w:outlineLvl w:val="0"/>
       </w:pPr>
-      <w:bookmarkStart w:id="67" w:name="_Toc389067044"/>
+      <w:bookmarkStart w:id="67" w:name="_Toc389243610"/>
       <w:r>
         <w:t xml:space="preserve">[RF003] </w:t>
       </w:r>
@@ -4168,7 +3340,7 @@
       <w:pPr>
         <w:pStyle w:val="Requisito"/>
       </w:pPr>
-      <w:bookmarkStart w:id="68" w:name="_Toc389067045"/>
+      <w:bookmarkStart w:id="68" w:name="_Toc389243611"/>
       <w:r>
         <w:t xml:space="preserve">[RF004] </w:t>
       </w:r>
@@ -4259,7 +3431,7 @@
       <w:r>
         <w:t xml:space="preserve"> </w:t>
       </w:r>
-      <w:bookmarkStart w:id="69" w:name="_Toc389067046"/>
+      <w:bookmarkStart w:id="69" w:name="_Toc389243612"/>
       <w:r>
         <w:t xml:space="preserve">[RF005] </w:t>
       </w:r>
@@ -4355,7 +3527,7 @@
         <w:pStyle w:val="Requisito"/>
         <w:outlineLvl w:val="0"/>
       </w:pPr>
-      <w:bookmarkStart w:id="70" w:name="_Toc389067047"/>
+      <w:bookmarkStart w:id="70" w:name="_Toc389243613"/>
       <w:r>
         <w:lastRenderedPageBreak/>
         <w:t xml:space="preserve">[RF006] </w:t>
@@ -4459,6 +3631,7 @@
         <w:pStyle w:val="Requisito"/>
         <w:outlineLvl w:val="0"/>
       </w:pPr>
+      <w:bookmarkStart w:id="71" w:name="_Toc389243614"/>
       <w:r>
         <w:t xml:space="preserve">[RF006] </w:t>
       </w:r>
@@ -4468,6 +3641,7 @@
         </w:rPr>
         <w:t>Cadastrar Comissão de Avaliação</w:t>
       </w:r>
+      <w:bookmarkEnd w:id="71"/>
     </w:p>
     <w:p>
       <w:pPr>
@@ -4557,6 +3731,7 @@
         <w:pStyle w:val="Requisito"/>
         <w:outlineLvl w:val="0"/>
       </w:pPr>
+      <w:bookmarkStart w:id="72" w:name="_Toc389243615"/>
       <w:r>
         <w:t xml:space="preserve">[RF006] </w:t>
       </w:r>
@@ -4566,6 +3741,7 @@
         </w:rPr>
         <w:t>Importar Arquivo</w:t>
       </w:r>
+      <w:bookmarkEnd w:id="72"/>
     </w:p>
     <w:p>
       <w:pPr>
@@ -4592,6 +3768,11 @@
       <w:r>
         <w:t>.</w:t>
       </w:r>
+      <w:r>
+        <w:t xml:space="preserve"> Os dados da avaliação não poderão ser editados.</w:t>
+      </w:r>
+      <w:bookmarkStart w:id="73" w:name="_GoBack"/>
+      <w:bookmarkEnd w:id="73"/>
     </w:p>
     <w:p>
       <w:pPr>
@@ -4651,68 +3832,68 @@
       <w:pPr>
         <w:pStyle w:val="Ttulo1"/>
       </w:pPr>
-      <w:bookmarkStart w:id="71" w:name="_Toc467473455"/>
-      <w:bookmarkStart w:id="72" w:name="_Toc467474002"/>
-      <w:bookmarkStart w:id="73" w:name="_Toc467477741"/>
-      <w:bookmarkStart w:id="74" w:name="_Toc467494887"/>
-      <w:bookmarkStart w:id="75" w:name="_Toc467495253"/>
-      <w:bookmarkStart w:id="76" w:name="_Toc468086059"/>
-      <w:bookmarkStart w:id="77" w:name="_Toc497896607"/>
-      <w:bookmarkStart w:id="78" w:name="_Toc389067060"/>
+      <w:bookmarkStart w:id="74" w:name="_Toc467473455"/>
+      <w:bookmarkStart w:id="75" w:name="_Toc467474002"/>
+      <w:bookmarkStart w:id="76" w:name="_Toc467477741"/>
+      <w:bookmarkStart w:id="77" w:name="_Toc467494887"/>
+      <w:bookmarkStart w:id="78" w:name="_Toc467495253"/>
+      <w:bookmarkStart w:id="79" w:name="_Toc468086059"/>
+      <w:bookmarkStart w:id="80" w:name="_Toc497896607"/>
+      <w:bookmarkStart w:id="81" w:name="_Toc389243616"/>
       <w:r>
         <w:t>Requisitos não-funcionais</w:t>
       </w:r>
-      <w:bookmarkEnd w:id="71"/>
-      <w:bookmarkEnd w:id="72"/>
-      <w:bookmarkEnd w:id="73"/>
       <w:bookmarkEnd w:id="74"/>
       <w:bookmarkEnd w:id="75"/>
       <w:bookmarkEnd w:id="76"/>
       <w:bookmarkEnd w:id="77"/>
       <w:bookmarkEnd w:id="78"/>
-    </w:p>
-    <w:p/>
-    <w:p>
-      <w:pPr>
-        <w:pStyle w:val="Requisito"/>
-        <w:rPr>
-          <w:i/>
-          <w:color w:val="0000FF"/>
-        </w:rPr>
-      </w:pPr>
-      <w:bookmarkStart w:id="79" w:name="_Toc467473457"/>
-      <w:bookmarkStart w:id="80" w:name="_Toc467474004"/>
-      <w:bookmarkStart w:id="81" w:name="_Toc467477743"/>
-      <w:bookmarkStart w:id="82" w:name="_Toc467494889"/>
-      <w:bookmarkStart w:id="83" w:name="_Toc467495255"/>
-      <w:bookmarkStart w:id="84" w:name="_Toc468086061"/>
-      <w:bookmarkStart w:id="85" w:name="_Toc497726452"/>
-      <w:bookmarkStart w:id="86" w:name="_Toc497896609"/>
-      <w:bookmarkStart w:id="87" w:name="_Toc389067061"/>
-      <w:r>
-        <w:t>[NF001]</w:t>
-      </w:r>
       <w:bookmarkEnd w:id="79"/>
       <w:bookmarkEnd w:id="80"/>
       <w:bookmarkEnd w:id="81"/>
+    </w:p>
+    <w:p/>
+    <w:p>
+      <w:pPr>
+        <w:pStyle w:val="Requisito"/>
+        <w:rPr>
+          <w:i/>
+          <w:color w:val="0000FF"/>
+        </w:rPr>
+      </w:pPr>
+      <w:bookmarkStart w:id="82" w:name="_Toc467473457"/>
+      <w:bookmarkStart w:id="83" w:name="_Toc467474004"/>
+      <w:bookmarkStart w:id="84" w:name="_Toc467477743"/>
+      <w:bookmarkStart w:id="85" w:name="_Toc467494889"/>
+      <w:bookmarkStart w:id="86" w:name="_Toc467495255"/>
+      <w:bookmarkStart w:id="87" w:name="_Toc468086061"/>
+      <w:bookmarkStart w:id="88" w:name="_Toc497726452"/>
+      <w:bookmarkStart w:id="89" w:name="_Toc497896609"/>
+      <w:bookmarkStart w:id="90" w:name="_Toc389243617"/>
+      <w:r>
+        <w:t>[NF001]</w:t>
+      </w:r>
       <w:bookmarkEnd w:id="82"/>
       <w:bookmarkEnd w:id="83"/>
       <w:bookmarkEnd w:id="84"/>
-      <w:r>
-        <w:rPr>
-          <w:i/>
-        </w:rPr>
-        <w:t xml:space="preserve"> </w:t>
-      </w:r>
       <w:bookmarkEnd w:id="85"/>
       <w:bookmarkEnd w:id="86"/>
+      <w:bookmarkEnd w:id="87"/>
+      <w:r>
+        <w:rPr>
+          <w:i/>
+        </w:rPr>
+        <w:t xml:space="preserve"> </w:t>
+      </w:r>
+      <w:bookmarkEnd w:id="88"/>
+      <w:bookmarkEnd w:id="89"/>
       <w:r>
         <w:rPr>
           <w:iCs/>
         </w:rPr>
         <w:t>Usabilidade</w:t>
       </w:r>
-      <w:bookmarkEnd w:id="87"/>
+      <w:bookmarkEnd w:id="90"/>
     </w:p>
     <w:p>
       <w:pPr>
@@ -4742,7 +3923,7 @@
           <w:color w:val="0000FF"/>
         </w:rPr>
       </w:pPr>
-      <w:bookmarkStart w:id="88" w:name="_Toc389067062"/>
+      <w:bookmarkStart w:id="91" w:name="_Toc389243618"/>
       <w:r>
         <w:t xml:space="preserve">[NF002] </w:t>
       </w:r>
@@ -4752,7 +3933,7 @@
         </w:rPr>
         <w:t>Desempenho</w:t>
       </w:r>
-      <w:bookmarkEnd w:id="88"/>
+      <w:bookmarkEnd w:id="91"/>
     </w:p>
     <w:p>
       <w:pPr>
@@ -4812,7 +3993,7 @@
         <w:lastRenderedPageBreak/>
         <w:t xml:space="preserve"> </w:t>
       </w:r>
-      <w:bookmarkStart w:id="89" w:name="_Toc389067063"/>
+      <w:bookmarkStart w:id="92" w:name="_Toc389243619"/>
       <w:r>
         <w:t xml:space="preserve">[NF003] </w:t>
       </w:r>
@@ -4822,7 +4003,7 @@
         </w:rPr>
         <w:t>Hardware e Software</w:t>
       </w:r>
-      <w:bookmarkEnd w:id="89"/>
+      <w:bookmarkEnd w:id="92"/>
     </w:p>
     <w:p>
       <w:r>
@@ -4833,18 +4014,16 @@
       <w:pPr>
         <w:pStyle w:val="Ttulo1"/>
       </w:pPr>
-      <w:bookmarkStart w:id="90" w:name="_Toc389067064"/>
+      <w:bookmarkStart w:id="93" w:name="_Toc389243620"/>
       <w:r>
         <w:t>Tabelas auxiliares</w:t>
       </w:r>
-      <w:bookmarkEnd w:id="90"/>
+      <w:bookmarkEnd w:id="93"/>
     </w:p>
     <w:p>
       <w:r>
         <w:t xml:space="preserve"> </w:t>
       </w:r>
-      <w:bookmarkStart w:id="91" w:name="_GoBack"/>
-      <w:bookmarkEnd w:id="91"/>
     </w:p>
     <w:sectPr>
       <w:headerReference w:type="even" r:id="rId10"/>

</xml_diff>

<commit_message>
Alteração do documento de Requisitos
Aguardando Avaliação do grupo, para que seja definido a existência de
novos recursos.
</commit_message>
<xml_diff>
--- a/Documentação/documentoRequisitos.docx
+++ b/Documentação/documentoRequisitos.docx
@@ -883,7 +883,7 @@
       <w:r>
         <w:fldChar w:fldCharType="separate"/>
       </w:r>
-      <w:hyperlink w:anchor="_Toc389243844" w:history="1">
+      <w:hyperlink w:anchor="_Toc389958748" w:history="1">
         <w:r>
           <w:rPr>
             <w:rStyle w:val="Hyperlink"/>
@@ -922,7 +922,7 @@
           <w:rPr>
             <w:webHidden/>
           </w:rPr>
-          <w:instrText xml:space="preserve"> PAGEREF _Toc389243844 \h </w:instrText>
+          <w:instrText xml:space="preserve"> PAGEREF _Toc389958748 \h </w:instrText>
         </w:r>
         <w:r>
           <w:rPr>
@@ -964,7 +964,7 @@
           <w:szCs w:val="22"/>
         </w:rPr>
       </w:pPr>
-      <w:hyperlink w:anchor="_Toc389243845" w:history="1">
+      <w:hyperlink w:anchor="_Toc389958749" w:history="1">
         <w:r>
           <w:rPr>
             <w:rStyle w:val="Hyperlink"/>
@@ -1008,7 +1008,7 @@
             <w:noProof/>
             <w:webHidden/>
           </w:rPr>
-          <w:instrText xml:space="preserve"> PAGEREF _Toc389243845 \h </w:instrText>
+          <w:instrText xml:space="preserve"> PAGEREF _Toc389958749 \h </w:instrText>
         </w:r>
         <w:r>
           <w:rPr>
@@ -1054,7 +1054,7 @@
           <w:szCs w:val="22"/>
         </w:rPr>
       </w:pPr>
-      <w:hyperlink w:anchor="_Toc389243846" w:history="1">
+      <w:hyperlink w:anchor="_Toc389958750" w:history="1">
         <w:r>
           <w:rPr>
             <w:rStyle w:val="Hyperlink"/>
@@ -1098,7 +1098,7 @@
             <w:noProof/>
             <w:webHidden/>
           </w:rPr>
-          <w:instrText xml:space="preserve"> PAGEREF _Toc389243846 \h </w:instrText>
+          <w:instrText xml:space="preserve"> PAGEREF _Toc389958750 \h </w:instrText>
         </w:r>
         <w:r>
           <w:rPr>
@@ -1144,7 +1144,7 @@
           <w:szCs w:val="22"/>
         </w:rPr>
       </w:pPr>
-      <w:hyperlink w:anchor="_Toc389243847" w:history="1">
+      <w:hyperlink w:anchor="_Toc389958751" w:history="1">
         <w:r>
           <w:rPr>
             <w:rStyle w:val="Hyperlink"/>
@@ -1188,7 +1188,7 @@
             <w:noProof/>
             <w:webHidden/>
           </w:rPr>
-          <w:instrText xml:space="preserve"> PAGEREF _Toc389243847 \h </w:instrText>
+          <w:instrText xml:space="preserve"> PAGEREF _Toc389958751 \h </w:instrText>
         </w:r>
         <w:r>
           <w:rPr>
@@ -1230,7 +1230,7 @@
           <w:szCs w:val="22"/>
         </w:rPr>
       </w:pPr>
-      <w:hyperlink w:anchor="_Toc389243848" w:history="1">
+      <w:hyperlink w:anchor="_Toc389958752" w:history="1">
         <w:r>
           <w:rPr>
             <w:rStyle w:val="Hyperlink"/>
@@ -1269,7 +1269,7 @@
           <w:rPr>
             <w:webHidden/>
           </w:rPr>
-          <w:instrText xml:space="preserve"> PAGEREF _Toc389243848 \h </w:instrText>
+          <w:instrText xml:space="preserve"> PAGEREF _Toc389958752 \h </w:instrText>
         </w:r>
         <w:r>
           <w:rPr>
@@ -1311,7 +1311,7 @@
           <w:szCs w:val="22"/>
         </w:rPr>
       </w:pPr>
-      <w:hyperlink w:anchor="_Toc389243849" w:history="1">
+      <w:hyperlink w:anchor="_Toc389958753" w:history="1">
         <w:r>
           <w:rPr>
             <w:rStyle w:val="Hyperlink"/>
@@ -1355,7 +1355,7 @@
             <w:noProof/>
             <w:webHidden/>
           </w:rPr>
-          <w:instrText xml:space="preserve"> PAGEREF _Toc389243849 \h </w:instrText>
+          <w:instrText xml:space="preserve"> PAGEREF _Toc389958753 \h </w:instrText>
         </w:r>
         <w:r>
           <w:rPr>
@@ -1397,7 +1397,7 @@
           <w:szCs w:val="22"/>
         </w:rPr>
       </w:pPr>
-      <w:hyperlink w:anchor="_Toc389243850" w:history="1">
+      <w:hyperlink w:anchor="_Toc389958754" w:history="1">
         <w:r>
           <w:rPr>
             <w:rStyle w:val="Hyperlink"/>
@@ -1436,7 +1436,7 @@
           <w:rPr>
             <w:webHidden/>
           </w:rPr>
-          <w:instrText xml:space="preserve"> PAGEREF _Toc389243850 \h </w:instrText>
+          <w:instrText xml:space="preserve"> PAGEREF _Toc389958754 \h </w:instrText>
         </w:r>
         <w:r>
           <w:rPr>
@@ -1457,98 +1457,6 @@
         </w:r>
         <w:r>
           <w:rPr>
-            <w:webHidden/>
-          </w:rPr>
-          <w:fldChar w:fldCharType="end"/>
-        </w:r>
-      </w:hyperlink>
-    </w:p>
-    <w:p>
-      <w:pPr>
-        <w:pStyle w:val="Sumrio2"/>
-        <w:tabs>
-          <w:tab w:val="left" w:pos="720"/>
-          <w:tab w:val="right" w:leader="dot" w:pos="9060"/>
-        </w:tabs>
-        <w:rPr>
-          <w:rFonts w:asciiTheme="minorHAnsi" w:eastAsiaTheme="minorEastAsia" w:hAnsiTheme="minorHAnsi" w:cstheme="minorBidi"/>
-          <w:smallCaps w:val="0"/>
-          <w:noProof/>
-          <w:sz w:val="22"/>
-          <w:szCs w:val="22"/>
-        </w:rPr>
-      </w:pPr>
-      <w:hyperlink w:anchor="_Toc389243851" w:history="1">
-        <w:r>
-          <w:rPr>
-            <w:rStyle w:val="Hyperlink"/>
-            <w:iCs/>
-            <w:noProof/>
-          </w:rPr>
-          <w:t>3.1</w:t>
-        </w:r>
-        <w:r>
-          <w:rPr>
-            <w:rFonts w:asciiTheme="minorHAnsi" w:eastAsiaTheme="minorEastAsia" w:hAnsiTheme="minorHAnsi" w:cstheme="minorBidi"/>
-            <w:smallCaps w:val="0"/>
-            <w:noProof/>
-            <w:sz w:val="22"/>
-            <w:szCs w:val="22"/>
-          </w:rPr>
-          <w:tab/>
-        </w:r>
-        <w:r>
-          <w:rPr>
-            <w:rStyle w:val="Hyperlink"/>
-            <w:iCs/>
-            <w:noProof/>
-          </w:rPr>
-          <w:t>Cadastro</w:t>
-        </w:r>
-        <w:r>
-          <w:rPr>
-            <w:noProof/>
-            <w:webHidden/>
-          </w:rPr>
-          <w:tab/>
-        </w:r>
-        <w:r>
-          <w:rPr>
-            <w:noProof/>
-            <w:webHidden/>
-          </w:rPr>
-          <w:fldChar w:fldCharType="begin"/>
-        </w:r>
-        <w:r>
-          <w:rPr>
-            <w:noProof/>
-            <w:webHidden/>
-          </w:rPr>
-          <w:instrText xml:space="preserve"> PAGEREF _Toc389243851 \h </w:instrText>
-        </w:r>
-        <w:r>
-          <w:rPr>
-            <w:noProof/>
-            <w:webHidden/>
-          </w:rPr>
-        </w:r>
-        <w:r>
-          <w:rPr>
-            <w:noProof/>
-            <w:webHidden/>
-          </w:rPr>
-          <w:fldChar w:fldCharType="separate"/>
-        </w:r>
-        <w:r>
-          <w:rPr>
-            <w:noProof/>
-            <w:webHidden/>
-          </w:rPr>
-          <w:t>4</w:t>
-        </w:r>
-        <w:r>
-          <w:rPr>
-            <w:noProof/>
             <w:webHidden/>
           </w:rPr>
           <w:fldChar w:fldCharType="end"/>
@@ -1569,7 +1477,7 @@
           <w:szCs w:val="22"/>
         </w:rPr>
       </w:pPr>
-      <w:hyperlink w:anchor="_Toc389243852" w:history="1">
+      <w:hyperlink w:anchor="_Toc389958755" w:history="1">
         <w:r>
           <w:rPr>
             <w:rStyle w:val="Hyperlink"/>
@@ -1583,7 +1491,7 @@
             <w:iCs/>
             <w:noProof/>
           </w:rPr>
-          <w:t>Cadastrar docente</w:t>
+          <w:t>Cadastrar atividade</w:t>
         </w:r>
         <w:r>
           <w:rPr>
@@ -1604,7 +1512,7 @@
             <w:noProof/>
             <w:webHidden/>
           </w:rPr>
-          <w:instrText xml:space="preserve"> PAGEREF _Toc389243852 \h </w:instrText>
+          <w:instrText xml:space="preserve"> PAGEREF _Toc389958755 \h </w:instrText>
         </w:r>
         <w:r>
           <w:rPr>
@@ -1624,7 +1532,7 @@
             <w:noProof/>
             <w:webHidden/>
           </w:rPr>
-          <w:t>5</w:t>
+          <w:t>4</w:t>
         </w:r>
         <w:r>
           <w:rPr>
@@ -1649,7 +1557,7 @@
           <w:szCs w:val="22"/>
         </w:rPr>
       </w:pPr>
-      <w:hyperlink w:anchor="_Toc389243853" w:history="1">
+      <w:hyperlink w:anchor="_Toc389958756" w:history="1">
         <w:r>
           <w:rPr>
             <w:rStyle w:val="Hyperlink"/>
@@ -1663,7 +1571,7 @@
             <w:iCs/>
             <w:noProof/>
           </w:rPr>
-          <w:t>Excluir docente</w:t>
+          <w:t>Excluir atividade</w:t>
         </w:r>
         <w:r>
           <w:rPr>
@@ -1684,7 +1592,7 @@
             <w:noProof/>
             <w:webHidden/>
           </w:rPr>
-          <w:instrText xml:space="preserve"> PAGEREF _Toc389243853 \h </w:instrText>
+          <w:instrText xml:space="preserve"> PAGEREF _Toc389958756 \h </w:instrText>
         </w:r>
         <w:r>
           <w:rPr>
@@ -1729,7 +1637,7 @@
           <w:szCs w:val="22"/>
         </w:rPr>
       </w:pPr>
-      <w:hyperlink w:anchor="_Toc389243854" w:history="1">
+      <w:hyperlink w:anchor="_Toc389958757" w:history="1">
         <w:r>
           <w:rPr>
             <w:rStyle w:val="Hyperlink"/>
@@ -1743,7 +1651,7 @@
             <w:iCs/>
             <w:noProof/>
           </w:rPr>
-          <w:t>Alterar docente</w:t>
+          <w:t>Alterar atividade</w:t>
         </w:r>
         <w:r>
           <w:rPr>
@@ -1764,7 +1672,7 @@
             <w:noProof/>
             <w:webHidden/>
           </w:rPr>
-          <w:instrText xml:space="preserve"> PAGEREF _Toc389243854 \h </w:instrText>
+          <w:instrText xml:space="preserve"> PAGEREF _Toc389958757 \h </w:instrText>
         </w:r>
         <w:r>
           <w:rPr>
@@ -1809,7 +1717,7 @@
           <w:szCs w:val="22"/>
         </w:rPr>
       </w:pPr>
-      <w:hyperlink w:anchor="_Toc389243855" w:history="1">
+      <w:hyperlink w:anchor="_Toc389958758" w:history="1">
         <w:r>
           <w:rPr>
             <w:rStyle w:val="Hyperlink"/>
@@ -1823,7 +1731,7 @@
             <w:iCs/>
             <w:noProof/>
           </w:rPr>
-          <w:t>Cadastrar atividade</w:t>
+          <w:t>Vincular atividade à avaliação</w:t>
         </w:r>
         <w:r>
           <w:rPr>
@@ -1844,7 +1752,7 @@
             <w:noProof/>
             <w:webHidden/>
           </w:rPr>
-          <w:instrText xml:space="preserve"> PAGEREF _Toc389243855 \h </w:instrText>
+          <w:instrText xml:space="preserve"> PAGEREF _Toc389958758 \h </w:instrText>
         </w:r>
         <w:r>
           <w:rPr>
@@ -1889,13 +1797,13 @@
           <w:szCs w:val="22"/>
         </w:rPr>
       </w:pPr>
-      <w:hyperlink w:anchor="_Toc389243856" w:history="1">
+      <w:hyperlink w:anchor="_Toc389958759" w:history="1">
         <w:r>
           <w:rPr>
             <w:rStyle w:val="Hyperlink"/>
             <w:noProof/>
           </w:rPr>
-          <w:t xml:space="preserve">[RF005] </w:t>
+          <w:t>[RF005] Desv</w:t>
         </w:r>
         <w:r>
           <w:rPr>
@@ -1903,7 +1811,7 @@
             <w:iCs/>
             <w:noProof/>
           </w:rPr>
-          <w:t>Excluir atividade</w:t>
+          <w:t>incular atividade à avaliação</w:t>
         </w:r>
         <w:r>
           <w:rPr>
@@ -1924,7 +1832,7 @@
             <w:noProof/>
             <w:webHidden/>
           </w:rPr>
-          <w:instrText xml:space="preserve"> PAGEREF _Toc389243856 \h </w:instrText>
+          <w:instrText xml:space="preserve"> PAGEREF _Toc389958759 \h </w:instrText>
         </w:r>
         <w:r>
           <w:rPr>
@@ -1969,13 +1877,13 @@
           <w:szCs w:val="22"/>
         </w:rPr>
       </w:pPr>
-      <w:hyperlink w:anchor="_Toc389243857" w:history="1">
+      <w:hyperlink w:anchor="_Toc389958760" w:history="1">
         <w:r>
           <w:rPr>
             <w:rStyle w:val="Hyperlink"/>
             <w:noProof/>
           </w:rPr>
-          <w:t xml:space="preserve">[RF006] </w:t>
+          <w:t>[RF006] Listar</w:t>
         </w:r>
         <w:r>
           <w:rPr>
@@ -1983,7 +1891,7 @@
             <w:iCs/>
             <w:noProof/>
           </w:rPr>
-          <w:t>Alterar atividade</w:t>
+          <w:t xml:space="preserve"> atividades</w:t>
         </w:r>
         <w:r>
           <w:rPr>
@@ -2004,7 +1912,7 @@
             <w:noProof/>
             <w:webHidden/>
           </w:rPr>
-          <w:instrText xml:space="preserve"> PAGEREF _Toc389243857 \h </w:instrText>
+          <w:instrText xml:space="preserve"> PAGEREF _Toc389958760 \h </w:instrText>
         </w:r>
         <w:r>
           <w:rPr>
@@ -2049,21 +1957,13 @@
           <w:szCs w:val="22"/>
         </w:rPr>
       </w:pPr>
-      <w:hyperlink w:anchor="_Toc389243858" w:history="1">
+      <w:hyperlink w:anchor="_Toc389958761" w:history="1">
         <w:r>
           <w:rPr>
             <w:rStyle w:val="Hyperlink"/>
             <w:noProof/>
           </w:rPr>
-          <w:t xml:space="preserve">[RF006] </w:t>
-        </w:r>
-        <w:r>
-          <w:rPr>
-            <w:rStyle w:val="Hyperlink"/>
-            <w:iCs/>
-            <w:noProof/>
-          </w:rPr>
-          <w:t>Cadastrar Comissão de Avaliação</w:t>
+          <w:t>[RF007] Cadastrar Avaliação</w:t>
         </w:r>
         <w:r>
           <w:rPr>
@@ -2084,7 +1984,7 @@
             <w:noProof/>
             <w:webHidden/>
           </w:rPr>
-          <w:instrText xml:space="preserve"> PAGEREF _Toc389243858 \h </w:instrText>
+          <w:instrText xml:space="preserve"> PAGEREF _Toc389958761 \h </w:instrText>
         </w:r>
         <w:r>
           <w:rPr>
@@ -2129,13 +2029,13 @@
           <w:szCs w:val="22"/>
         </w:rPr>
       </w:pPr>
-      <w:hyperlink w:anchor="_Toc389243859" w:history="1">
+      <w:hyperlink w:anchor="_Toc389958762" w:history="1">
         <w:r>
           <w:rPr>
             <w:rStyle w:val="Hyperlink"/>
             <w:noProof/>
           </w:rPr>
-          <w:t xml:space="preserve">[RF006] </w:t>
+          <w:t xml:space="preserve">[RF008] </w:t>
         </w:r>
         <w:r>
           <w:rPr>
@@ -2164,7 +2064,7 @@
             <w:noProof/>
             <w:webHidden/>
           </w:rPr>
-          <w:instrText xml:space="preserve"> PAGEREF _Toc389243859 \h </w:instrText>
+          <w:instrText xml:space="preserve"> PAGEREF _Toc389958762 \h </w:instrText>
         </w:r>
         <w:r>
           <w:rPr>
@@ -2206,7 +2106,7 @@
           <w:szCs w:val="22"/>
         </w:rPr>
       </w:pPr>
-      <w:hyperlink w:anchor="_Toc389243860" w:history="1">
+      <w:hyperlink w:anchor="_Toc389958763" w:history="1">
         <w:r>
           <w:rPr>
             <w:rStyle w:val="Hyperlink"/>
@@ -2245,7 +2145,7 @@
           <w:rPr>
             <w:webHidden/>
           </w:rPr>
-          <w:instrText xml:space="preserve"> PAGEREF _Toc389243860 \h </w:instrText>
+          <w:instrText xml:space="preserve"> PAGEREF _Toc389958763 \h </w:instrText>
         </w:r>
         <w:r>
           <w:rPr>
@@ -2286,7 +2186,7 @@
           <w:szCs w:val="22"/>
         </w:rPr>
       </w:pPr>
-      <w:hyperlink w:anchor="_Toc389243861" w:history="1">
+      <w:hyperlink w:anchor="_Toc389958764" w:history="1">
         <w:r>
           <w:rPr>
             <w:rStyle w:val="Hyperlink"/>
@@ -2321,7 +2221,7 @@
             <w:noProof/>
             <w:webHidden/>
           </w:rPr>
-          <w:instrText xml:space="preserve"> PAGEREF _Toc389243861 \h </w:instrText>
+          <w:instrText xml:space="preserve"> PAGEREF _Toc389958764 \h </w:instrText>
         </w:r>
         <w:r>
           <w:rPr>
@@ -2366,7 +2266,7 @@
           <w:szCs w:val="22"/>
         </w:rPr>
       </w:pPr>
-      <w:hyperlink w:anchor="_Toc389243862" w:history="1">
+      <w:hyperlink w:anchor="_Toc389958765" w:history="1">
         <w:r>
           <w:rPr>
             <w:rStyle w:val="Hyperlink"/>
@@ -2401,7 +2301,7 @@
             <w:noProof/>
             <w:webHidden/>
           </w:rPr>
-          <w:instrText xml:space="preserve"> PAGEREF _Toc389243862 \h </w:instrText>
+          <w:instrText xml:space="preserve"> PAGEREF _Toc389958765 \h </w:instrText>
         </w:r>
         <w:r>
           <w:rPr>
@@ -2421,7 +2321,7 @@
             <w:noProof/>
             <w:webHidden/>
           </w:rPr>
-          <w:t>6</w:t>
+          <w:t>7</w:t>
         </w:r>
         <w:r>
           <w:rPr>
@@ -2446,7 +2346,7 @@
           <w:szCs w:val="22"/>
         </w:rPr>
       </w:pPr>
-      <w:hyperlink w:anchor="_Toc389243863" w:history="1">
+      <w:hyperlink w:anchor="_Toc389958766" w:history="1">
         <w:r>
           <w:rPr>
             <w:rStyle w:val="Hyperlink"/>
@@ -2481,7 +2381,7 @@
             <w:noProof/>
             <w:webHidden/>
           </w:rPr>
-          <w:instrText xml:space="preserve"> PAGEREF _Toc389243863 \h </w:instrText>
+          <w:instrText xml:space="preserve"> PAGEREF _Toc389958766 \h </w:instrText>
         </w:r>
         <w:r>
           <w:rPr>
@@ -2523,7 +2423,7 @@
           <w:szCs w:val="22"/>
         </w:rPr>
       </w:pPr>
-      <w:hyperlink w:anchor="_Toc389243864" w:history="1">
+      <w:hyperlink w:anchor="_Toc389958767" w:history="1">
         <w:r>
           <w:rPr>
             <w:rStyle w:val="Hyperlink"/>
@@ -2562,7 +2462,7 @@
           <w:rPr>
             <w:webHidden/>
           </w:rPr>
-          <w:instrText xml:space="preserve"> PAGEREF _Toc389243864 \h </w:instrText>
+          <w:instrText xml:space="preserve"> PAGEREF _Toc389958767 \h </w:instrText>
         </w:r>
         <w:r>
           <w:rPr>
@@ -2620,7 +2520,7 @@
       <w:bookmarkStart w:id="5" w:name="_Toc467495234"/>
       <w:bookmarkStart w:id="6" w:name="_Toc468086040"/>
       <w:bookmarkStart w:id="7" w:name="_Toc497896595"/>
-      <w:bookmarkStart w:id="8" w:name="_Toc389243844"/>
+      <w:bookmarkStart w:id="8" w:name="_Toc389958748"/>
       <w:r>
         <w:lastRenderedPageBreak/>
         <w:t>Introdução</w:t>
@@ -2655,7 +2555,7 @@
       <w:pPr>
         <w:pStyle w:val="Ttulo2"/>
       </w:pPr>
-      <w:bookmarkStart w:id="9" w:name="_Toc389243845"/>
+      <w:bookmarkStart w:id="9" w:name="_Toc389958749"/>
       <w:r>
         <w:t>Visão geral do documento</w:t>
       </w:r>
@@ -2736,7 +2636,7 @@
       <w:bookmarkStart w:id="18" w:name="_Toc497896534"/>
       <w:bookmarkStart w:id="19" w:name="_Toc497896625"/>
       <w:bookmarkStart w:id="20" w:name="_Toc497896682"/>
-      <w:bookmarkStart w:id="21" w:name="_Toc389243846"/>
+      <w:bookmarkStart w:id="21" w:name="_Toc389958750"/>
       <w:r>
         <w:t>Convenções, termos e abreviações</w:t>
       </w:r>
@@ -2771,7 +2671,7 @@
       <w:bookmarkStart w:id="25" w:name="_Toc497896535"/>
       <w:bookmarkStart w:id="26" w:name="_Toc497896626"/>
       <w:bookmarkStart w:id="27" w:name="_Toc497896683"/>
-      <w:bookmarkStart w:id="28" w:name="_Toc389243847"/>
+      <w:bookmarkStart w:id="28" w:name="_Toc389958751"/>
       <w:r>
         <w:t>Identificação dos requisitos</w:t>
       </w:r>
@@ -2803,7 +2703,7 @@
       <w:bookmarkStart w:id="34" w:name="_Toc467495238"/>
       <w:bookmarkStart w:id="35" w:name="_Toc468086046"/>
       <w:bookmarkStart w:id="36" w:name="_Toc497896596"/>
-      <w:bookmarkStart w:id="37" w:name="_Toc389243848"/>
+      <w:bookmarkStart w:id="37" w:name="_Toc389958752"/>
       <w:bookmarkEnd w:id="29"/>
       <w:r>
         <w:t>Descrição geral do sistema</w:t>
@@ -2821,27 +2721,9 @@
       <w:pPr>
         <w:pStyle w:val="Ttulo2"/>
       </w:pPr>
-      <w:bookmarkStart w:id="38" w:name="_Toc467473444"/>
-      <w:bookmarkStart w:id="39" w:name="_Toc467473976"/>
-      <w:bookmarkStart w:id="40" w:name="_Toc467477715"/>
-      <w:bookmarkStart w:id="41" w:name="_Toc467494869"/>
-      <w:bookmarkStart w:id="42" w:name="_Toc467495239"/>
-      <w:bookmarkStart w:id="43" w:name="_Toc468086047"/>
-      <w:bookmarkStart w:id="44" w:name="_Toc497726438"/>
-      <w:bookmarkStart w:id="45" w:name="_Toc497896597"/>
-      <w:bookmarkStart w:id="46" w:name="_Toc389243849"/>
-      <w:r>
-        <w:t>Abrangência e sistemas relacionados</w:t>
-      </w:r>
-      <w:bookmarkEnd w:id="38"/>
-      <w:bookmarkEnd w:id="39"/>
-      <w:bookmarkEnd w:id="40"/>
-      <w:bookmarkEnd w:id="41"/>
-      <w:bookmarkEnd w:id="42"/>
-      <w:bookmarkEnd w:id="43"/>
-      <w:bookmarkEnd w:id="44"/>
-      <w:bookmarkEnd w:id="45"/>
-      <w:bookmarkEnd w:id="46"/>
+      <w:r>
+        <w:t>Introdução</w:t>
+      </w:r>
     </w:p>
     <w:p>
       <w:pPr>
@@ -2862,9 +2744,6 @@
     <w:p>
       <w:pPr>
         <w:jc w:val="both"/>
-        <w:rPr>
-          <w:caps/>
-        </w:rPr>
       </w:pPr>
       <w:r>
         <w:t xml:space="preserve">Em sequência, deverá ser implementado características de concorrência e paralelismo, sendo possível a recuperação de dados do banco de dados criado e suas informações armazenadas. Tais informações serão </w:t>
@@ -2876,6 +2755,47 @@
       <w:proofErr w:type="gramEnd"/>
       <w:r>
         <w:t xml:space="preserve"> por lotes, não sendo necessário assim que haja recuperação total das informações de uma só vez.</w:t>
+      </w:r>
+    </w:p>
+    <w:p>
+      <w:pPr>
+        <w:jc w:val="both"/>
+      </w:pPr>
+    </w:p>
+    <w:p>
+      <w:pPr>
+        <w:pStyle w:val="Ttulo2"/>
+      </w:pPr>
+      <w:r>
+        <w:t>Escopo</w:t>
+      </w:r>
+    </w:p>
+    <w:p>
+      <w:pPr>
+        <w:jc w:val="both"/>
+      </w:pPr>
+      <w:r>
+        <w:t>O sistema de avaliação do docente da UFG será responsável pelo cadastro de pontuações para o docente, visando sua promoção futura, ou afastamento do cargo. Para tal resultado, será necessário que haja um cadastro das atividades a serem avaliadas para os professores, bem como seus vínculos com as avaliações.</w:t>
+      </w:r>
+    </w:p>
+    <w:p>
+      <w:pPr>
+        <w:jc w:val="both"/>
+      </w:pPr>
+      <w:r>
+        <w:t xml:space="preserve">O sistema não contará com um controle de usuário, visto que é destinado ao atendimento apenas das disciplinas de Concorrência e Persistência. </w:t>
+      </w:r>
+    </w:p>
+    <w:p>
+      <w:pPr>
+        <w:jc w:val="both"/>
+      </w:pPr>
+      <w:r>
+        <w:t xml:space="preserve">Juntamente com tal ausência, não será necessário também realizar a integração com o sistema da UFG; funcionando localmente, como uma aplicação que auxiliará na atualização de </w:t>
+      </w:r>
+      <w:r>
+        <w:lastRenderedPageBreak/>
+        <w:t>atividades e itens as serem avaliados segundo as resoluções lançadas ao longo do período de docência de cada servidor.</w:t>
       </w:r>
     </w:p>
     <w:p>
@@ -2883,1165 +2803,1551 @@
         <w:pStyle w:val="Ttulo1"/>
         <w:ind w:left="431" w:hanging="431"/>
       </w:pPr>
-      <w:bookmarkStart w:id="47" w:name="_Toc389243850"/>
+      <w:bookmarkStart w:id="38" w:name="_Toc389958754"/>
       <w:r>
         <w:t>Requisitos funcionais</w:t>
       </w:r>
-      <w:bookmarkEnd w:id="47"/>
+      <w:bookmarkEnd w:id="38"/>
     </w:p>
     <w:p/>
     <w:p>
       <w:pPr>
-        <w:pStyle w:val="Ttulo2"/>
+        <w:pStyle w:val="Requisito"/>
+      </w:pPr>
+      <w:bookmarkStart w:id="39" w:name="_Toc389958755"/>
+      <w:r>
+        <w:t>[RF00</w:t>
+      </w:r>
+      <w:r>
+        <w:t>1</w:t>
+      </w:r>
+      <w:r>
+        <w:t xml:space="preserve">] </w:t>
+      </w:r>
+      <w:r>
         <w:rPr>
           <w:iCs/>
         </w:rPr>
-      </w:pPr>
-      <w:bookmarkStart w:id="48" w:name="_Toc389243851"/>
+        <w:t>Cadastrar atividade</w:t>
+      </w:r>
+      <w:bookmarkEnd w:id="39"/>
+    </w:p>
+    <w:p>
+      <w:pPr>
+        <w:jc w:val="both"/>
+      </w:pPr>
+      <w:r>
+        <w:rPr>
+          <w:b/>
+        </w:rPr>
+        <w:t xml:space="preserve">Descrição do caso de uso: </w:t>
+      </w:r>
+      <w:r>
+        <w:t xml:space="preserve">A atividade será cadastrada a partir das informações das Resoluções liberadas para </w:t>
+      </w:r>
+      <w:r>
+        <w:t xml:space="preserve">as </w:t>
+      </w:r>
+      <w:r>
+        <w:t>avaliaç</w:t>
+      </w:r>
+      <w:r>
+        <w:t>ões</w:t>
+      </w:r>
+      <w:r>
+        <w:t>.</w:t>
+      </w:r>
+    </w:p>
+    <w:p>
+      <w:pPr>
+        <w:jc w:val="both"/>
+        <w:rPr>
+          <w:bCs/>
+        </w:rPr>
+      </w:pPr>
+    </w:p>
+    <w:p>
+      <w:r>
+        <w:rPr>
+          <w:b/>
+        </w:rPr>
+        <w:t>Entradas e pré-condições</w:t>
+      </w:r>
+      <w:r>
+        <w:t xml:space="preserve">: </w:t>
+      </w:r>
+    </w:p>
+    <w:p>
+      <w:pPr>
+        <w:pStyle w:val="PargrafodaLista"/>
+        <w:numPr>
+          <w:ilvl w:val="0"/>
+          <w:numId w:val="32"/>
+        </w:numPr>
+        <w:rPr>
+          <w:i/>
+          <w:color w:val="0000FF"/>
+        </w:rPr>
+      </w:pPr>
+      <w:r>
+        <w:t>U</w:t>
+      </w:r>
+      <w:r>
+        <w:t>ma atividade pode ser cadastrada apenas uma vez.</w:t>
+      </w:r>
+      <w:r>
+        <w:t xml:space="preserve"> </w:t>
+      </w:r>
+    </w:p>
+    <w:p>
+      <w:pPr>
+        <w:pStyle w:val="PargrafodaLista"/>
+        <w:numPr>
+          <w:ilvl w:val="0"/>
+          <w:numId w:val="32"/>
+        </w:numPr>
+        <w:rPr>
+          <w:i/>
+          <w:color w:val="0000FF"/>
+        </w:rPr>
+      </w:pPr>
+      <w:r>
+        <w:t>Cada atividade será cadastrada com as seguintes informações: 1 – ID (não editado pelo usuário); 2 – código; 3 – pontos (valor máximo da atividade); 4 – descrição (nome da atividade).</w:t>
+      </w:r>
+    </w:p>
+    <w:p>
+      <w:pPr>
+        <w:pStyle w:val="PargrafodaLista"/>
+        <w:numPr>
+          <w:ilvl w:val="0"/>
+          <w:numId w:val="32"/>
+        </w:numPr>
+        <w:rPr>
+          <w:i/>
+          <w:color w:val="0000FF"/>
+        </w:rPr>
+      </w:pPr>
+      <w:r>
+        <w:t>À cada atividade deverá ser vinculada a área (Tipo de Atividade) que a mesma pertence, podendo isto ser editado caso necessário.</w:t>
+      </w:r>
+    </w:p>
+    <w:p>
+      <w:pPr>
+        <w:rPr>
+          <w:b/>
+        </w:rPr>
+      </w:pPr>
+    </w:p>
+    <w:p>
+      <w:pPr>
+        <w:rPr>
+          <w:i/>
+        </w:rPr>
+      </w:pPr>
+      <w:r>
+        <w:rPr>
+          <w:b/>
+        </w:rPr>
+        <w:t>Saídas e pós-condição</w:t>
+      </w:r>
+      <w:r>
+        <w:t>: a atividade é cadastrada no sistema.</w:t>
+      </w:r>
+    </w:p>
+    <w:p>
+      <w:pPr>
+        <w:pStyle w:val="Requisito"/>
+        <w:outlineLvl w:val="0"/>
+      </w:pPr>
+      <w:r>
+        <w:t xml:space="preserve"> </w:t>
+      </w:r>
+      <w:bookmarkStart w:id="40" w:name="_Toc389958756"/>
+      <w:r>
+        <w:t>[RF00</w:t>
+      </w:r>
+      <w:r>
+        <w:t>2</w:t>
+      </w:r>
+      <w:r>
+        <w:t xml:space="preserve">] </w:t>
+      </w:r>
       <w:r>
         <w:rPr>
           <w:iCs/>
         </w:rPr>
-        <w:t>Cadastro</w:t>
-      </w:r>
-      <w:bookmarkEnd w:id="48"/>
-    </w:p>
-    <w:p/>
+        <w:t>Excluir atividade</w:t>
+      </w:r>
+      <w:bookmarkEnd w:id="40"/>
+    </w:p>
+    <w:p>
+      <w:pPr>
+        <w:jc w:val="both"/>
+      </w:pPr>
+      <w:r>
+        <w:rPr>
+          <w:b/>
+        </w:rPr>
+        <w:t>Descrição do caso de uso:</w:t>
+      </w:r>
+      <w:r>
+        <w:rPr>
+          <w:bCs/>
+        </w:rPr>
+        <w:t xml:space="preserve"> </w:t>
+      </w:r>
+      <w:r>
+        <w:t>O usuário poderá ex</w:t>
+      </w:r>
+      <w:r>
+        <w:t>cluir uma atividade do sistema.</w:t>
+      </w:r>
+    </w:p>
+    <w:p>
+      <w:pPr>
+        <w:rPr>
+          <w:b/>
+        </w:rPr>
+      </w:pPr>
+    </w:p>
+    <w:p>
+      <w:r>
+        <w:rPr>
+          <w:b/>
+        </w:rPr>
+        <w:t>Entradas e pré-condições</w:t>
+      </w:r>
+      <w:r>
+        <w:t xml:space="preserve">: </w:t>
+      </w:r>
+    </w:p>
+    <w:p>
+      <w:pPr>
+        <w:pStyle w:val="PargrafodaLista"/>
+        <w:numPr>
+          <w:ilvl w:val="0"/>
+          <w:numId w:val="33"/>
+        </w:numPr>
+        <w:rPr>
+          <w:i/>
+          <w:color w:val="0000FF"/>
+        </w:rPr>
+      </w:pPr>
+      <w:r>
+        <w:t>R</w:t>
+      </w:r>
+      <w:r>
+        <w:t>ecebe como entrada a atividade (</w:t>
+      </w:r>
+      <w:r>
+        <w:t>descri</w:t>
+      </w:r>
+      <w:r>
+        <w:t>çã</w:t>
+      </w:r>
+      <w:r>
+        <w:t>o</w:t>
+      </w:r>
+      <w:r>
+        <w:t>) que se deseja excluir</w:t>
+      </w:r>
+    </w:p>
+    <w:p>
+      <w:pPr>
+        <w:pStyle w:val="PargrafodaLista"/>
+        <w:numPr>
+          <w:ilvl w:val="0"/>
+          <w:numId w:val="33"/>
+        </w:numPr>
+        <w:rPr>
+          <w:i/>
+          <w:color w:val="0000FF"/>
+        </w:rPr>
+      </w:pPr>
+      <w:r>
+        <w:t>Uma atividade só será excluída caso não haja vínculo com nenhuma avaliação.</w:t>
+      </w:r>
+    </w:p>
+    <w:p>
+      <w:pPr>
+        <w:rPr>
+          <w:b/>
+        </w:rPr>
+      </w:pPr>
+    </w:p>
+    <w:p>
+      <w:pPr>
+        <w:rPr>
+          <w:i/>
+        </w:rPr>
+      </w:pPr>
+      <w:r>
+        <w:rPr>
+          <w:b/>
+        </w:rPr>
+        <w:t>Saídas e pós-condição</w:t>
+      </w:r>
+      <w:r>
+        <w:t>: o usuário consegue excluir a atividade que deseja</w:t>
+      </w:r>
+    </w:p>
     <w:p>
       <w:pPr>
         <w:pStyle w:val="Requisito"/>
-      </w:pPr>
+        <w:outlineLvl w:val="0"/>
+      </w:pPr>
+      <w:bookmarkStart w:id="41" w:name="_Toc389958757"/>
+      <w:r>
+        <w:t>[RF00</w:t>
+      </w:r>
+      <w:r>
+        <w:t>3</w:t>
+      </w:r>
+      <w:r>
+        <w:t xml:space="preserve">] </w:t>
+      </w:r>
+      <w:r>
+        <w:rPr>
+          <w:iCs/>
+        </w:rPr>
+        <w:t>Alterar atividade</w:t>
+      </w:r>
+      <w:bookmarkEnd w:id="41"/>
+    </w:p>
+    <w:p>
+      <w:pPr>
+        <w:jc w:val="both"/>
+      </w:pPr>
+      <w:r>
+        <w:rPr>
+          <w:b/>
+        </w:rPr>
+        <w:t>Descrição do caso de uso:</w:t>
+      </w:r>
+      <w:r>
+        <w:rPr>
+          <w:bCs/>
+        </w:rPr>
+        <w:t xml:space="preserve"> </w:t>
+      </w:r>
+      <w:r>
+        <w:t>O usuário poderá alterar os dados secundários de uma atividade.</w:t>
+      </w:r>
+    </w:p>
+    <w:p>
+      <w:pPr>
+        <w:rPr>
+          <w:b/>
+        </w:rPr>
+      </w:pPr>
+    </w:p>
+    <w:p>
+      <w:r>
+        <w:rPr>
+          <w:b/>
+        </w:rPr>
+        <w:t>Entradas e pré-condições</w:t>
+      </w:r>
+      <w:r>
+        <w:t xml:space="preserve">: </w:t>
+      </w:r>
+    </w:p>
+    <w:p>
+      <w:pPr>
+        <w:pStyle w:val="PargrafodaLista"/>
+        <w:numPr>
+          <w:ilvl w:val="0"/>
+          <w:numId w:val="34"/>
+        </w:numPr>
+        <w:rPr>
+          <w:i/>
+          <w:color w:val="0000FF"/>
+        </w:rPr>
+      </w:pPr>
+      <w:r>
+        <w:t>R</w:t>
+      </w:r>
+      <w:r>
+        <w:t>ecebe como entrada a atividade (</w:t>
+      </w:r>
+      <w:r>
+        <w:t>descri</w:t>
+      </w:r>
+      <w:r>
+        <w:t>çã</w:t>
+      </w:r>
+      <w:r>
+        <w:t>o</w:t>
+      </w:r>
+      <w:r>
+        <w:t>) que se deseja alterar.</w:t>
+      </w:r>
+    </w:p>
+    <w:p>
+      <w:pPr>
+        <w:pStyle w:val="PargrafodaLista"/>
+        <w:numPr>
+          <w:ilvl w:val="0"/>
+          <w:numId w:val="34"/>
+        </w:numPr>
+        <w:rPr>
+          <w:i/>
+          <w:color w:val="0000FF"/>
+        </w:rPr>
+      </w:pPr>
+      <w:r>
+        <w:t xml:space="preserve">Serão permitidas alterações das seguintes informações: 1 – descrição; 2 – área </w:t>
+      </w:r>
+      <w:r>
+        <w:t>da atividade; 3 – quantidade de pontos.</w:t>
+      </w:r>
+    </w:p>
+    <w:p>
+      <w:pPr>
+        <w:pStyle w:val="PargrafodaLista"/>
+        <w:numPr>
+          <w:ilvl w:val="0"/>
+          <w:numId w:val="34"/>
+        </w:numPr>
+        <w:rPr>
+          <w:i/>
+          <w:color w:val="0000FF"/>
+        </w:rPr>
+      </w:pPr>
+      <w:r>
+        <w:t>A quantidade de pontos da atividade gerará recalculo nas avaliações.</w:t>
+      </w:r>
+    </w:p>
+    <w:p>
+      <w:pPr>
+        <w:rPr>
+          <w:b/>
+        </w:rPr>
+      </w:pPr>
+    </w:p>
+    <w:p>
+      <w:r>
+        <w:rPr>
+          <w:b/>
+        </w:rPr>
+        <w:t>Saídas e pós-condição</w:t>
+      </w:r>
+      <w:r>
+        <w:t>: a atividade é alterada no sistema.</w:t>
+      </w:r>
+    </w:p>
+    <w:p>
+      <w:pPr>
+        <w:pStyle w:val="Requisito"/>
+        <w:outlineLvl w:val="0"/>
+      </w:pPr>
+      <w:bookmarkStart w:id="42" w:name="_Toc389958758"/>
+      <w:r>
+        <w:t xml:space="preserve">[RF004] </w:t>
+      </w:r>
+      <w:r>
+        <w:rPr>
+          <w:iCs/>
+        </w:rPr>
+        <w:t>Vincular atividade à avaliação</w:t>
+      </w:r>
+      <w:bookmarkEnd w:id="42"/>
+    </w:p>
+    <w:p>
+      <w:pPr>
+        <w:jc w:val="both"/>
+      </w:pPr>
+      <w:r>
+        <w:rPr>
+          <w:b/>
+        </w:rPr>
+        <w:t>Descrição do caso de uso:</w:t>
+      </w:r>
+      <w:r>
+        <w:rPr>
+          <w:bCs/>
+        </w:rPr>
+        <w:t xml:space="preserve"> </w:t>
+      </w:r>
+      <w:r>
+        <w:t>O usuário realizará o vínculo de uma atividade à uma avaliação.</w:t>
+      </w:r>
+    </w:p>
+    <w:p>
+      <w:pPr>
+        <w:rPr>
+          <w:b/>
+        </w:rPr>
+      </w:pPr>
+    </w:p>
+    <w:p>
+      <w:r>
+        <w:rPr>
+          <w:b/>
+        </w:rPr>
+        <w:t>Entradas e pré-condições</w:t>
+      </w:r>
+      <w:r>
+        <w:t xml:space="preserve">: </w:t>
+      </w:r>
+    </w:p>
+    <w:p>
+      <w:pPr>
+        <w:pStyle w:val="PargrafodaLista"/>
+        <w:numPr>
+          <w:ilvl w:val="0"/>
+          <w:numId w:val="34"/>
+        </w:numPr>
+        <w:rPr>
+          <w:i/>
+          <w:color w:val="0000FF"/>
+        </w:rPr>
+      </w:pPr>
+      <w:r>
+        <w:t>Avaliações devem estar cadastradas no sistema para que seja possível seu vínculo.</w:t>
+      </w:r>
+    </w:p>
+    <w:p>
+      <w:pPr>
+        <w:pStyle w:val="PargrafodaLista"/>
+        <w:numPr>
+          <w:ilvl w:val="0"/>
+          <w:numId w:val="34"/>
+        </w:numPr>
+        <w:rPr>
+          <w:i/>
+          <w:color w:val="0000FF"/>
+        </w:rPr>
+      </w:pPr>
+      <w:r>
+        <w:t>Cada vínculo será realizado de acordo com a Resolução vigente.</w:t>
+      </w:r>
+    </w:p>
+    <w:p>
+      <w:pPr>
+        <w:rPr>
+          <w:b/>
+        </w:rPr>
+      </w:pPr>
+    </w:p>
+    <w:p>
+      <w:pPr>
+        <w:rPr>
+          <w:i/>
+        </w:rPr>
+      </w:pPr>
+      <w:r>
+        <w:rPr>
+          <w:b/>
+        </w:rPr>
+        <w:t>Saídas e pós-condição</w:t>
+      </w:r>
+      <w:r>
+        <w:t>: a atividade é vinculada à avaliação no sistema.</w:t>
+      </w:r>
+    </w:p>
+    <w:p>
+      <w:pPr>
+        <w:rPr>
+          <w:i/>
+        </w:rPr>
+      </w:pPr>
+    </w:p>
+    <w:p>
+      <w:pPr>
+        <w:pStyle w:val="Requisito"/>
+        <w:outlineLvl w:val="0"/>
+      </w:pPr>
+      <w:bookmarkStart w:id="43" w:name="_Toc389958759"/>
+      <w:r>
+        <w:t>[RF005] Desv</w:t>
+      </w:r>
+      <w:r>
+        <w:rPr>
+          <w:iCs/>
+        </w:rPr>
+        <w:t>incular atividade à avaliação</w:t>
+      </w:r>
+      <w:bookmarkEnd w:id="43"/>
+    </w:p>
+    <w:p>
+      <w:pPr>
+        <w:jc w:val="both"/>
+      </w:pPr>
+      <w:r>
+        <w:rPr>
+          <w:b/>
+        </w:rPr>
+        <w:t>Descrição do caso de uso:</w:t>
+      </w:r>
+      <w:r>
+        <w:rPr>
+          <w:bCs/>
+        </w:rPr>
+        <w:t xml:space="preserve"> </w:t>
+      </w:r>
+      <w:r>
+        <w:t>O usuário retirará o vínculo de uma atividade à uma avaliação.</w:t>
+      </w:r>
+    </w:p>
+    <w:p>
+      <w:pPr>
+        <w:rPr>
+          <w:b/>
+        </w:rPr>
+      </w:pPr>
+    </w:p>
+    <w:p>
+      <w:r>
+        <w:rPr>
+          <w:b/>
+        </w:rPr>
+        <w:t>Entradas e pré-condições</w:t>
+      </w:r>
+      <w:r>
+        <w:t xml:space="preserve">: </w:t>
+      </w:r>
+    </w:p>
+    <w:p>
+      <w:pPr>
+        <w:pStyle w:val="PargrafodaLista"/>
+        <w:numPr>
+          <w:ilvl w:val="0"/>
+          <w:numId w:val="34"/>
+        </w:numPr>
+        <w:rPr>
+          <w:i/>
+          <w:color w:val="0000FF"/>
+        </w:rPr>
+      </w:pPr>
+      <w:r>
+        <w:t>O vínculo deve estar feito com algum tipo de avaliação.</w:t>
+      </w:r>
+    </w:p>
+    <w:p>
+      <w:pPr>
+        <w:pStyle w:val="PargrafodaLista"/>
+        <w:numPr>
+          <w:ilvl w:val="0"/>
+          <w:numId w:val="34"/>
+        </w:numPr>
+        <w:rPr>
+          <w:i/>
+          <w:color w:val="0000FF"/>
+        </w:rPr>
+      </w:pPr>
+      <w:r>
+        <w:t>Caso haja alteração na resolução, deverá ser possível que o usuário desvincule a atividade de uma avaliação.</w:t>
+      </w:r>
+    </w:p>
+    <w:p>
+      <w:pPr>
+        <w:rPr>
+          <w:b/>
+        </w:rPr>
+      </w:pPr>
+    </w:p>
+    <w:p>
+      <w:r>
+        <w:rPr>
+          <w:b/>
+        </w:rPr>
+        <w:t>Saídas e pós-condição</w:t>
+      </w:r>
+      <w:r>
+        <w:t>: a atividade é desvinculada da avaliação no sistema.</w:t>
+      </w:r>
+    </w:p>
+    <w:p>
+      <w:pPr>
+        <w:pStyle w:val="Requisito"/>
+        <w:outlineLvl w:val="0"/>
+      </w:pPr>
+      <w:bookmarkStart w:id="44" w:name="_Toc389958760"/>
+      <w:r>
+        <w:t>[RF006] Listar</w:t>
+      </w:r>
+      <w:r>
+        <w:rPr>
+          <w:iCs/>
+        </w:rPr>
+        <w:t xml:space="preserve"> atividades</w:t>
+      </w:r>
+      <w:bookmarkEnd w:id="44"/>
+    </w:p>
+    <w:p>
+      <w:pPr>
+        <w:jc w:val="both"/>
+      </w:pPr>
+      <w:r>
+        <w:rPr>
+          <w:b/>
+        </w:rPr>
+        <w:t>Descrição do caso de uso:</w:t>
+      </w:r>
+      <w:r>
+        <w:rPr>
+          <w:bCs/>
+        </w:rPr>
+        <w:t xml:space="preserve"> </w:t>
+      </w:r>
+      <w:r>
+        <w:t>O usuário poderá realizar a listagem de atividades cadastradas no sistema.</w:t>
+      </w:r>
+    </w:p>
+    <w:p>
+      <w:pPr>
+        <w:rPr>
+          <w:b/>
+        </w:rPr>
+      </w:pPr>
+    </w:p>
+    <w:p>
+      <w:r>
+        <w:rPr>
+          <w:b/>
+        </w:rPr>
+        <w:t>Entradas e pré-condições</w:t>
+      </w:r>
+      <w:r>
+        <w:t xml:space="preserve">: </w:t>
+      </w:r>
+    </w:p>
+    <w:p>
+      <w:pPr>
+        <w:pStyle w:val="PargrafodaLista"/>
+        <w:numPr>
+          <w:ilvl w:val="0"/>
+          <w:numId w:val="34"/>
+        </w:numPr>
+        <w:rPr>
+          <w:i/>
+          <w:color w:val="0000FF"/>
+        </w:rPr>
+      </w:pPr>
+      <w:r>
+        <w:t>O usuário poderá visualizar de forma geral (todas as atividades)</w:t>
+      </w:r>
+    </w:p>
+    <w:p>
+      <w:pPr>
+        <w:pStyle w:val="PargrafodaLista"/>
+        <w:numPr>
+          <w:ilvl w:val="0"/>
+          <w:numId w:val="34"/>
+        </w:numPr>
+        <w:rPr>
+          <w:i/>
+          <w:color w:val="0000FF"/>
+        </w:rPr>
+      </w:pPr>
+      <w:r>
+        <w:t>O usuário poderá entrar com a informação da atividade (descrição), e verificar sua existência.</w:t>
+      </w:r>
+    </w:p>
+    <w:p>
+      <w:pPr>
+        <w:pStyle w:val="PargrafodaLista"/>
+        <w:numPr>
+          <w:ilvl w:val="0"/>
+          <w:numId w:val="34"/>
+        </w:numPr>
+        <w:rPr>
+          <w:i/>
+          <w:color w:val="0000FF"/>
+        </w:rPr>
+      </w:pPr>
+      <w:r>
+        <w:t>O usuário poderá listar as atividades filtradas por áreas (tipos de atividade)</w:t>
+      </w:r>
+    </w:p>
+    <w:p>
+      <w:pPr>
+        <w:rPr>
+          <w:b/>
+        </w:rPr>
+      </w:pPr>
+    </w:p>
+    <w:p>
+      <w:r>
+        <w:rPr>
+          <w:b/>
+        </w:rPr>
+        <w:t>Saídas e pós-condição</w:t>
+      </w:r>
+      <w:r>
+        <w:t>: a atividade é consultada no sistema.</w:t>
+      </w:r>
+    </w:p>
+    <w:p>
+      <w:pPr>
+        <w:pStyle w:val="Requisito"/>
+        <w:outlineLvl w:val="0"/>
+      </w:pPr>
+      <w:r>
+        <w:t>[RF00</w:t>
+      </w:r>
+      <w:r>
+        <w:t>7</w:t>
+      </w:r>
+      <w:r>
+        <w:t xml:space="preserve">] </w:t>
+      </w:r>
+      <w:r>
+        <w:t>Cadastrar Tipos de Atividades</w:t>
+      </w:r>
+    </w:p>
+    <w:p>
+      <w:pPr>
+        <w:jc w:val="both"/>
+      </w:pPr>
+      <w:r>
+        <w:rPr>
+          <w:b/>
+        </w:rPr>
+        <w:t>Descrição do caso de uso:</w:t>
+      </w:r>
+      <w:r>
+        <w:rPr>
+          <w:bCs/>
+        </w:rPr>
+        <w:t xml:space="preserve"> </w:t>
+      </w:r>
+      <w:r>
+        <w:t>O usuário realizar</w:t>
+      </w:r>
+      <w:r>
+        <w:t>á</w:t>
+      </w:r>
+      <w:r>
+        <w:t xml:space="preserve"> </w:t>
+      </w:r>
+      <w:r>
+        <w:t>o cadastro de tipos de atividades</w:t>
+      </w:r>
+      <w:r>
+        <w:t>.</w:t>
+      </w:r>
+    </w:p>
+    <w:p>
+      <w:pPr>
+        <w:rPr>
+          <w:b/>
+        </w:rPr>
+      </w:pPr>
+    </w:p>
+    <w:p>
+      <w:r>
+        <w:rPr>
+          <w:b/>
+        </w:rPr>
+        <w:t>Entradas e pré-condições</w:t>
+      </w:r>
+      <w:r>
+        <w:t xml:space="preserve">: </w:t>
+      </w:r>
+    </w:p>
+    <w:p>
+      <w:pPr>
+        <w:pStyle w:val="PargrafodaLista"/>
+        <w:numPr>
+          <w:ilvl w:val="0"/>
+          <w:numId w:val="34"/>
+        </w:numPr>
+        <w:rPr>
+          <w:i/>
+          <w:color w:val="0000FF"/>
+        </w:rPr>
+      </w:pPr>
+      <w:r>
+        <w:t>Cada tipo de atividade deverá ser criado individualmente</w:t>
+      </w:r>
+    </w:p>
+    <w:p>
+      <w:pPr>
+        <w:pStyle w:val="PargrafodaLista"/>
+        <w:numPr>
+          <w:ilvl w:val="0"/>
+          <w:numId w:val="34"/>
+        </w:numPr>
+        <w:rPr>
+          <w:i/>
+          <w:color w:val="0000FF"/>
+        </w:rPr>
+      </w:pPr>
+      <w:r>
+        <w:t>O tipo de atividade conterá: 1 – ID; 2 – Código; 3 – Nome.</w:t>
+      </w:r>
+    </w:p>
+    <w:p>
+      <w:pPr>
+        <w:rPr>
+          <w:b/>
+        </w:rPr>
+      </w:pPr>
+    </w:p>
+    <w:p>
+      <w:r>
+        <w:rPr>
+          <w:b/>
+        </w:rPr>
+        <w:t>Saídas e pós-condição</w:t>
+      </w:r>
+      <w:r>
+        <w:t xml:space="preserve">: </w:t>
+      </w:r>
+      <w:r>
+        <w:t>o</w:t>
+      </w:r>
+      <w:r>
+        <w:t xml:space="preserve"> </w:t>
+      </w:r>
+      <w:r>
+        <w:t xml:space="preserve">tipo de </w:t>
+      </w:r>
+      <w:r>
+        <w:t xml:space="preserve">atividade é </w:t>
+      </w:r>
+      <w:r>
+        <w:t xml:space="preserve">cadastrado </w:t>
+      </w:r>
+      <w:r>
+        <w:t>no sistema.</w:t>
+      </w:r>
+    </w:p>
+    <w:p>
+      <w:pPr>
+        <w:pStyle w:val="Requisito"/>
+        <w:outlineLvl w:val="0"/>
+      </w:pPr>
+      <w:r>
+        <w:t>[RF00</w:t>
+      </w:r>
+      <w:r>
+        <w:t>8</w:t>
+      </w:r>
+      <w:r>
+        <w:t xml:space="preserve">] </w:t>
+      </w:r>
+      <w:r>
+        <w:t>Vincular</w:t>
+      </w:r>
+      <w:r>
+        <w:t xml:space="preserve"> Tipos de Atividades</w:t>
+      </w:r>
+    </w:p>
+    <w:p>
+      <w:pPr>
+        <w:jc w:val="both"/>
+      </w:pPr>
+      <w:r>
+        <w:rPr>
+          <w:b/>
+        </w:rPr>
+        <w:t>Descrição do caso de uso:</w:t>
+      </w:r>
+      <w:r>
+        <w:rPr>
+          <w:bCs/>
+        </w:rPr>
+        <w:t xml:space="preserve"> </w:t>
+      </w:r>
+      <w:r>
+        <w:t xml:space="preserve">O usuário realizará o </w:t>
+      </w:r>
+      <w:r>
+        <w:t>vínculo</w:t>
+      </w:r>
+      <w:r>
+        <w:t xml:space="preserve"> de tipos de atividades</w:t>
+      </w:r>
+      <w:r>
+        <w:t xml:space="preserve"> às suas hierarquias superiores (</w:t>
+      </w:r>
+      <w:proofErr w:type="spellStart"/>
+      <w:r>
+        <w:t>TipoAtividadePai</w:t>
+      </w:r>
+      <w:proofErr w:type="spellEnd"/>
+      <w:r>
+        <w:t>)</w:t>
+      </w:r>
+      <w:r>
+        <w:t>.</w:t>
+      </w:r>
+    </w:p>
+    <w:p>
+      <w:pPr>
+        <w:rPr>
+          <w:b/>
+        </w:rPr>
+      </w:pPr>
+    </w:p>
+    <w:p>
+      <w:r>
+        <w:rPr>
+          <w:b/>
+        </w:rPr>
+        <w:t>Entradas e pré-condições</w:t>
+      </w:r>
+      <w:r>
+        <w:t xml:space="preserve">: </w:t>
+      </w:r>
+    </w:p>
+    <w:p>
+      <w:pPr>
+        <w:pStyle w:val="PargrafodaLista"/>
+        <w:numPr>
+          <w:ilvl w:val="0"/>
+          <w:numId w:val="34"/>
+        </w:numPr>
+        <w:rPr>
+          <w:i/>
+          <w:color w:val="0000FF"/>
+        </w:rPr>
+      </w:pPr>
+      <w:r>
+        <w:t>Os tipos de atividades deverão estar cadastrados previamente.</w:t>
+      </w:r>
+    </w:p>
+    <w:p>
+      <w:pPr>
+        <w:rPr>
+          <w:b/>
+        </w:rPr>
+      </w:pPr>
+    </w:p>
+    <w:p>
+      <w:r>
+        <w:rPr>
+          <w:b/>
+        </w:rPr>
+        <w:t>Saídas e pós-condição</w:t>
+      </w:r>
+      <w:r>
+        <w:t xml:space="preserve">: o tipo de atividade é </w:t>
+      </w:r>
+      <w:r>
+        <w:t>vinculado ao pai</w:t>
+      </w:r>
+      <w:r>
+        <w:t xml:space="preserve"> no sistema.</w:t>
+      </w:r>
+    </w:p>
+    <w:p>
+      <w:pPr>
+        <w:pStyle w:val="Requisito"/>
+        <w:outlineLvl w:val="0"/>
+      </w:pPr>
+      <w:bookmarkStart w:id="45" w:name="_Toc389958761"/>
       <w:r>
         <w:lastRenderedPageBreak/>
         <w:t xml:space="preserve"> </w:t>
       </w:r>
-      <w:bookmarkStart w:id="49" w:name="_Toc467473451"/>
-      <w:bookmarkStart w:id="50" w:name="_Toc467473983"/>
-      <w:bookmarkStart w:id="51" w:name="_Toc467477722"/>
-      <w:bookmarkStart w:id="52" w:name="_Toc467494876"/>
-      <w:bookmarkStart w:id="53" w:name="_Toc467495246"/>
-      <w:bookmarkStart w:id="54" w:name="_Toc468086054"/>
-      <w:bookmarkStart w:id="55" w:name="_Toc497726444"/>
-      <w:bookmarkStart w:id="56" w:name="_Toc497896604"/>
-      <w:bookmarkStart w:id="57" w:name="_Toc389243852"/>
-      <w:r>
-        <w:t xml:space="preserve">[RF001] </w:t>
-      </w:r>
+      <w:r>
+        <w:t>[RF00</w:t>
+      </w:r>
+      <w:r>
+        <w:t>9</w:t>
+      </w:r>
+      <w:r>
+        <w:t>] Cadastrar Avaliação</w:t>
+      </w:r>
+      <w:bookmarkEnd w:id="45"/>
+    </w:p>
+    <w:p>
+      <w:pPr>
+        <w:jc w:val="both"/>
+      </w:pPr>
+      <w:r>
+        <w:rPr>
+          <w:b/>
+        </w:rPr>
+        <w:t>Descrição do caso de uso:</w:t>
+      </w:r>
+      <w:r>
+        <w:rPr>
+          <w:bCs/>
+        </w:rPr>
+        <w:t xml:space="preserve"> </w:t>
+      </w:r>
+      <w:r>
+        <w:t>O usuário realizará a avaliação de cada docente, armazenando-a no banco de dados do sistema.</w:t>
+      </w:r>
+    </w:p>
+    <w:p>
+      <w:pPr>
+        <w:rPr>
+          <w:b/>
+        </w:rPr>
+      </w:pPr>
+    </w:p>
+    <w:p>
+      <w:r>
+        <w:rPr>
+          <w:b/>
+        </w:rPr>
+        <w:t>Entradas e pré-condições</w:t>
+      </w:r>
+      <w:r>
+        <w:t xml:space="preserve">: </w:t>
+      </w:r>
+    </w:p>
+    <w:p>
+      <w:pPr>
+        <w:pStyle w:val="PargrafodaLista"/>
+        <w:numPr>
+          <w:ilvl w:val="0"/>
+          <w:numId w:val="34"/>
+        </w:numPr>
+        <w:rPr>
+          <w:i/>
+          <w:color w:val="0000FF"/>
+        </w:rPr>
+      </w:pPr>
+      <w:r>
+        <w:t>Os docentes devem ser cadastrados previamente.</w:t>
+      </w:r>
+    </w:p>
+    <w:p>
+      <w:pPr>
+        <w:pStyle w:val="PargrafodaLista"/>
+        <w:numPr>
+          <w:ilvl w:val="0"/>
+          <w:numId w:val="34"/>
+        </w:numPr>
+        <w:rPr>
+          <w:i/>
+          <w:color w:val="0000FF"/>
+        </w:rPr>
+      </w:pPr>
+      <w:r>
+        <w:t>Para realizar a avaliação, deverá existir atividades vinculadas à avaliação.</w:t>
+      </w:r>
+    </w:p>
+    <w:p>
+      <w:pPr>
+        <w:pStyle w:val="PargrafodaLista"/>
+        <w:numPr>
+          <w:ilvl w:val="0"/>
+          <w:numId w:val="34"/>
+        </w:numPr>
+        <w:rPr>
+          <w:i/>
+          <w:color w:val="0000FF"/>
+        </w:rPr>
+      </w:pPr>
+      <w:r>
+        <w:t>Deverão ser definidas notas para o docente, com o valor máximo de cada atividade (conforme definido no cadastro).</w:t>
+      </w:r>
+    </w:p>
+    <w:p>
+      <w:pPr>
+        <w:rPr>
+          <w:b/>
+        </w:rPr>
+      </w:pPr>
+    </w:p>
+    <w:p>
+      <w:r>
+        <w:rPr>
+          <w:b/>
+        </w:rPr>
+        <w:t>Saídas e pós-condição</w:t>
+      </w:r>
+      <w:r>
+        <w:t xml:space="preserve">: </w:t>
+      </w:r>
+      <w:r>
+        <w:t>a avaliação para o docente é armazenada no sistema</w:t>
+      </w:r>
+      <w:r>
+        <w:t>.</w:t>
+      </w:r>
+    </w:p>
+    <w:p>
+      <w:pPr>
+        <w:pStyle w:val="Requisito"/>
+        <w:outlineLvl w:val="0"/>
+      </w:pPr>
+      <w:r>
+        <w:t>[RF0</w:t>
+      </w:r>
+      <w:r>
+        <w:t>10</w:t>
+      </w:r>
+      <w:r>
+        <w:t xml:space="preserve">] </w:t>
+      </w:r>
+      <w:r>
+        <w:t>Visualizar</w:t>
+      </w:r>
+      <w:r>
+        <w:t xml:space="preserve"> Avaliação</w:t>
+      </w:r>
+    </w:p>
+    <w:p>
+      <w:pPr>
+        <w:jc w:val="both"/>
+      </w:pPr>
+      <w:r>
+        <w:rPr>
+          <w:b/>
+        </w:rPr>
+        <w:t>Descrição do caso de uso:</w:t>
+      </w:r>
+      <w:r>
+        <w:rPr>
+          <w:bCs/>
+        </w:rPr>
+        <w:t xml:space="preserve"> </w:t>
+      </w:r>
+      <w:r>
+        <w:t xml:space="preserve">O usuário </w:t>
+      </w:r>
+      <w:r>
+        <w:t>visualizará a avaliação de cada docente.</w:t>
+      </w:r>
+    </w:p>
+    <w:p>
+      <w:pPr>
+        <w:rPr>
+          <w:b/>
+        </w:rPr>
+      </w:pPr>
+    </w:p>
+    <w:p>
+      <w:r>
+        <w:rPr>
+          <w:b/>
+        </w:rPr>
+        <w:t>Entradas e pré-condições</w:t>
+      </w:r>
+      <w:r>
+        <w:t xml:space="preserve">: </w:t>
+      </w:r>
+    </w:p>
+    <w:p>
+      <w:pPr>
+        <w:pStyle w:val="PargrafodaLista"/>
+        <w:numPr>
+          <w:ilvl w:val="0"/>
+          <w:numId w:val="34"/>
+        </w:numPr>
+        <w:rPr>
+          <w:i/>
+          <w:color w:val="0000FF"/>
+        </w:rPr>
+      </w:pPr>
+      <w:r>
+        <w:t>Deve ser dado como entrada o CPF do docente que está sendo avaliado, para que possa realizar a consulta de avaliações.</w:t>
+      </w:r>
+    </w:p>
+    <w:p>
+      <w:pPr>
+        <w:rPr>
+          <w:b/>
+        </w:rPr>
+      </w:pPr>
+    </w:p>
+    <w:p>
+      <w:r>
+        <w:rPr>
+          <w:b/>
+        </w:rPr>
+        <w:t>Saídas e pós-condição</w:t>
+      </w:r>
+      <w:r>
+        <w:t xml:space="preserve">: a avaliação </w:t>
+      </w:r>
+      <w:r>
+        <w:t>do docente é visualizada pelo usuário.</w:t>
+      </w:r>
+    </w:p>
+    <w:p>
+      <w:pPr>
+        <w:pStyle w:val="Requisito"/>
+        <w:outlineLvl w:val="0"/>
+      </w:pPr>
+      <w:bookmarkStart w:id="46" w:name="_Toc389958762"/>
+      <w:r>
+        <w:t>[RF0</w:t>
+      </w:r>
+      <w:r>
+        <w:t>11</w:t>
+      </w:r>
+      <w:r>
+        <w:t xml:space="preserve">] </w:t>
+      </w:r>
+      <w:r>
+        <w:rPr>
+          <w:iCs/>
+        </w:rPr>
+        <w:t>Importar Arquivo</w:t>
+      </w:r>
+      <w:bookmarkEnd w:id="46"/>
+    </w:p>
+    <w:p>
+      <w:pPr>
+        <w:jc w:val="both"/>
+      </w:pPr>
+      <w:r>
+        <w:rPr>
+          <w:b/>
+        </w:rPr>
+        <w:t>Descrição do caso de uso:</w:t>
+      </w:r>
+      <w:r>
+        <w:rPr>
+          <w:bCs/>
+        </w:rPr>
+        <w:t xml:space="preserve"> </w:t>
+      </w:r>
+      <w:r>
+        <w:t xml:space="preserve">O usuário </w:t>
+      </w:r>
+      <w:r>
+        <w:t>poderá selecionar o arquivo com dados das avaliações, e assim visualizar as avaliações (Gerais ou por Professores)</w:t>
+      </w:r>
+      <w:r>
+        <w:t>.</w:t>
+      </w:r>
+      <w:r>
+        <w:t xml:space="preserve"> Os dados da avaliação não poderão ser editados.</w:t>
+      </w:r>
+    </w:p>
+    <w:p>
+      <w:pPr>
+        <w:rPr>
+          <w:b/>
+        </w:rPr>
+      </w:pPr>
+    </w:p>
+    <w:p>
+      <w:pPr>
+        <w:rPr>
+          <w:i/>
+          <w:color w:val="0000FF"/>
+        </w:rPr>
+      </w:pPr>
+      <w:r>
+        <w:rPr>
+          <w:b/>
+        </w:rPr>
+        <w:t>Entradas e pré-condições</w:t>
+      </w:r>
+      <w:r>
+        <w:t xml:space="preserve">: </w:t>
+      </w:r>
+      <w:r>
+        <w:t xml:space="preserve">caso seja optado pela avaliação por docente, será dado como entrada </w:t>
+      </w:r>
+      <w:r>
+        <w:t>a</w:t>
+      </w:r>
+      <w:r>
+        <w:t xml:space="preserve"> </w:t>
+      </w:r>
+      <w:r>
+        <w:t>matrícula</w:t>
+      </w:r>
+      <w:r>
+        <w:t xml:space="preserve"> do mesmo.</w:t>
+      </w:r>
+    </w:p>
+    <w:p>
+      <w:pPr>
+        <w:rPr>
+          <w:b/>
+        </w:rPr>
+      </w:pPr>
+    </w:p>
+    <w:p>
+      <w:pPr>
+        <w:rPr>
+          <w:i/>
+        </w:rPr>
+      </w:pPr>
+      <w:r>
+        <w:rPr>
+          <w:b/>
+        </w:rPr>
+        <w:t>Saídas e pós-condição</w:t>
+      </w:r>
+      <w:r>
+        <w:t xml:space="preserve">: </w:t>
+      </w:r>
+      <w:r>
+        <w:t>notas da avaliação e resultado final.</w:t>
+      </w:r>
+    </w:p>
+    <w:p/>
+    <w:p>
+      <w:pPr>
+        <w:pStyle w:val="Ttulo1"/>
+      </w:pPr>
+      <w:bookmarkStart w:id="47" w:name="_Toc467473455"/>
+      <w:bookmarkStart w:id="48" w:name="_Toc467474002"/>
+      <w:bookmarkStart w:id="49" w:name="_Toc467477741"/>
+      <w:bookmarkStart w:id="50" w:name="_Toc467494887"/>
+      <w:bookmarkStart w:id="51" w:name="_Toc467495253"/>
+      <w:bookmarkStart w:id="52" w:name="_Toc468086059"/>
+      <w:bookmarkStart w:id="53" w:name="_Toc497896607"/>
+      <w:bookmarkStart w:id="54" w:name="_Toc389958763"/>
+      <w:r>
+        <w:t>Requisitos não-funcionais</w:t>
+      </w:r>
+      <w:bookmarkEnd w:id="47"/>
+      <w:bookmarkEnd w:id="48"/>
       <w:bookmarkEnd w:id="49"/>
       <w:bookmarkEnd w:id="50"/>
       <w:bookmarkEnd w:id="51"/>
       <w:bookmarkEnd w:id="52"/>
       <w:bookmarkEnd w:id="53"/>
       <w:bookmarkEnd w:id="54"/>
+    </w:p>
+    <w:p/>
+    <w:p>
+      <w:pPr>
+        <w:pStyle w:val="Requisito"/>
+        <w:rPr>
+          <w:i/>
+          <w:color w:val="0000FF"/>
+        </w:rPr>
+      </w:pPr>
+      <w:bookmarkStart w:id="55" w:name="_Toc467473457"/>
+      <w:bookmarkStart w:id="56" w:name="_Toc467474004"/>
+      <w:bookmarkStart w:id="57" w:name="_Toc467477743"/>
+      <w:bookmarkStart w:id="58" w:name="_Toc467494889"/>
+      <w:bookmarkStart w:id="59" w:name="_Toc467495255"/>
+      <w:bookmarkStart w:id="60" w:name="_Toc468086061"/>
+      <w:bookmarkStart w:id="61" w:name="_Toc497726452"/>
+      <w:bookmarkStart w:id="62" w:name="_Toc497896609"/>
+      <w:bookmarkStart w:id="63" w:name="_Toc389958764"/>
+      <w:r>
+        <w:t>[NF001]</w:t>
+      </w:r>
       <w:bookmarkEnd w:id="55"/>
       <w:bookmarkEnd w:id="56"/>
-      <w:r>
-        <w:rPr>
-          <w:iCs/>
-        </w:rPr>
-        <w:t>Cadastrar</w:t>
-      </w:r>
-      <w:r>
-        <w:rPr>
-          <w:iCs/>
-        </w:rPr>
-        <w:t xml:space="preserve"> </w:t>
-      </w:r>
-      <w:r>
-        <w:rPr>
-          <w:iCs/>
-        </w:rPr>
-        <w:t>docente</w:t>
-      </w:r>
       <w:bookmarkEnd w:id="57"/>
-    </w:p>
-    <w:p>
-      <w:pPr>
-        <w:jc w:val="both"/>
-      </w:pPr>
-      <w:r>
-        <w:rPr>
-          <w:b/>
-        </w:rPr>
-        <w:t xml:space="preserve">Descrição do caso de uso: </w:t>
-      </w:r>
-      <w:r>
-        <w:t>O docente será cadastrado a partir das informações do Departamento Pessoal</w:t>
-      </w:r>
-      <w:r>
-        <w:t>.</w:t>
-      </w:r>
-      <w:r>
-        <w:t xml:space="preserve"> No cadastro do docente, deve ser definido a classe que o mesmo se encontra e o nível dentro desta classe. (Classes de professores e níveis em tabela anexa: </w:t>
-      </w:r>
-      <w:proofErr w:type="spellStart"/>
-      <w:r>
-        <w:t>classesNiveisDocente</w:t>
-      </w:r>
-      <w:proofErr w:type="spellEnd"/>
-      <w:r>
-        <w:t>).</w:t>
-      </w:r>
-    </w:p>
-    <w:p>
-      <w:pPr>
-        <w:jc w:val="both"/>
-        <w:rPr>
-          <w:bCs/>
-        </w:rPr>
-      </w:pPr>
-    </w:p>
-    <w:p>
-      <w:pPr>
-        <w:rPr>
-          <w:i/>
-          <w:color w:val="0000FF"/>
-        </w:rPr>
-      </w:pPr>
-      <w:r>
-        <w:rPr>
-          <w:b/>
-        </w:rPr>
-        <w:t>Entradas e pré-condições</w:t>
-      </w:r>
-      <w:r>
-        <w:t xml:space="preserve">: </w:t>
-      </w:r>
-      <w:r>
-        <w:t>um docente pode ser cadastrado apenas uma vez, verificando pel</w:t>
-      </w:r>
-      <w:r>
-        <w:t>a matrícula</w:t>
-      </w:r>
-      <w:r>
-        <w:t xml:space="preserve"> do mesmo</w:t>
-      </w:r>
-      <w:r>
-        <w:t>.</w:t>
-      </w:r>
-      <w:r>
-        <w:t xml:space="preserve"> Novos docentes devem ser cadastrados com nível de estágio probatório.</w:t>
-      </w:r>
-    </w:p>
-    <w:p>
-      <w:pPr>
-        <w:rPr>
-          <w:b/>
-        </w:rPr>
-      </w:pPr>
-    </w:p>
-    <w:p>
-      <w:pPr>
-        <w:rPr>
-          <w:i/>
-        </w:rPr>
-      </w:pPr>
-      <w:r>
-        <w:rPr>
-          <w:b/>
-        </w:rPr>
-        <w:t>Saídas e pós-condição</w:t>
-      </w:r>
-      <w:r>
-        <w:t xml:space="preserve">: </w:t>
-      </w:r>
-      <w:r>
-        <w:t>o docente é cadastrado no sistema.</w:t>
-      </w:r>
-    </w:p>
-    <w:p>
-      <w:pPr>
-        <w:pStyle w:val="destaque1"/>
-        <w:outlineLvl w:val="0"/>
-        <w:rPr>
-          <w:noProof w:val="0"/>
-        </w:rPr>
-      </w:pPr>
-    </w:p>
-    <w:p>
-      <w:pPr>
-        <w:pStyle w:val="Requisito"/>
-        <w:outlineLvl w:val="0"/>
-      </w:pPr>
-      <w:bookmarkStart w:id="58" w:name="_Toc467473452"/>
-      <w:bookmarkStart w:id="59" w:name="_Toc467473993"/>
-      <w:bookmarkStart w:id="60" w:name="_Toc467477732"/>
-      <w:bookmarkStart w:id="61" w:name="_Toc467494885"/>
-      <w:bookmarkStart w:id="62" w:name="_Toc467495251"/>
-      <w:bookmarkStart w:id="63" w:name="_Toc468086057"/>
-      <w:bookmarkStart w:id="64" w:name="_Toc497726448"/>
-      <w:bookmarkStart w:id="65" w:name="_Toc497896605"/>
-      <w:r>
-        <w:t xml:space="preserve"> </w:t>
-      </w:r>
-      <w:bookmarkStart w:id="66" w:name="_Toc389243853"/>
-      <w:r>
-        <w:t xml:space="preserve">[RF002] </w:t>
-      </w:r>
       <w:bookmarkEnd w:id="58"/>
       <w:bookmarkEnd w:id="59"/>
       <w:bookmarkEnd w:id="60"/>
+      <w:r>
+        <w:rPr>
+          <w:i/>
+        </w:rPr>
+        <w:t xml:space="preserve"> </w:t>
+      </w:r>
       <w:bookmarkEnd w:id="61"/>
       <w:bookmarkEnd w:id="62"/>
+      <w:r>
+        <w:rPr>
+          <w:iCs/>
+        </w:rPr>
+        <w:t>Usabilidade</w:t>
+      </w:r>
       <w:bookmarkEnd w:id="63"/>
-      <w:bookmarkEnd w:id="64"/>
-      <w:bookmarkEnd w:id="65"/>
-      <w:r>
-        <w:rPr>
-          <w:iCs/>
-        </w:rPr>
-        <w:t xml:space="preserve">Excluir </w:t>
-      </w:r>
-      <w:r>
-        <w:rPr>
-          <w:iCs/>
-        </w:rPr>
-        <w:t>docente</w:t>
-      </w:r>
-      <w:bookmarkEnd w:id="66"/>
     </w:p>
     <w:p>
       <w:pPr>
         <w:jc w:val="both"/>
-      </w:pPr>
-      <w:r>
-        <w:rPr>
-          <w:b/>
-        </w:rPr>
-        <w:t>Descrição do caso de uso:</w:t>
-      </w:r>
-      <w:r>
-        <w:rPr>
-          <w:bCs/>
-        </w:rPr>
-        <w:t xml:space="preserve"> </w:t>
-      </w:r>
-      <w:r>
-        <w:t>O</w:t>
-      </w:r>
-      <w:r>
-        <w:t xml:space="preserve"> usuário </w:t>
-      </w:r>
-      <w:r>
-        <w:t xml:space="preserve">poderá </w:t>
-      </w:r>
-      <w:r>
-        <w:t>exclu</w:t>
-      </w:r>
-      <w:r>
-        <w:t>ir</w:t>
-      </w:r>
-      <w:r>
-        <w:t xml:space="preserve"> um </w:t>
-      </w:r>
-      <w:r>
-        <w:t xml:space="preserve">docente </w:t>
-      </w:r>
-      <w:r>
-        <w:t xml:space="preserve">do sistema. Um </w:t>
-      </w:r>
-      <w:r>
-        <w:t>docente</w:t>
-      </w:r>
-      <w:r>
-        <w:t xml:space="preserve"> pode ser excluído </w:t>
-      </w:r>
-      <w:r>
-        <w:t>caso não haja nenhuma atividade vinculada ao mesmo</w:t>
-      </w:r>
-      <w:r>
-        <w:t>.</w:t>
-      </w:r>
-    </w:p>
-    <w:p>
-      <w:pPr>
-        <w:rPr>
-          <w:b/>
-        </w:rPr>
-      </w:pPr>
-    </w:p>
-    <w:p>
-      <w:pPr>
+        <w:rPr>
+          <w:color w:val="000000" w:themeColor="text1"/>
+        </w:rPr>
+      </w:pPr>
+      <w:r>
+        <w:rPr>
+          <w:color w:val="000000" w:themeColor="text1"/>
+        </w:rPr>
+        <w:t xml:space="preserve">Interface </w:t>
+      </w:r>
+      <w:r>
+        <w:rPr>
+          <w:color w:val="000000" w:themeColor="text1"/>
+        </w:rPr>
+        <w:t>simples para o usuário, com botões bem definidos e auto interpretáveis, de forma que o usuário consiga realizar as atividades apenas com a leitura do nome das funcionalidades.</w:t>
+      </w:r>
+    </w:p>
+    <w:p>
+      <w:pPr>
+        <w:pStyle w:val="Requisito"/>
         <w:rPr>
           <w:i/>
           <w:color w:val="0000FF"/>
         </w:rPr>
       </w:pPr>
-      <w:r>
-        <w:rPr>
-          <w:b/>
-        </w:rPr>
-        <w:t>Entradas e pré-condições</w:t>
-      </w:r>
-      <w:r>
-        <w:t xml:space="preserve">: recebe como entrada o </w:t>
-      </w:r>
-      <w:r>
-        <w:t>docente (</w:t>
-      </w:r>
-      <w:r>
-        <w:t>matrícula</w:t>
-      </w:r>
-      <w:r>
-        <w:t>)</w:t>
-      </w:r>
-      <w:r>
-        <w:t xml:space="preserve"> que se deseja excluir</w:t>
-      </w:r>
-    </w:p>
-    <w:p>
-      <w:pPr>
-        <w:rPr>
-          <w:b/>
-        </w:rPr>
-      </w:pPr>
-    </w:p>
-    <w:p>
-      <w:pPr>
-        <w:rPr>
-          <w:i/>
-        </w:rPr>
-      </w:pPr>
-      <w:r>
-        <w:rPr>
-          <w:b/>
-        </w:rPr>
-        <w:t>Saídas e pós-condição</w:t>
-      </w:r>
-      <w:r>
-        <w:t xml:space="preserve">: o usuário consegue excluir o </w:t>
-      </w:r>
-      <w:r>
-        <w:t>docente</w:t>
-      </w:r>
-      <w:r>
-        <w:t xml:space="preserve"> que deseja</w:t>
-      </w:r>
+      <w:bookmarkStart w:id="64" w:name="_Toc389958765"/>
+      <w:r>
+        <w:t xml:space="preserve">[NF002] </w:t>
+      </w:r>
+      <w:r>
+        <w:rPr>
+          <w:iCs/>
+        </w:rPr>
+        <w:t>Desempenho</w:t>
+      </w:r>
+      <w:bookmarkEnd w:id="64"/>
+    </w:p>
+    <w:p>
+      <w:pPr>
+        <w:jc w:val="both"/>
+      </w:pPr>
+      <w:r>
+        <w:t xml:space="preserve">Será utilizado um banco de dados </w:t>
+      </w:r>
+      <w:proofErr w:type="spellStart"/>
+      <w:r>
+        <w:t>PostgreSQL</w:t>
+      </w:r>
+      <w:proofErr w:type="spellEnd"/>
+      <w:r>
+        <w:t xml:space="preserve"> com tratamento voltado para persistência rápida de dados sendo trabalhado com </w:t>
+      </w:r>
+      <w:proofErr w:type="spellStart"/>
+      <w:r>
+        <w:t>Hibernate</w:t>
+      </w:r>
+      <w:proofErr w:type="spellEnd"/>
+      <w:r>
+        <w:t>. Como o banco de dados contará com um grande número de dados, ser</w:t>
+      </w:r>
+      <w:r>
+        <w:t>ão</w:t>
+      </w:r>
+      <w:r>
+        <w:t xml:space="preserve"> executad</w:t>
+      </w:r>
+      <w:r>
+        <w:t>as</w:t>
+      </w:r>
+      <w:r>
+        <w:t xml:space="preserve"> funcionalidades </w:t>
+      </w:r>
+      <w:r>
+        <w:t>que tratarão o problema de concorrência, no intuito de diminuir o tempo de resposta para o usuário.</w:t>
+      </w:r>
+    </w:p>
+    <w:p>
+      <w:pPr>
+        <w:rPr>
+          <w:color w:val="0000FF"/>
+        </w:rPr>
+      </w:pPr>
     </w:p>
     <w:p>
       <w:pPr>
         <w:pStyle w:val="Requisito"/>
-        <w:outlineLvl w:val="0"/>
-      </w:pPr>
-      <w:bookmarkStart w:id="67" w:name="_Toc389243854"/>
-      <w:r>
-        <w:t xml:space="preserve">[RF003] </w:t>
-      </w:r>
-      <w:r>
-        <w:rPr>
-          <w:iCs/>
-        </w:rPr>
-        <w:t xml:space="preserve">Alterar </w:t>
-      </w:r>
-      <w:r>
-        <w:rPr>
-          <w:iCs/>
-        </w:rPr>
-        <w:t>doc</w:t>
-      </w:r>
-      <w:r>
-        <w:rPr>
-          <w:iCs/>
-        </w:rPr>
-        <w:t>ente</w:t>
-      </w:r>
-      <w:bookmarkEnd w:id="67"/>
-    </w:p>
-    <w:p>
-      <w:pPr>
-        <w:jc w:val="both"/>
-      </w:pPr>
-      <w:r>
-        <w:rPr>
-          <w:b/>
-        </w:rPr>
-        <w:t>Descrição do caso de uso:</w:t>
-      </w:r>
-      <w:r>
-        <w:rPr>
-          <w:bCs/>
-        </w:rPr>
-        <w:t xml:space="preserve"> </w:t>
-      </w:r>
-      <w:r>
-        <w:t>O</w:t>
-      </w:r>
-      <w:r>
-        <w:t xml:space="preserve"> usuário</w:t>
-      </w:r>
-      <w:r>
-        <w:t xml:space="preserve"> poderá</w:t>
-      </w:r>
-      <w:r>
-        <w:t xml:space="preserve"> alter</w:t>
-      </w:r>
-      <w:r>
-        <w:t>ar</w:t>
-      </w:r>
-      <w:r>
-        <w:t xml:space="preserve"> os dados </w:t>
-      </w:r>
-      <w:r>
-        <w:t xml:space="preserve">secundários </w:t>
-      </w:r>
-      <w:r>
-        <w:t xml:space="preserve">de um </w:t>
-      </w:r>
-      <w:r>
-        <w:t>docente</w:t>
-      </w:r>
-      <w:r>
-        <w:t>.</w:t>
-      </w:r>
-    </w:p>
-    <w:p>
-      <w:pPr>
-        <w:rPr>
-          <w:b/>
-        </w:rPr>
-      </w:pPr>
-    </w:p>
-    <w:p>
-      <w:pPr>
         <w:rPr>
           <w:i/>
           <w:color w:val="0000FF"/>
         </w:rPr>
       </w:pPr>
       <w:r>
-        <w:rPr>
-          <w:b/>
-        </w:rPr>
-        <w:t>Entradas e pré-condições</w:t>
-      </w:r>
-      <w:r>
-        <w:t xml:space="preserve">: recebe como entrada o </w:t>
-      </w:r>
-      <w:r>
-        <w:t>docente (</w:t>
-      </w:r>
-      <w:r>
-        <w:t>matrícula</w:t>
-      </w:r>
-      <w:r>
-        <w:t>)</w:t>
-      </w:r>
-      <w:r>
-        <w:t xml:space="preserve"> que se deseja alterar.</w:t>
-      </w:r>
-    </w:p>
-    <w:p>
-      <w:pPr>
-        <w:rPr>
-          <w:b/>
-        </w:rPr>
-      </w:pPr>
-    </w:p>
-    <w:p>
-      <w:r>
-        <w:rPr>
-          <w:b/>
-        </w:rPr>
-        <w:t>Saídas e pós-condição</w:t>
-      </w:r>
-      <w:r>
-        <w:t xml:space="preserve">: </w:t>
-      </w:r>
-      <w:r>
-        <w:t>o</w:t>
-      </w:r>
-      <w:r>
-        <w:t xml:space="preserve"> </w:t>
-      </w:r>
-      <w:r>
-        <w:t>docente</w:t>
-      </w:r>
-      <w:r>
-        <w:t xml:space="preserve"> é alterado no sistema.</w:t>
-      </w:r>
-    </w:p>
-    <w:p/>
-    <w:p>
-      <w:pPr>
-        <w:pStyle w:val="Requisito"/>
-      </w:pPr>
-      <w:bookmarkStart w:id="68" w:name="_Toc389243855"/>
-      <w:r>
-        <w:t xml:space="preserve">[RF004] </w:t>
-      </w:r>
-      <w:r>
-        <w:rPr>
-          <w:iCs/>
-        </w:rPr>
-        <w:t>Cadastrar atividade</w:t>
-      </w:r>
-      <w:bookmarkEnd w:id="68"/>
-    </w:p>
-    <w:p>
-      <w:pPr>
-        <w:jc w:val="both"/>
-      </w:pPr>
-      <w:r>
-        <w:rPr>
-          <w:b/>
-        </w:rPr>
-        <w:t xml:space="preserve">Descrição do caso de uso: </w:t>
-      </w:r>
-      <w:r>
-        <w:t>A atividade será cadastrada a partir das informações das Resoluções liberadas para tal avaliação. No cadastro será vinculado a área e a fórmula de pontuação.</w:t>
-      </w:r>
-    </w:p>
-    <w:p>
-      <w:pPr>
-        <w:jc w:val="both"/>
-        <w:rPr>
-          <w:bCs/>
-        </w:rPr>
-      </w:pPr>
-    </w:p>
-    <w:p>
-      <w:pPr>
-        <w:rPr>
-          <w:i/>
-          <w:color w:val="0000FF"/>
-        </w:rPr>
-      </w:pPr>
-      <w:r>
-        <w:rPr>
-          <w:b/>
-        </w:rPr>
-        <w:t>Entradas e pré-condições</w:t>
-      </w:r>
-      <w:r>
-        <w:t>: uma atividade pode ser cadastrada apenas uma vez.</w:t>
-      </w:r>
-    </w:p>
-    <w:p>
-      <w:pPr>
-        <w:rPr>
-          <w:b/>
-        </w:rPr>
-      </w:pPr>
-    </w:p>
-    <w:p>
-      <w:pPr>
-        <w:rPr>
-          <w:i/>
-        </w:rPr>
-      </w:pPr>
-      <w:r>
-        <w:rPr>
-          <w:b/>
-        </w:rPr>
-        <w:t>Saídas e pós-condição</w:t>
-      </w:r>
-      <w:r>
-        <w:t>: a atividade é cadastrada no sistema.</w:t>
-      </w:r>
-    </w:p>
-    <w:p>
-      <w:pPr>
-        <w:pStyle w:val="destaque1"/>
-        <w:outlineLvl w:val="0"/>
-        <w:rPr>
-          <w:noProof w:val="0"/>
-        </w:rPr>
-      </w:pPr>
-    </w:p>
-    <w:p>
-      <w:pPr>
-        <w:pStyle w:val="Requisito"/>
-        <w:outlineLvl w:val="0"/>
-      </w:pPr>
-      <w:r>
-        <w:t xml:space="preserve"> </w:t>
-      </w:r>
-      <w:bookmarkStart w:id="69" w:name="_Toc389243856"/>
-      <w:r>
-        <w:t xml:space="preserve">[RF005] </w:t>
-      </w:r>
-      <w:r>
-        <w:rPr>
-          <w:iCs/>
-        </w:rPr>
-        <w:t>Excluir atividade</w:t>
-      </w:r>
-      <w:bookmarkEnd w:id="69"/>
-    </w:p>
-    <w:p>
-      <w:pPr>
-        <w:jc w:val="both"/>
-      </w:pPr>
-      <w:r>
-        <w:rPr>
-          <w:b/>
-        </w:rPr>
-        <w:t>Descrição do caso de uso:</w:t>
-      </w:r>
-      <w:r>
-        <w:rPr>
-          <w:bCs/>
-        </w:rPr>
-        <w:t xml:space="preserve"> </w:t>
-      </w:r>
-      <w:r>
-        <w:t>O usuário poderá excluir uma atividade do sistema. Uma atividade pode ser excluída caso não haja nenhum docente utilizando-a.</w:t>
-      </w:r>
-    </w:p>
-    <w:p>
-      <w:pPr>
-        <w:rPr>
-          <w:b/>
-        </w:rPr>
-      </w:pPr>
-    </w:p>
-    <w:p>
-      <w:pPr>
-        <w:rPr>
-          <w:i/>
-          <w:color w:val="0000FF"/>
-        </w:rPr>
-      </w:pPr>
-      <w:r>
-        <w:rPr>
-          <w:b/>
-        </w:rPr>
-        <w:t>Entradas e pré-condições</w:t>
-      </w:r>
-      <w:r>
-        <w:t>: recebe como entrada a atividade (</w:t>
-      </w:r>
-      <w:r>
-        <w:t>descri</w:t>
-      </w:r>
-      <w:r>
-        <w:t>çã</w:t>
-      </w:r>
-      <w:r>
-        <w:t>o</w:t>
-      </w:r>
-      <w:r>
-        <w:t>) que se deseja excluir</w:t>
-      </w:r>
-    </w:p>
-    <w:p>
-      <w:pPr>
-        <w:rPr>
-          <w:b/>
-        </w:rPr>
-      </w:pPr>
-    </w:p>
-    <w:p>
-      <w:pPr>
-        <w:rPr>
-          <w:i/>
-        </w:rPr>
-      </w:pPr>
-      <w:r>
-        <w:rPr>
-          <w:b/>
-        </w:rPr>
-        <w:t>Saídas e pós-condição</w:t>
-      </w:r>
-      <w:r>
-        <w:t>: o usuário consegue excluir a atividade que deseja</w:t>
-      </w:r>
-    </w:p>
-    <w:p>
-      <w:pPr>
-        <w:pStyle w:val="Requisito"/>
-        <w:outlineLvl w:val="0"/>
-      </w:pPr>
-      <w:bookmarkStart w:id="70" w:name="_Toc389243857"/>
-      <w:r>
-        <w:lastRenderedPageBreak/>
-        <w:t xml:space="preserve">[RF006] </w:t>
-      </w:r>
-      <w:r>
-        <w:rPr>
-          <w:iCs/>
-        </w:rPr>
-        <w:t>Alterar atividade</w:t>
-      </w:r>
-      <w:bookmarkEnd w:id="70"/>
-    </w:p>
-    <w:p>
-      <w:pPr>
-        <w:jc w:val="both"/>
-      </w:pPr>
-      <w:r>
-        <w:rPr>
-          <w:b/>
-        </w:rPr>
-        <w:t>Descrição do caso de uso:</w:t>
-      </w:r>
-      <w:r>
-        <w:rPr>
-          <w:bCs/>
-        </w:rPr>
-        <w:t xml:space="preserve"> </w:t>
-      </w:r>
-      <w:r>
-        <w:t>O usuário poderá alterar os dados secundários de uma atividade.</w:t>
-      </w:r>
-    </w:p>
-    <w:p>
-      <w:pPr>
-        <w:rPr>
-          <w:b/>
-        </w:rPr>
-      </w:pPr>
-    </w:p>
-    <w:p>
-      <w:pPr>
-        <w:rPr>
-          <w:i/>
-          <w:color w:val="0000FF"/>
-        </w:rPr>
-      </w:pPr>
-      <w:r>
-        <w:rPr>
-          <w:b/>
-        </w:rPr>
-        <w:t>Entradas e pré-condições</w:t>
-      </w:r>
-      <w:r>
-        <w:t>: recebe como entrada a atividade (</w:t>
-      </w:r>
-      <w:r>
-        <w:t>descri</w:t>
-      </w:r>
-      <w:r>
-        <w:t>çã</w:t>
-      </w:r>
-      <w:r>
-        <w:t>o</w:t>
-      </w:r>
-      <w:r>
-        <w:t>) que se deseja alterar.</w:t>
-      </w:r>
-    </w:p>
-    <w:p>
-      <w:pPr>
-        <w:rPr>
-          <w:b/>
-        </w:rPr>
-      </w:pPr>
-    </w:p>
-    <w:p>
-      <w:pPr>
-        <w:rPr>
-          <w:i/>
-        </w:rPr>
-      </w:pPr>
-      <w:r>
-        <w:rPr>
-          <w:b/>
-        </w:rPr>
-        <w:t>Saídas e pós-condição</w:t>
-      </w:r>
-      <w:r>
-        <w:t>: a atividade é alterada no sistema.</w:t>
-      </w:r>
-    </w:p>
-    <w:p>
-      <w:pPr>
-        <w:rPr>
-          <w:i/>
-        </w:rPr>
-      </w:pPr>
-    </w:p>
-    <w:p>
-      <w:pPr>
-        <w:pStyle w:val="Requisito"/>
-        <w:outlineLvl w:val="0"/>
-      </w:pPr>
-      <w:bookmarkStart w:id="71" w:name="_Toc389243858"/>
-      <w:r>
-        <w:t>[RF00</w:t>
-      </w:r>
-      <w:r>
-        <w:t>7</w:t>
-      </w:r>
-      <w:r>
-        <w:t xml:space="preserve">] </w:t>
-      </w:r>
-      <w:r>
-        <w:rPr>
-          <w:iCs/>
-        </w:rPr>
-        <w:t>Cadastrar Comissão de Avaliação</w:t>
-      </w:r>
-      <w:bookmarkEnd w:id="71"/>
-    </w:p>
-    <w:p>
-      <w:pPr>
-        <w:jc w:val="both"/>
-      </w:pPr>
-      <w:r>
-        <w:rPr>
-          <w:b/>
-        </w:rPr>
-        <w:t>Descrição do caso de uso:</w:t>
-      </w:r>
-      <w:r>
-        <w:rPr>
-          <w:bCs/>
-        </w:rPr>
-        <w:t xml:space="preserve"> </w:t>
-      </w:r>
-      <w:r>
-        <w:t>O usuário selecionará 3 (três) dentre os docentes cadastrados com maior nível e classe para compor a comissão de avaliação.</w:t>
-      </w:r>
-    </w:p>
-    <w:p>
-      <w:pPr>
-        <w:rPr>
-          <w:b/>
-        </w:rPr>
-      </w:pPr>
-    </w:p>
-    <w:p>
-      <w:pPr>
-        <w:rPr>
-          <w:i/>
-          <w:color w:val="0000FF"/>
-        </w:rPr>
-      </w:pPr>
-      <w:r>
-        <w:rPr>
-          <w:b/>
-        </w:rPr>
-        <w:t>Entradas e pré-condições</w:t>
-      </w:r>
-      <w:r>
-        <w:t>: recebe como entrada o docente cadastrado previamente junto com os demais.</w:t>
-      </w:r>
-      <w:r>
-        <w:t xml:space="preserve"> Os docentes cadastrados na comissão devem ser um nível acima do docente avaliado. E.G.: tabela em anexo (</w:t>
-      </w:r>
-      <w:proofErr w:type="spellStart"/>
-      <w:r>
-        <w:t>comissaoNiveis</w:t>
-      </w:r>
-      <w:proofErr w:type="spellEnd"/>
-      <w:r>
-        <w:t>).</w:t>
-      </w:r>
-      <w:r>
-        <w:t xml:space="preserve"> </w:t>
-      </w:r>
-    </w:p>
-    <w:p>
-      <w:pPr>
-        <w:rPr>
-          <w:b/>
-        </w:rPr>
-      </w:pPr>
-    </w:p>
-    <w:p>
-      <w:r>
-        <w:rPr>
-          <w:b/>
-        </w:rPr>
-        <w:t>Saídas e pós-condição</w:t>
-      </w:r>
-      <w:r>
-        <w:t xml:space="preserve">: </w:t>
-      </w:r>
-      <w:r>
-        <w:t>a comissão será cadastrada no sistema, com seus componentes hierárquicos</w:t>
-      </w:r>
-      <w:r>
-        <w:t>.</w:t>
-      </w:r>
-    </w:p>
-    <w:p/>
-    <w:p>
-      <w:pPr>
-        <w:pStyle w:val="Requisito"/>
-        <w:outlineLvl w:val="0"/>
-      </w:pPr>
-      <w:bookmarkStart w:id="72" w:name="_Toc389243859"/>
-      <w:r>
-        <w:t>[RF00</w:t>
-      </w:r>
-      <w:r>
-        <w:t>8</w:t>
-      </w:r>
-      <w:bookmarkStart w:id="73" w:name="_GoBack"/>
-      <w:bookmarkEnd w:id="73"/>
-      <w:r>
-        <w:t xml:space="preserve">] </w:t>
-      </w:r>
-      <w:r>
-        <w:rPr>
-          <w:iCs/>
-        </w:rPr>
-        <w:t>Importar Arquivo</w:t>
-      </w:r>
-      <w:bookmarkEnd w:id="72"/>
-    </w:p>
-    <w:p>
-      <w:pPr>
-        <w:jc w:val="both"/>
-      </w:pPr>
-      <w:r>
-        <w:rPr>
-          <w:b/>
-        </w:rPr>
-        <w:t>Descrição do caso de uso:</w:t>
-      </w:r>
-      <w:r>
-        <w:rPr>
-          <w:bCs/>
-        </w:rPr>
-        <w:t xml:space="preserve"> </w:t>
-      </w:r>
-      <w:r>
-        <w:t xml:space="preserve">O usuário </w:t>
-      </w:r>
-      <w:r>
-        <w:t>poderá selecionar o arquivo com dados das avaliações, e assim visualizar as avaliações (Gerais ou por Professores)</w:t>
-      </w:r>
-      <w:r>
-        <w:t>.</w:t>
-      </w:r>
-      <w:r>
-        <w:t xml:space="preserve"> Os dados da avaliação não poderão ser editados.</w:t>
-      </w:r>
-    </w:p>
-    <w:p>
-      <w:pPr>
-        <w:rPr>
-          <w:b/>
-        </w:rPr>
-      </w:pPr>
-    </w:p>
-    <w:p>
-      <w:pPr>
-        <w:rPr>
-          <w:i/>
-          <w:color w:val="0000FF"/>
-        </w:rPr>
-      </w:pPr>
-      <w:r>
-        <w:rPr>
-          <w:b/>
-        </w:rPr>
-        <w:t>Entradas e pré-condições</w:t>
-      </w:r>
-      <w:r>
-        <w:t xml:space="preserve">: </w:t>
-      </w:r>
-      <w:r>
-        <w:t xml:space="preserve">caso seja optado pela avaliação por docente, será dado como entrada </w:t>
-      </w:r>
-      <w:proofErr w:type="gramStart"/>
-      <w:r>
-        <w:t xml:space="preserve">o </w:t>
-      </w:r>
-      <w:r>
-        <w:t>matrícula</w:t>
-      </w:r>
-      <w:proofErr w:type="gramEnd"/>
-      <w:r>
-        <w:t xml:space="preserve"> do mesmo.</w:t>
-      </w:r>
-    </w:p>
-    <w:p>
-      <w:pPr>
-        <w:rPr>
-          <w:b/>
-        </w:rPr>
-      </w:pPr>
-    </w:p>
-    <w:p>
-      <w:pPr>
-        <w:rPr>
-          <w:i/>
-        </w:rPr>
-      </w:pPr>
-      <w:r>
-        <w:rPr>
-          <w:b/>
-        </w:rPr>
-        <w:t>Saídas e pós-condição</w:t>
-      </w:r>
-      <w:r>
-        <w:t xml:space="preserve">: </w:t>
-      </w:r>
-      <w:r>
-        <w:t>notas da avaliação e resultado final.</w:t>
-      </w:r>
-    </w:p>
-    <w:p/>
-    <w:p>
-      <w:pPr>
-        <w:pStyle w:val="Ttulo1"/>
-      </w:pPr>
-      <w:bookmarkStart w:id="74" w:name="_Toc467473455"/>
-      <w:bookmarkStart w:id="75" w:name="_Toc467474002"/>
-      <w:bookmarkStart w:id="76" w:name="_Toc467477741"/>
-      <w:bookmarkStart w:id="77" w:name="_Toc467494887"/>
-      <w:bookmarkStart w:id="78" w:name="_Toc467495253"/>
-      <w:bookmarkStart w:id="79" w:name="_Toc468086059"/>
-      <w:bookmarkStart w:id="80" w:name="_Toc497896607"/>
-      <w:bookmarkStart w:id="81" w:name="_Toc389243860"/>
-      <w:r>
-        <w:t>Requisitos não-funcionais</w:t>
-      </w:r>
-      <w:bookmarkEnd w:id="74"/>
-      <w:bookmarkEnd w:id="75"/>
-      <w:bookmarkEnd w:id="76"/>
-      <w:bookmarkEnd w:id="77"/>
-      <w:bookmarkEnd w:id="78"/>
-      <w:bookmarkEnd w:id="79"/>
-      <w:bookmarkEnd w:id="80"/>
-      <w:bookmarkEnd w:id="81"/>
-    </w:p>
-    <w:p/>
-    <w:p>
-      <w:pPr>
-        <w:pStyle w:val="Requisito"/>
-        <w:rPr>
-          <w:i/>
-          <w:color w:val="0000FF"/>
-        </w:rPr>
-      </w:pPr>
-      <w:bookmarkStart w:id="82" w:name="_Toc467473457"/>
-      <w:bookmarkStart w:id="83" w:name="_Toc467474004"/>
-      <w:bookmarkStart w:id="84" w:name="_Toc467477743"/>
-      <w:bookmarkStart w:id="85" w:name="_Toc467494889"/>
-      <w:bookmarkStart w:id="86" w:name="_Toc467495255"/>
-      <w:bookmarkStart w:id="87" w:name="_Toc468086061"/>
-      <w:bookmarkStart w:id="88" w:name="_Toc497726452"/>
-      <w:bookmarkStart w:id="89" w:name="_Toc497896609"/>
-      <w:bookmarkStart w:id="90" w:name="_Toc389243861"/>
-      <w:r>
-        <w:t>[NF001]</w:t>
-      </w:r>
-      <w:bookmarkEnd w:id="82"/>
-      <w:bookmarkEnd w:id="83"/>
-      <w:bookmarkEnd w:id="84"/>
-      <w:bookmarkEnd w:id="85"/>
-      <w:bookmarkEnd w:id="86"/>
-      <w:bookmarkEnd w:id="87"/>
-      <w:r>
-        <w:rPr>
-          <w:i/>
-        </w:rPr>
-        <w:t xml:space="preserve"> </w:t>
-      </w:r>
-      <w:bookmarkEnd w:id="88"/>
-      <w:bookmarkEnd w:id="89"/>
-      <w:r>
-        <w:rPr>
-          <w:iCs/>
-        </w:rPr>
-        <w:t>Usabilidade</w:t>
-      </w:r>
-      <w:bookmarkEnd w:id="90"/>
-    </w:p>
-    <w:p>
-      <w:pPr>
-        <w:jc w:val="both"/>
-        <w:rPr>
-          <w:color w:val="000000" w:themeColor="text1"/>
-        </w:rPr>
-      </w:pPr>
-      <w:r>
-        <w:rPr>
-          <w:color w:val="000000" w:themeColor="text1"/>
-        </w:rPr>
-        <w:t xml:space="preserve">Interface </w:t>
-      </w:r>
-      <w:r>
-        <w:rPr>
-          <w:color w:val="000000" w:themeColor="text1"/>
-        </w:rPr>
-        <w:t>simples para o usuário, com botões bem definidos e auto interpretáveis, de forma que o usuário consiga realizar as atividades apenas com a leitura do nome das funcionalidades.</w:t>
-      </w:r>
-    </w:p>
-    <w:p>
-      <w:pPr>
-        <w:pStyle w:val="Requisito"/>
-        <w:rPr>
-          <w:i/>
-          <w:color w:val="0000FF"/>
-        </w:rPr>
-      </w:pPr>
-      <w:bookmarkStart w:id="91" w:name="_Toc389243862"/>
-      <w:r>
-        <w:t xml:space="preserve">[NF002] </w:t>
-      </w:r>
-      <w:r>
-        <w:rPr>
-          <w:iCs/>
-        </w:rPr>
-        <w:t>Desempenho</w:t>
-      </w:r>
-      <w:bookmarkEnd w:id="91"/>
-    </w:p>
-    <w:p>
-      <w:pPr>
-        <w:jc w:val="both"/>
-      </w:pPr>
-      <w:r>
-        <w:t xml:space="preserve">Será utilizado um banco de dados </w:t>
-      </w:r>
-      <w:proofErr w:type="spellStart"/>
-      <w:r>
-        <w:t>PostgreSQL</w:t>
-      </w:r>
-      <w:proofErr w:type="spellEnd"/>
-      <w:r>
-        <w:t xml:space="preserve"> com tratamento voltado para persistência rápida de dados sendo trabalhado com </w:t>
-      </w:r>
-      <w:proofErr w:type="spellStart"/>
-      <w:r>
-        <w:t>Hibernate</w:t>
-      </w:r>
-      <w:proofErr w:type="spellEnd"/>
-      <w:r>
-        <w:t>. Como o banco de dados contará com um grande número de dados, ser</w:t>
-      </w:r>
-      <w:r>
-        <w:t>ão</w:t>
-      </w:r>
-      <w:r>
-        <w:t xml:space="preserve"> executad</w:t>
-      </w:r>
-      <w:r>
-        <w:t>as</w:t>
-      </w:r>
-      <w:r>
-        <w:t xml:space="preserve"> funcionalidades </w:t>
-      </w:r>
-      <w:r>
-        <w:t>que tratarão o problema de concorrência, no intuito de diminuir o tempo de resposta para o usuário.</w:t>
-      </w:r>
-    </w:p>
-    <w:p>
-      <w:pPr>
-        <w:rPr>
-          <w:color w:val="0000FF"/>
-        </w:rPr>
-      </w:pPr>
-    </w:p>
-    <w:p>
-      <w:pPr>
-        <w:pStyle w:val="Requisito"/>
-        <w:rPr>
-          <w:i/>
-          <w:color w:val="0000FF"/>
-        </w:rPr>
-      </w:pPr>
-      <w:r>
         <w:lastRenderedPageBreak/>
         <w:t xml:space="preserve"> </w:t>
       </w:r>
-      <w:bookmarkStart w:id="92" w:name="_Toc389243863"/>
+      <w:bookmarkStart w:id="65" w:name="_Toc389958766"/>
       <w:r>
         <w:t xml:space="preserve">[NF003] </w:t>
       </w:r>
@@ -4051,7 +4357,7 @@
         </w:rPr>
         <w:t>Hardware e Software</w:t>
       </w:r>
-      <w:bookmarkEnd w:id="92"/>
+      <w:bookmarkEnd w:id="65"/>
     </w:p>
     <w:p>
       <w:r>
@@ -4062,19 +4368,72 @@
       <w:pPr>
         <w:pStyle w:val="Ttulo1"/>
       </w:pPr>
-      <w:bookmarkStart w:id="93" w:name="_Toc389243864"/>
-      <w:r>
-        <w:t>Tabelas auxiliares</w:t>
-      </w:r>
-      <w:bookmarkEnd w:id="93"/>
+      <w:r>
+        <w:t>Auxiliares</w:t>
+      </w:r>
     </w:p>
     <w:p>
       <w:r>
         <w:t xml:space="preserve"> </w:t>
       </w:r>
+      <w:bookmarkStart w:id="66" w:name="_GoBack"/>
+      <w:r>
+        <w:rPr>
+          <w:noProof/>
+        </w:rPr>
+        <w:drawing>
+          <wp:inline distT="0" distB="0" distL="0" distR="0" wp14:anchorId="5ECDF3C8" wp14:editId="4C73D342">
+            <wp:extent cx="5467350" cy="3248025"/>
+            <wp:effectExtent l="0" t="0" r="0" b="9525"/>
+            <wp:docPr id="1" name="Imagem 1"/>
+            <wp:cNvGraphicFramePr>
+              <a:graphicFrameLocks xmlns:a="http://schemas.openxmlformats.org/drawingml/2006/main" noChangeAspect="1"/>
+            </wp:cNvGraphicFramePr>
+            <a:graphic xmlns:a="http://schemas.openxmlformats.org/drawingml/2006/main">
+              <a:graphicData uri="http://schemas.openxmlformats.org/drawingml/2006/picture">
+                <pic:pic xmlns:pic="http://schemas.openxmlformats.org/drawingml/2006/picture">
+                  <pic:nvPicPr>
+                    <pic:cNvPr id="1" name="modelagemDominio.png"/>
+                    <pic:cNvPicPr/>
+                  </pic:nvPicPr>
+                  <pic:blipFill rotWithShape="1">
+                    <a:blip r:embed="rId9">
+                      <a:extLst>
+                        <a:ext uri="{28A0092B-C50C-407E-A947-70E740481C1C}">
+                          <a14:useLocalDpi xmlns:a14="http://schemas.microsoft.com/office/drawing/2010/main" val="0"/>
+                        </a:ext>
+                      </a:extLst>
+                    </a:blip>
+                    <a:srcRect l="2481" t="7532" r="2591" b="12195"/>
+                    <a:stretch/>
+                  </pic:blipFill>
+                  <pic:spPr bwMode="auto">
+                    <a:xfrm>
+                      <a:off x="0" y="0"/>
+                      <a:ext cx="5467350" cy="3248025"/>
+                    </a:xfrm>
+                    <a:prstGeom prst="rect">
+                      <a:avLst/>
+                    </a:prstGeom>
+                    <a:ln>
+                      <a:noFill/>
+                    </a:ln>
+                    <a:extLst>
+                      <a:ext uri="{53640926-AAD7-44D8-BBD7-CCE9431645EC}">
+                        <a14:shadowObscured xmlns:a14="http://schemas.microsoft.com/office/drawing/2010/main"/>
+                      </a:ext>
+                    </a:extLst>
+                  </pic:spPr>
+                </pic:pic>
+              </a:graphicData>
+            </a:graphic>
+          </wp:inline>
+        </w:drawing>
+      </w:r>
+      <w:bookmarkEnd w:id="66"/>
     </w:p>
     <w:sectPr>
-      <w:headerReference w:type="even" r:id="rId9"/>
+      <w:headerReference w:type="even" r:id="rId10"/>
       <w:pgSz w:w="11906" w:h="16838" w:code="9"/>
       <w:pgMar w:top="1418" w:right="1418" w:bottom="1418" w:left="1418" w:header="680" w:footer="680" w:gutter="0"/>
       <w:cols w:space="720"/>
@@ -4234,7 +4593,7 @@
               <w:rStyle w:val="Nmerodepgina"/>
               <w:noProof/>
             </w:rPr>
-            <w:t>7</w:t>
+            <w:t>8</w:t>
           </w:r>
           <w:r>
             <w:rPr>
@@ -4272,7 +4631,7 @@
               <w:rStyle w:val="Nmerodepgina"/>
               <w:noProof/>
             </w:rPr>
-            <w:t>7</w:t>
+            <w:t>8</w:t>
           </w:r>
           <w:r>
             <w:rPr>
@@ -4505,6 +4864,120 @@
     </w:lvl>
   </w:abstractNum>
   <w:abstractNum w:abstractNumId="5">
+    <w:nsid w:val="004804AF"/>
+    <w:multiLevelType w:val="hybridMultilevel"/>
+    <w:tmpl w:val="A2621402"/>
+    <w:lvl w:ilvl="0" w:tplc="F4FE78FA">
+      <w:start w:val="1"/>
+      <w:numFmt w:val="bullet"/>
+      <w:lvlText w:val=""/>
+      <w:lvlJc w:val="left"/>
+      <w:pPr>
+        <w:ind w:left="720" w:hanging="360"/>
+      </w:pPr>
+      <w:rPr>
+        <w:rFonts w:ascii="Symbol" w:hAnsi="Symbol" w:hint="default"/>
+        <w:color w:val="auto"/>
+      </w:rPr>
+    </w:lvl>
+    <w:lvl w:ilvl="1" w:tplc="04160003" w:tentative="1">
+      <w:start w:val="1"/>
+      <w:numFmt w:val="bullet"/>
+      <w:lvlText w:val="o"/>
+      <w:lvlJc w:val="left"/>
+      <w:pPr>
+        <w:ind w:left="1440" w:hanging="360"/>
+      </w:pPr>
+      <w:rPr>
+        <w:rFonts w:ascii="Courier New" w:hAnsi="Courier New" w:cs="Courier New" w:hint="default"/>
+      </w:rPr>
+    </w:lvl>
+    <w:lvl w:ilvl="2" w:tplc="04160005" w:tentative="1">
+      <w:start w:val="1"/>
+      <w:numFmt w:val="bullet"/>
+      <w:lvlText w:val=""/>
+      <w:lvlJc w:val="left"/>
+      <w:pPr>
+        <w:ind w:left="2160" w:hanging="360"/>
+      </w:pPr>
+      <w:rPr>
+        <w:rFonts w:ascii="Wingdings" w:hAnsi="Wingdings" w:hint="default"/>
+      </w:rPr>
+    </w:lvl>
+    <w:lvl w:ilvl="3" w:tplc="04160001" w:tentative="1">
+      <w:start w:val="1"/>
+      <w:numFmt w:val="bullet"/>
+      <w:lvlText w:val=""/>
+      <w:lvlJc w:val="left"/>
+      <w:pPr>
+        <w:ind w:left="2880" w:hanging="360"/>
+      </w:pPr>
+      <w:rPr>
+        <w:rFonts w:ascii="Symbol" w:hAnsi="Symbol" w:hint="default"/>
+      </w:rPr>
+    </w:lvl>
+    <w:lvl w:ilvl="4" w:tplc="04160003" w:tentative="1">
+      <w:start w:val="1"/>
+      <w:numFmt w:val="bullet"/>
+      <w:lvlText w:val="o"/>
+      <w:lvlJc w:val="left"/>
+      <w:pPr>
+        <w:ind w:left="3600" w:hanging="360"/>
+      </w:pPr>
+      <w:rPr>
+        <w:rFonts w:ascii="Courier New" w:hAnsi="Courier New" w:cs="Courier New" w:hint="default"/>
+      </w:rPr>
+    </w:lvl>
+    <w:lvl w:ilvl="5" w:tplc="04160005" w:tentative="1">
+      <w:start w:val="1"/>
+      <w:numFmt w:val="bullet"/>
+      <w:lvlText w:val=""/>
+      <w:lvlJc w:val="left"/>
+      <w:pPr>
+        <w:ind w:left="4320" w:hanging="360"/>
+      </w:pPr>
+      <w:rPr>
+        <w:rFonts w:ascii="Wingdings" w:hAnsi="Wingdings" w:hint="default"/>
+      </w:rPr>
+    </w:lvl>
+    <w:lvl w:ilvl="6" w:tplc="04160001" w:tentative="1">
+      <w:start w:val="1"/>
+      <w:numFmt w:val="bullet"/>
+      <w:lvlText w:val=""/>
+      <w:lvlJc w:val="left"/>
+      <w:pPr>
+        <w:ind w:left="5040" w:hanging="360"/>
+      </w:pPr>
+      <w:rPr>
+        <w:rFonts w:ascii="Symbol" w:hAnsi="Symbol" w:hint="default"/>
+      </w:rPr>
+    </w:lvl>
+    <w:lvl w:ilvl="7" w:tplc="04160003" w:tentative="1">
+      <w:start w:val="1"/>
+      <w:numFmt w:val="bullet"/>
+      <w:lvlText w:val="o"/>
+      <w:lvlJc w:val="left"/>
+      <w:pPr>
+        <w:ind w:left="5760" w:hanging="360"/>
+      </w:pPr>
+      <w:rPr>
+        <w:rFonts w:ascii="Courier New" w:hAnsi="Courier New" w:cs="Courier New" w:hint="default"/>
+      </w:rPr>
+    </w:lvl>
+    <w:lvl w:ilvl="8" w:tplc="04160005" w:tentative="1">
+      <w:start w:val="1"/>
+      <w:numFmt w:val="bullet"/>
+      <w:lvlText w:val=""/>
+      <w:lvlJc w:val="left"/>
+      <w:pPr>
+        <w:ind w:left="6480" w:hanging="360"/>
+      </w:pPr>
+      <w:rPr>
+        <w:rFonts w:ascii="Wingdings" w:hAnsi="Wingdings" w:hint="default"/>
+      </w:rPr>
+    </w:lvl>
+  </w:abstractNum>
+  <w:abstractNum w:abstractNumId="6">
     <w:nsid w:val="045310CE"/>
     <w:multiLevelType w:val="singleLevel"/>
     <w:tmpl w:val="0C09000F"/>
@@ -4521,7 +4994,7 @@
       </w:pPr>
     </w:lvl>
   </w:abstractNum>
-  <w:abstractNum w:abstractNumId="6">
+  <w:abstractNum w:abstractNumId="7">
     <w:nsid w:val="0E940584"/>
     <w:multiLevelType w:val="hybridMultilevel"/>
     <w:tmpl w:val="816226DC"/>
@@ -4634,7 +5107,7 @@
       </w:pPr>
     </w:lvl>
   </w:abstractNum>
-  <w:abstractNum w:abstractNumId="7">
+  <w:abstractNum w:abstractNumId="8">
     <w:nsid w:val="17705DC4"/>
     <w:multiLevelType w:val="singleLevel"/>
     <w:tmpl w:val="0C09000F"/>
@@ -4651,7 +5124,7 @@
       </w:pPr>
     </w:lvl>
   </w:abstractNum>
-  <w:abstractNum w:abstractNumId="8">
+  <w:abstractNum w:abstractNumId="9">
     <w:nsid w:val="1B1D5AE0"/>
     <w:multiLevelType w:val="singleLevel"/>
     <w:tmpl w:val="0C09000F"/>
@@ -4668,7 +5141,7 @@
       </w:pPr>
     </w:lvl>
   </w:abstractNum>
-  <w:abstractNum w:abstractNumId="9">
+  <w:abstractNum w:abstractNumId="10">
     <w:nsid w:val="1C6E62DE"/>
     <w:multiLevelType w:val="multilevel"/>
     <w:tmpl w:val="032038C6"/>
@@ -4781,7 +5254,7 @@
       </w:pPr>
     </w:lvl>
   </w:abstractNum>
-  <w:abstractNum w:abstractNumId="10">
+  <w:abstractNum w:abstractNumId="11">
     <w:nsid w:val="1E7B10E2"/>
     <w:multiLevelType w:val="singleLevel"/>
     <w:tmpl w:val="0C090001"/>
@@ -4801,7 +5274,7 @@
       </w:rPr>
     </w:lvl>
   </w:abstractNum>
-  <w:abstractNum w:abstractNumId="11">
+  <w:abstractNum w:abstractNumId="12">
     <w:nsid w:val="1F73455A"/>
     <w:multiLevelType w:val="singleLevel"/>
     <w:tmpl w:val="0C09000F"/>
@@ -4818,7 +5291,7 @@
       </w:pPr>
     </w:lvl>
   </w:abstractNum>
-  <w:abstractNum w:abstractNumId="12">
+  <w:abstractNum w:abstractNumId="13">
     <w:nsid w:val="20AB02DD"/>
     <w:multiLevelType w:val="singleLevel"/>
     <w:tmpl w:val="83DAA188"/>
@@ -4838,7 +5311,7 @@
       </w:rPr>
     </w:lvl>
   </w:abstractNum>
-  <w:abstractNum w:abstractNumId="13">
+  <w:abstractNum w:abstractNumId="14">
     <w:nsid w:val="258E6D71"/>
     <w:multiLevelType w:val="singleLevel"/>
     <w:tmpl w:val="722A2DC4"/>
@@ -4855,7 +5328,7 @@
       </w:pPr>
     </w:lvl>
   </w:abstractNum>
-  <w:abstractNum w:abstractNumId="14">
+  <w:abstractNum w:abstractNumId="15">
     <w:nsid w:val="26954CE8"/>
     <w:multiLevelType w:val="singleLevel"/>
     <w:tmpl w:val="4266AD16"/>
@@ -4875,7 +5348,7 @@
       </w:rPr>
     </w:lvl>
   </w:abstractNum>
-  <w:abstractNum w:abstractNumId="15">
+  <w:abstractNum w:abstractNumId="16">
     <w:nsid w:val="31FE2089"/>
     <w:multiLevelType w:val="singleLevel"/>
     <w:tmpl w:val="0416000F"/>
@@ -4892,7 +5365,7 @@
       </w:pPr>
     </w:lvl>
   </w:abstractNum>
-  <w:abstractNum w:abstractNumId="16">
+  <w:abstractNum w:abstractNumId="17">
     <w:nsid w:val="333B2A73"/>
     <w:multiLevelType w:val="multilevel"/>
     <w:tmpl w:val="CBAC191A"/>
@@ -5034,7 +5507,7 @@
       </w:rPr>
     </w:lvl>
   </w:abstractNum>
-  <w:abstractNum w:abstractNumId="17">
+  <w:abstractNum w:abstractNumId="18">
     <w:nsid w:val="3875328E"/>
     <w:multiLevelType w:val="singleLevel"/>
     <w:tmpl w:val="B2E8ED48"/>
@@ -5054,7 +5527,7 @@
       </w:rPr>
     </w:lvl>
   </w:abstractNum>
-  <w:abstractNum w:abstractNumId="18">
+  <w:abstractNum w:abstractNumId="19">
     <w:nsid w:val="3F0855E4"/>
     <w:multiLevelType w:val="hybridMultilevel"/>
     <w:tmpl w:val="AB2E84A6"/>
@@ -5173,7 +5646,121 @@
       </w:pPr>
     </w:lvl>
   </w:abstractNum>
-  <w:abstractNum w:abstractNumId="19">
+  <w:abstractNum w:abstractNumId="20">
+    <w:nsid w:val="404856F2"/>
+    <w:multiLevelType w:val="hybridMultilevel"/>
+    <w:tmpl w:val="79204A90"/>
+    <w:lvl w:ilvl="0" w:tplc="F4FE78FA">
+      <w:start w:val="1"/>
+      <w:numFmt w:val="bullet"/>
+      <w:lvlText w:val=""/>
+      <w:lvlJc w:val="left"/>
+      <w:pPr>
+        <w:ind w:left="720" w:hanging="360"/>
+      </w:pPr>
+      <w:rPr>
+        <w:rFonts w:ascii="Symbol" w:hAnsi="Symbol" w:hint="default"/>
+        <w:color w:val="auto"/>
+      </w:rPr>
+    </w:lvl>
+    <w:lvl w:ilvl="1" w:tplc="04160003" w:tentative="1">
+      <w:start w:val="1"/>
+      <w:numFmt w:val="bullet"/>
+      <w:lvlText w:val="o"/>
+      <w:lvlJc w:val="left"/>
+      <w:pPr>
+        <w:ind w:left="1440" w:hanging="360"/>
+      </w:pPr>
+      <w:rPr>
+        <w:rFonts w:ascii="Courier New" w:hAnsi="Courier New" w:cs="Courier New" w:hint="default"/>
+      </w:rPr>
+    </w:lvl>
+    <w:lvl w:ilvl="2" w:tplc="04160005" w:tentative="1">
+      <w:start w:val="1"/>
+      <w:numFmt w:val="bullet"/>
+      <w:lvlText w:val=""/>
+      <w:lvlJc w:val="left"/>
+      <w:pPr>
+        <w:ind w:left="2160" w:hanging="360"/>
+      </w:pPr>
+      <w:rPr>
+        <w:rFonts w:ascii="Wingdings" w:hAnsi="Wingdings" w:hint="default"/>
+      </w:rPr>
+    </w:lvl>
+    <w:lvl w:ilvl="3" w:tplc="04160001" w:tentative="1">
+      <w:start w:val="1"/>
+      <w:numFmt w:val="bullet"/>
+      <w:lvlText w:val=""/>
+      <w:lvlJc w:val="left"/>
+      <w:pPr>
+        <w:ind w:left="2880" w:hanging="360"/>
+      </w:pPr>
+      <w:rPr>
+        <w:rFonts w:ascii="Symbol" w:hAnsi="Symbol" w:hint="default"/>
+      </w:rPr>
+    </w:lvl>
+    <w:lvl w:ilvl="4" w:tplc="04160003" w:tentative="1">
+      <w:start w:val="1"/>
+      <w:numFmt w:val="bullet"/>
+      <w:lvlText w:val="o"/>
+      <w:lvlJc w:val="left"/>
+      <w:pPr>
+        <w:ind w:left="3600" w:hanging="360"/>
+      </w:pPr>
+      <w:rPr>
+        <w:rFonts w:ascii="Courier New" w:hAnsi="Courier New" w:cs="Courier New" w:hint="default"/>
+      </w:rPr>
+    </w:lvl>
+    <w:lvl w:ilvl="5" w:tplc="04160005" w:tentative="1">
+      <w:start w:val="1"/>
+      <w:numFmt w:val="bullet"/>
+      <w:lvlText w:val=""/>
+      <w:lvlJc w:val="left"/>
+      <w:pPr>
+        <w:ind w:left="4320" w:hanging="360"/>
+      </w:pPr>
+      <w:rPr>
+        <w:rFonts w:ascii="Wingdings" w:hAnsi="Wingdings" w:hint="default"/>
+      </w:rPr>
+    </w:lvl>
+    <w:lvl w:ilvl="6" w:tplc="04160001" w:tentative="1">
+      <w:start w:val="1"/>
+      <w:numFmt w:val="bullet"/>
+      <w:lvlText w:val=""/>
+      <w:lvlJc w:val="left"/>
+      <w:pPr>
+        <w:ind w:left="5040" w:hanging="360"/>
+      </w:pPr>
+      <w:rPr>
+        <w:rFonts w:ascii="Symbol" w:hAnsi="Symbol" w:hint="default"/>
+      </w:rPr>
+    </w:lvl>
+    <w:lvl w:ilvl="7" w:tplc="04160003" w:tentative="1">
+      <w:start w:val="1"/>
+      <w:numFmt w:val="bullet"/>
+      <w:lvlText w:val="o"/>
+      <w:lvlJc w:val="left"/>
+      <w:pPr>
+        <w:ind w:left="5760" w:hanging="360"/>
+      </w:pPr>
+      <w:rPr>
+        <w:rFonts w:ascii="Courier New" w:hAnsi="Courier New" w:cs="Courier New" w:hint="default"/>
+      </w:rPr>
+    </w:lvl>
+    <w:lvl w:ilvl="8" w:tplc="04160005" w:tentative="1">
+      <w:start w:val="1"/>
+      <w:numFmt w:val="bullet"/>
+      <w:lvlText w:val=""/>
+      <w:lvlJc w:val="left"/>
+      <w:pPr>
+        <w:ind w:left="6480" w:hanging="360"/>
+      </w:pPr>
+      <w:rPr>
+        <w:rFonts w:ascii="Wingdings" w:hAnsi="Wingdings" w:hint="default"/>
+      </w:rPr>
+    </w:lvl>
+  </w:abstractNum>
+  <w:abstractNum w:abstractNumId="21">
     <w:nsid w:val="4820271F"/>
     <w:multiLevelType w:val="singleLevel"/>
     <w:tmpl w:val="0C090001"/>
@@ -5193,7 +5780,7 @@
       </w:rPr>
     </w:lvl>
   </w:abstractNum>
-  <w:abstractNum w:abstractNumId="20">
+  <w:abstractNum w:abstractNumId="22">
     <w:nsid w:val="4B927418"/>
     <w:multiLevelType w:val="singleLevel"/>
     <w:tmpl w:val="0C090001"/>
@@ -5213,7 +5800,7 @@
       </w:rPr>
     </w:lvl>
   </w:abstractNum>
-  <w:abstractNum w:abstractNumId="21">
+  <w:abstractNum w:abstractNumId="23">
     <w:nsid w:val="513C2A66"/>
     <w:multiLevelType w:val="singleLevel"/>
     <w:tmpl w:val="0C09000F"/>
@@ -5230,7 +5817,7 @@
       </w:pPr>
     </w:lvl>
   </w:abstractNum>
-  <w:abstractNum w:abstractNumId="22">
+  <w:abstractNum w:abstractNumId="24">
     <w:nsid w:val="52E84CD6"/>
     <w:multiLevelType w:val="singleLevel"/>
     <w:tmpl w:val="9BD494A2"/>
@@ -5250,7 +5837,7 @@
       </w:rPr>
     </w:lvl>
   </w:abstractNum>
-  <w:abstractNum w:abstractNumId="23">
+  <w:abstractNum w:abstractNumId="25">
     <w:nsid w:val="54A16E79"/>
     <w:multiLevelType w:val="singleLevel"/>
     <w:tmpl w:val="0C090001"/>
@@ -5270,7 +5857,7 @@
       </w:rPr>
     </w:lvl>
   </w:abstractNum>
-  <w:abstractNum w:abstractNumId="24">
+  <w:abstractNum w:abstractNumId="26">
     <w:nsid w:val="552C301D"/>
     <w:multiLevelType w:val="hybridMultilevel"/>
     <w:tmpl w:val="282477BA"/>
@@ -5383,7 +5970,7 @@
       </w:pPr>
     </w:lvl>
   </w:abstractNum>
-  <w:abstractNum w:abstractNumId="25">
+  <w:abstractNum w:abstractNumId="27">
     <w:nsid w:val="57A3481B"/>
     <w:multiLevelType w:val="hybridMultilevel"/>
     <w:tmpl w:val="06FE9328"/>
@@ -5499,7 +6086,7 @@
       </w:pPr>
     </w:lvl>
   </w:abstractNum>
-  <w:abstractNum w:abstractNumId="26">
+  <w:abstractNum w:abstractNumId="28">
     <w:nsid w:val="6197263A"/>
     <w:multiLevelType w:val="singleLevel"/>
     <w:tmpl w:val="0416000F"/>
@@ -5516,7 +6103,7 @@
       </w:pPr>
     </w:lvl>
   </w:abstractNum>
-  <w:abstractNum w:abstractNumId="27">
+  <w:abstractNum w:abstractNumId="29">
     <w:nsid w:val="675155F3"/>
     <w:multiLevelType w:val="singleLevel"/>
     <w:tmpl w:val="0C09000F"/>
@@ -5533,7 +6120,7 @@
       </w:pPr>
     </w:lvl>
   </w:abstractNum>
-  <w:abstractNum w:abstractNumId="28">
+  <w:abstractNum w:abstractNumId="30">
     <w:nsid w:val="697756A4"/>
     <w:multiLevelType w:val="singleLevel"/>
     <w:tmpl w:val="0C09000F"/>
@@ -5550,7 +6137,7 @@
       </w:pPr>
     </w:lvl>
   </w:abstractNum>
-  <w:abstractNum w:abstractNumId="29">
+  <w:abstractNum w:abstractNumId="31">
     <w:nsid w:val="760C03CE"/>
     <w:multiLevelType w:val="singleLevel"/>
     <w:tmpl w:val="0C090001"/>
@@ -5570,7 +6157,121 @@
       </w:rPr>
     </w:lvl>
   </w:abstractNum>
-  <w:abstractNum w:abstractNumId="30">
+  <w:abstractNum w:abstractNumId="32">
+    <w:nsid w:val="777A4EAB"/>
+    <w:multiLevelType w:val="hybridMultilevel"/>
+    <w:tmpl w:val="7F38FC2C"/>
+    <w:lvl w:ilvl="0" w:tplc="F4FE78FA">
+      <w:start w:val="1"/>
+      <w:numFmt w:val="bullet"/>
+      <w:lvlText w:val=""/>
+      <w:lvlJc w:val="left"/>
+      <w:pPr>
+        <w:ind w:left="720" w:hanging="360"/>
+      </w:pPr>
+      <w:rPr>
+        <w:rFonts w:ascii="Symbol" w:hAnsi="Symbol" w:hint="default"/>
+        <w:color w:val="auto"/>
+      </w:rPr>
+    </w:lvl>
+    <w:lvl w:ilvl="1" w:tplc="04160003" w:tentative="1">
+      <w:start w:val="1"/>
+      <w:numFmt w:val="bullet"/>
+      <w:lvlText w:val="o"/>
+      <w:lvlJc w:val="left"/>
+      <w:pPr>
+        <w:ind w:left="1440" w:hanging="360"/>
+      </w:pPr>
+      <w:rPr>
+        <w:rFonts w:ascii="Courier New" w:hAnsi="Courier New" w:cs="Courier New" w:hint="default"/>
+      </w:rPr>
+    </w:lvl>
+    <w:lvl w:ilvl="2" w:tplc="04160005" w:tentative="1">
+      <w:start w:val="1"/>
+      <w:numFmt w:val="bullet"/>
+      <w:lvlText w:val=""/>
+      <w:lvlJc w:val="left"/>
+      <w:pPr>
+        <w:ind w:left="2160" w:hanging="360"/>
+      </w:pPr>
+      <w:rPr>
+        <w:rFonts w:ascii="Wingdings" w:hAnsi="Wingdings" w:hint="default"/>
+      </w:rPr>
+    </w:lvl>
+    <w:lvl w:ilvl="3" w:tplc="04160001" w:tentative="1">
+      <w:start w:val="1"/>
+      <w:numFmt w:val="bullet"/>
+      <w:lvlText w:val=""/>
+      <w:lvlJc w:val="left"/>
+      <w:pPr>
+        <w:ind w:left="2880" w:hanging="360"/>
+      </w:pPr>
+      <w:rPr>
+        <w:rFonts w:ascii="Symbol" w:hAnsi="Symbol" w:hint="default"/>
+      </w:rPr>
+    </w:lvl>
+    <w:lvl w:ilvl="4" w:tplc="04160003" w:tentative="1">
+      <w:start w:val="1"/>
+      <w:numFmt w:val="bullet"/>
+      <w:lvlText w:val="o"/>
+      <w:lvlJc w:val="left"/>
+      <w:pPr>
+        <w:ind w:left="3600" w:hanging="360"/>
+      </w:pPr>
+      <w:rPr>
+        <w:rFonts w:ascii="Courier New" w:hAnsi="Courier New" w:cs="Courier New" w:hint="default"/>
+      </w:rPr>
+    </w:lvl>
+    <w:lvl w:ilvl="5" w:tplc="04160005" w:tentative="1">
+      <w:start w:val="1"/>
+      <w:numFmt w:val="bullet"/>
+      <w:lvlText w:val=""/>
+      <w:lvlJc w:val="left"/>
+      <w:pPr>
+        <w:ind w:left="4320" w:hanging="360"/>
+      </w:pPr>
+      <w:rPr>
+        <w:rFonts w:ascii="Wingdings" w:hAnsi="Wingdings" w:hint="default"/>
+      </w:rPr>
+    </w:lvl>
+    <w:lvl w:ilvl="6" w:tplc="04160001" w:tentative="1">
+      <w:start w:val="1"/>
+      <w:numFmt w:val="bullet"/>
+      <w:lvlText w:val=""/>
+      <w:lvlJc w:val="left"/>
+      <w:pPr>
+        <w:ind w:left="5040" w:hanging="360"/>
+      </w:pPr>
+      <w:rPr>
+        <w:rFonts w:ascii="Symbol" w:hAnsi="Symbol" w:hint="default"/>
+      </w:rPr>
+    </w:lvl>
+    <w:lvl w:ilvl="7" w:tplc="04160003" w:tentative="1">
+      <w:start w:val="1"/>
+      <w:numFmt w:val="bullet"/>
+      <w:lvlText w:val="o"/>
+      <w:lvlJc w:val="left"/>
+      <w:pPr>
+        <w:ind w:left="5760" w:hanging="360"/>
+      </w:pPr>
+      <w:rPr>
+        <w:rFonts w:ascii="Courier New" w:hAnsi="Courier New" w:cs="Courier New" w:hint="default"/>
+      </w:rPr>
+    </w:lvl>
+    <w:lvl w:ilvl="8" w:tplc="04160005" w:tentative="1">
+      <w:start w:val="1"/>
+      <w:numFmt w:val="bullet"/>
+      <w:lvlText w:val=""/>
+      <w:lvlJc w:val="left"/>
+      <w:pPr>
+        <w:ind w:left="6480" w:hanging="360"/>
+      </w:pPr>
+      <w:rPr>
+        <w:rFonts w:ascii="Wingdings" w:hAnsi="Wingdings" w:hint="default"/>
+      </w:rPr>
+    </w:lvl>
+  </w:abstractNum>
+  <w:abstractNum w:abstractNumId="33">
     <w:nsid w:val="7D6909E8"/>
     <w:multiLevelType w:val="multilevel"/>
     <w:tmpl w:val="CB84FBF8"/>
@@ -5728,46 +6429,46 @@
     <w:abstractNumId w:val="2"/>
   </w:num>
   <w:num w:numId="3">
-    <w:abstractNumId w:val="13"/>
+    <w:abstractNumId w:val="14"/>
   </w:num>
   <w:num w:numId="4">
-    <w:abstractNumId w:val="20"/>
+    <w:abstractNumId w:val="22"/>
   </w:num>
   <w:num w:numId="5">
+    <w:abstractNumId w:val="9"/>
+  </w:num>
+  <w:num w:numId="6">
     <w:abstractNumId w:val="8"/>
   </w:num>
-  <w:num w:numId="6">
-    <w:abstractNumId w:val="7"/>
-  </w:num>
   <w:num w:numId="7">
-    <w:abstractNumId w:val="27"/>
+    <w:abstractNumId w:val="29"/>
   </w:num>
   <w:num w:numId="8">
-    <w:abstractNumId w:val="19"/>
+    <w:abstractNumId w:val="21"/>
   </w:num>
   <w:num w:numId="9">
-    <w:abstractNumId w:val="5"/>
+    <w:abstractNumId w:val="6"/>
   </w:num>
   <w:num w:numId="10">
-    <w:abstractNumId w:val="29"/>
+    <w:abstractNumId w:val="31"/>
   </w:num>
   <w:num w:numId="11">
-    <w:abstractNumId w:val="11"/>
+    <w:abstractNumId w:val="12"/>
   </w:num>
   <w:num w:numId="12">
-    <w:abstractNumId w:val="23"/>
+    <w:abstractNumId w:val="25"/>
   </w:num>
   <w:num w:numId="13">
-    <w:abstractNumId w:val="28"/>
+    <w:abstractNumId w:val="30"/>
   </w:num>
   <w:num w:numId="14">
     <w:abstractNumId w:val="0"/>
   </w:num>
   <w:num w:numId="15">
-    <w:abstractNumId w:val="10"/>
+    <w:abstractNumId w:val="11"/>
   </w:num>
   <w:num w:numId="16">
-    <w:abstractNumId w:val="21"/>
+    <w:abstractNumId w:val="23"/>
   </w:num>
   <w:num w:numId="17">
     <w:abstractNumId w:val="3"/>
@@ -5776,43 +6477,52 @@
     <w:abstractNumId w:val="4"/>
   </w:num>
   <w:num w:numId="19">
-    <w:abstractNumId w:val="12"/>
+    <w:abstractNumId w:val="13"/>
   </w:num>
   <w:num w:numId="20">
+    <w:abstractNumId w:val="17"/>
+  </w:num>
+  <w:num w:numId="21">
+    <w:abstractNumId w:val="15"/>
+  </w:num>
+  <w:num w:numId="22">
+    <w:abstractNumId w:val="10"/>
+  </w:num>
+  <w:num w:numId="23">
+    <w:abstractNumId w:val="28"/>
+  </w:num>
+  <w:num w:numId="24">
+    <w:abstractNumId w:val="26"/>
+  </w:num>
+  <w:num w:numId="25">
+    <w:abstractNumId w:val="19"/>
+  </w:num>
+  <w:num w:numId="26">
+    <w:abstractNumId w:val="7"/>
+  </w:num>
+  <w:num w:numId="27">
+    <w:abstractNumId w:val="33"/>
+  </w:num>
+  <w:num w:numId="28">
+    <w:abstractNumId w:val="27"/>
+  </w:num>
+  <w:num w:numId="29">
     <w:abstractNumId w:val="16"/>
   </w:num>
-  <w:num w:numId="21">
-    <w:abstractNumId w:val="14"/>
+  <w:num w:numId="30">
+    <w:abstractNumId w:val="18"/>
   </w:num>
-  <w:num w:numId="22">
-    <w:abstractNumId w:val="9"/>
-  </w:num>
-  <w:num w:numId="23">
-    <w:abstractNumId w:val="26"/>
-  </w:num>
-  <w:num w:numId="24">
+  <w:num w:numId="31">
     <w:abstractNumId w:val="24"/>
   </w:num>
-  <w:num w:numId="25">
-    <w:abstractNumId w:val="18"/>
+  <w:num w:numId="32">
+    <w:abstractNumId w:val="5"/>
   </w:num>
-  <w:num w:numId="26">
-    <w:abstractNumId w:val="6"/>
+  <w:num w:numId="33">
+    <w:abstractNumId w:val="20"/>
   </w:num>
-  <w:num w:numId="27">
-    <w:abstractNumId w:val="30"/>
-  </w:num>
-  <w:num w:numId="28">
-    <w:abstractNumId w:val="25"/>
-  </w:num>
-  <w:num w:numId="29">
-    <w:abstractNumId w:val="15"/>
-  </w:num>
-  <w:num w:numId="30">
-    <w:abstractNumId w:val="17"/>
-  </w:num>
-  <w:num w:numId="31">
-    <w:abstractNumId w:val="22"/>
+  <w:num w:numId="34">
+    <w:abstractNumId w:val="32"/>
   </w:num>
 </w:numbering>
 </file>
@@ -6780,6 +7490,17 @@
       <w:sz w:val="18"/>
     </w:rPr>
   </w:style>
+  <w:style w:type="paragraph" w:styleId="PargrafodaLista">
+    <w:name w:val="List Paragraph"/>
+    <w:basedOn w:val="Normal"/>
+    <w:uiPriority w:val="34"/>
+    <w:qFormat/>
+    <w:rsid w:val="00C44FD8"/>
+    <w:pPr>
+      <w:ind w:left="720"/>
+      <w:contextualSpacing/>
+    </w:pPr>
+  </w:style>
 </w:styles>
 </file>
 

</xml_diff>